<commit_message>
College project update #1.2
</commit_message>
<xml_diff>
--- a/doc/Пояснительная записка.docx
+++ b/doc/Пояснительная записка.docx
@@ -2080,7 +2080,6 @@
           <w:rFonts w:eastAsia="Times New Roman"/>
         </w:rPr>
       </w:pPr>
-      <w:bookmarkStart w:id="1" w:name="_GoBack"/>
       <w:r>
         <w:rPr>
           <w:rFonts w:eastAsia="Times New Roman"/>
@@ -2190,7 +2189,25 @@
         <w:rPr>
           <w:rFonts w:eastAsia="Times New Roman"/>
         </w:rPr>
-        <w:t xml:space="preserve">все ещё кажущиеся фантастическими системы умных домов и даже городов (у последнего ещё очень много противников, а возможные </w:t>
+        <w:t>все ещё кажущиеся фантастическими системы умных домов</w:t>
+      </w:r>
+      <w:r>
+        <w:rPr>
+          <w:rFonts w:eastAsia="Times New Roman"/>
+        </w:rPr>
+        <w:t xml:space="preserve"> (</w:t>
+      </w:r>
+      <w:r>
+        <w:rPr>
+          <w:rFonts w:eastAsia="Times New Roman"/>
+        </w:rPr>
+        <w:t>даже тостеры могут выйти в Интернет!)</w:t>
+      </w:r>
+      <w:r>
+        <w:rPr>
+          <w:rFonts w:eastAsia="Times New Roman"/>
+        </w:rPr>
+        <w:t xml:space="preserve"> и даже городов (у последнего ещё очень много противников, а возможные </w:t>
       </w:r>
       <w:r>
         <w:rPr>
@@ -2229,12 +2246,6 @@
           <w:rFonts w:eastAsia="Times New Roman"/>
         </w:rPr>
         <w:t>).</w:t>
-      </w:r>
-      <w:r>
-        <w:rPr>
-          <w:rFonts w:eastAsia="Times New Roman"/>
-        </w:rPr>
-        <w:t xml:space="preserve"> Интернет проник повсюду – даже тостер можно подключить!</w:t>
       </w:r>
     </w:p>
     <w:p>
@@ -2249,7 +2260,19 @@
         <w:rPr>
           <w:rFonts w:eastAsia="Times New Roman"/>
         </w:rPr>
-        <w:t xml:space="preserve">Но что объединяет огромное число сервисов, доступных в сети Интернет? Наличие сайта – страницы или набора связанных страниц, содержащих ту или иную информацию, использующуюся этим сервисом. Когда-то на заре Интернетов сайт представлял собой набор простых </w:t>
+        <w:t xml:space="preserve">Но что объединяет огромное число сервисов, доступных в сети Интернет? </w:t>
+      </w:r>
+      <w:r>
+        <w:rPr>
+          <w:rFonts w:eastAsia="Times New Roman"/>
+        </w:rPr>
+        <w:t>Это н</w:t>
+      </w:r>
+      <w:r>
+        <w:rPr>
+          <w:rFonts w:eastAsia="Times New Roman"/>
+        </w:rPr>
+        <w:t xml:space="preserve">аличие сайта – страницы или набора связанных страниц, содержащих ту или иную информацию, использующуюся этим сервисом. Когда-то на заре Интернетов сайт представлял собой набор простых </w:t>
       </w:r>
       <w:r>
         <w:rPr>
@@ -2262,7 +2285,19 @@
         <w:rPr>
           <w:rFonts w:eastAsia="Times New Roman"/>
         </w:rPr>
-        <w:t>-страниц, жёстко связанных друг с другом, и изменение</w:t>
+        <w:t>-</w:t>
+      </w:r>
+      <w:r>
+        <w:rPr>
+          <w:rFonts w:eastAsia="Times New Roman"/>
+        </w:rPr>
+        <w:t>документов</w:t>
+      </w:r>
+      <w:r>
+        <w:rPr>
+          <w:rFonts w:eastAsia="Times New Roman"/>
+        </w:rPr>
+        <w:t>, жёстко связанных друг с другом, и изменение</w:t>
       </w:r>
       <w:r>
         <w:rPr>
@@ -2274,13 +2309,19 @@
         <w:rPr>
           <w:rFonts w:eastAsia="Times New Roman"/>
         </w:rPr>
-        <w:t>добавление информации на них было сложным делом, которому необходимо было обучаться дополнительно</w:t>
-      </w:r>
-      <w:r>
-        <w:rPr>
-          <w:rFonts w:eastAsia="Times New Roman"/>
-        </w:rPr>
-        <w:t xml:space="preserve">. С развитием Интернета увеличивалось и количество информации и потребителей в нем, из-за чего стали появляться </w:t>
+        <w:t xml:space="preserve">добавление информации на них было сложным </w:t>
+      </w:r>
+      <w:r>
+        <w:rPr>
+          <w:rFonts w:eastAsia="Times New Roman"/>
+        </w:rPr>
+        <w:t>и трудоёмким процессом.</w:t>
+      </w:r>
+      <w:r>
+        <w:rPr>
+          <w:rFonts w:eastAsia="Times New Roman"/>
+        </w:rPr>
+        <w:t xml:space="preserve"> С развитием Интернета увеличивалось и количество информации в нем, из-за чего стали появляться </w:t>
       </w:r>
       <w:r>
         <w:rPr>
@@ -2299,7 +2340,13 @@
         <w:rPr>
           <w:rFonts w:eastAsia="Times New Roman"/>
         </w:rPr>
-        <w:t>– системы управления контентом, которые упростили жизнь владельцев сайтов до безобразия –</w:t>
+        <w:t xml:space="preserve">– системы управления контентом, </w:t>
+      </w:r>
+      <w:r>
+        <w:rPr>
+          <w:rFonts w:eastAsia="Times New Roman"/>
+        </w:rPr>
+        <w:t>которые упростили жизнь владельцев сайтов до безобразия –</w:t>
       </w:r>
       <w:r>
         <w:rPr>
@@ -2317,7 +2364,13 @@
         <w:rPr>
           <w:rFonts w:eastAsia="Times New Roman"/>
         </w:rPr>
-        <w:t>теперь нужно</w:t>
+        <w:t>теперь нужн</w:t>
+      </w:r>
+      <w:r>
+        <w:rPr>
+          <w:rFonts w:eastAsia="Times New Roman"/>
+        </w:rPr>
+        <w:t>ы</w:t>
       </w:r>
       <w:r>
         <w:rPr>
@@ -2338,7 +2391,13 @@
         <w:rPr>
           <w:rFonts w:eastAsia="Times New Roman"/>
         </w:rPr>
-        <w:t xml:space="preserve">Для дальнейшего упрощения проведём параллель с автомобилем – </w:t>
+        <w:t>Для дальнейшего упрощения проведём параллель</w:t>
+      </w:r>
+      <w:r>
+        <w:rPr>
+          <w:rFonts w:eastAsia="Times New Roman"/>
+        </w:rPr>
+        <w:t xml:space="preserve"> </w:t>
       </w:r>
       <w:r>
         <w:rPr>
@@ -2351,42 +2410,241 @@
         <w:rPr>
           <w:rFonts w:eastAsia="Times New Roman"/>
         </w:rPr>
+        <w:t xml:space="preserve"> с автомобилем – </w:t>
+      </w:r>
+      <w:r>
+        <w:rPr>
+          <w:rFonts w:eastAsia="Times New Roman"/>
+        </w:rPr>
+        <w:t>данные (база данных, файлы настроек) будут аккумулятором и баками для бензина, масла и тормозной жидкости, обработчики всех этих данных – насосы, трубки и блок цилиндров</w:t>
+      </w:r>
+      <w:r>
+        <w:rPr>
+          <w:rFonts w:eastAsia="Times New Roman"/>
+        </w:rPr>
+        <w:t xml:space="preserve">, а панель управления – руль, педали, КПП и тормоза. Но весь этот набор будет бесполезен без кузова, салона и приборной панели – ими будет шаблон-макет, который </w:t>
+      </w:r>
+      <w:r>
+        <w:rPr>
+          <w:rFonts w:eastAsia="Times New Roman"/>
+          <w:lang w:val="en-US"/>
+        </w:rPr>
+        <w:t>CMS</w:t>
+      </w:r>
+      <w:r>
+        <w:rPr>
+          <w:rFonts w:eastAsia="Times New Roman"/>
+        </w:rPr>
         <w:t xml:space="preserve"> </w:t>
       </w:r>
       <w:r>
         <w:rPr>
           <w:rFonts w:eastAsia="Times New Roman"/>
         </w:rPr>
-        <w:t xml:space="preserve">подобен двигателю с рулём, педалями, топливным баком и тормозной системой. Но без кузова и шасси этот набор бесполезен, как и </w:t>
-      </w:r>
-      <w:r>
-        <w:rPr>
-          <w:rFonts w:eastAsia="Times New Roman"/>
+        <w:t>заполняет данными.</w:t>
+      </w:r>
+    </w:p>
+    <w:p>
+      <w:pPr>
+        <w:ind w:firstLine="709"/>
+        <w:jc w:val="both"/>
+        <w:rPr>
+          <w:rFonts w:eastAsia="Times New Roman"/>
+          <w:shd w:val="clear" w:color="auto" w:fill="FFFFFF"/>
+        </w:rPr>
+      </w:pPr>
+      <w:r>
+        <w:rPr>
+          <w:rFonts w:eastAsia="Times New Roman"/>
+          <w:shd w:val="clear" w:color="auto" w:fill="FFFFFF"/>
+        </w:rPr>
+        <w:lastRenderedPageBreak/>
+        <w:t>Для успешного тестирования и, возможно, дальнейшего применения было решено</w:t>
+      </w:r>
+      <w:r>
+        <w:rPr>
+          <w:rFonts w:eastAsia="Times New Roman"/>
+          <w:shd w:val="clear" w:color="auto" w:fill="FFFFFF"/>
+        </w:rPr>
+        <w:t xml:space="preserve"> спроектировать </w:t>
+      </w:r>
+      <w:r>
+        <w:rPr>
+          <w:rFonts w:eastAsia="Times New Roman"/>
+          <w:shd w:val="clear" w:color="auto" w:fill="FFFFFF"/>
+        </w:rPr>
+        <w:t xml:space="preserve">на базе </w:t>
+      </w:r>
+      <w:r>
+        <w:rPr>
+          <w:rFonts w:eastAsia="Times New Roman"/>
+          <w:shd w:val="clear" w:color="auto" w:fill="FFFFFF"/>
           <w:lang w:val="en-US"/>
         </w:rPr>
+        <w:t>RCSE</w:t>
+      </w:r>
+      <w:r>
+        <w:rPr>
+          <w:rFonts w:eastAsia="Times New Roman"/>
+          <w:shd w:val="clear" w:color="auto" w:fill="FFFFFF"/>
+        </w:rPr>
+        <w:t xml:space="preserve"> </w:t>
+      </w:r>
+      <w:r>
+        <w:rPr>
+          <w:rFonts w:eastAsia="Times New Roman"/>
+          <w:shd w:val="clear" w:color="auto" w:fill="FFFFFF"/>
+        </w:rPr>
+        <w:t xml:space="preserve">студенческий портал колледжа МГОК. </w:t>
+      </w:r>
+      <w:r>
+        <w:rPr>
+          <w:rFonts w:eastAsia="Times New Roman"/>
+          <w:shd w:val="clear" w:color="auto" w:fill="FFFFFF"/>
+        </w:rPr>
+        <w:t xml:space="preserve">Таким образом, целью курсового можно обозначить: проектирование </w:t>
+      </w:r>
+      <w:r>
+        <w:rPr>
+          <w:rFonts w:eastAsia="Times New Roman"/>
+          <w:shd w:val="clear" w:color="auto" w:fill="FFFFFF"/>
+          <w:lang w:val="en-US"/>
+        </w:rPr>
         <w:t>CMS</w:t>
       </w:r>
       <w:r>
         <w:rPr>
           <w:rFonts w:eastAsia="Times New Roman"/>
+          <w:shd w:val="clear" w:color="auto" w:fill="FFFFFF"/>
         </w:rPr>
         <w:t xml:space="preserve"> </w:t>
       </w:r>
       <w:r>
         <w:rPr>
           <w:rFonts w:eastAsia="Times New Roman"/>
-        </w:rPr>
-        <w:t>без шаблона страницы, который он заполняет информацией.</w:t>
-      </w:r>
-    </w:p>
-    <w:bookmarkEnd w:id="1"/>
-    <w:p>
-      <w:pPr>
-        <w:ind w:firstLine="709"/>
-        <w:rPr>
-          <w:rFonts w:eastAsia="Times New Roman"/>
           <w:shd w:val="clear" w:color="auto" w:fill="FFFFFF"/>
-          <w:lang w:bidi="en-US"/>
+          <w:lang w:val="en-US"/>
+        </w:rPr>
+        <w:t>RCSE</w:t>
+      </w:r>
+      <w:r>
+        <w:rPr>
+          <w:rFonts w:eastAsia="Times New Roman"/>
+          <w:shd w:val="clear" w:color="auto" w:fill="FFFFFF"/>
+        </w:rPr>
+        <w:t xml:space="preserve"> </w:t>
+      </w:r>
+      <w:r>
+        <w:rPr>
+          <w:rFonts w:eastAsia="Times New Roman"/>
+          <w:shd w:val="clear" w:color="auto" w:fill="FFFFFF"/>
+        </w:rPr>
+        <w:t>и проектирование студенческого портала Студенты.МГОК. Для успешного достижения поставленной цели необходимо выполнить следующие задачи:</w:t>
+      </w:r>
+    </w:p>
+    <w:p>
+      <w:pPr>
+        <w:pStyle w:val="a8"/>
+        <w:numPr>
+          <w:ilvl w:val="0"/>
+          <w:numId w:val="12"/>
+        </w:numPr>
+        <w:ind w:left="0" w:firstLine="709"/>
+        <w:rPr>
+          <w:rFonts w:eastAsia="Times New Roman"/>
+          <w:shd w:val="clear" w:color="auto" w:fill="FFFFFF"/>
+          <w:lang w:bidi="ar-SA"/>
+        </w:rPr>
+      </w:pPr>
+      <w:r>
+        <w:rPr>
+          <w:rFonts w:eastAsia="Times New Roman"/>
+          <w:shd w:val="clear" w:color="auto" w:fill="FFFFFF"/>
+        </w:rPr>
+        <w:t>спроектировать</w:t>
+      </w:r>
+      <w:r>
+        <w:rPr>
+          <w:rFonts w:eastAsia="Times New Roman"/>
+          <w:shd w:val="clear" w:color="auto" w:fill="FFFFFF"/>
+        </w:rPr>
+        <w:t xml:space="preserve"> базу данных и файлы конфигурации;</w:t>
+      </w:r>
+    </w:p>
+    <w:p>
+      <w:pPr>
+        <w:pStyle w:val="a8"/>
+        <w:numPr>
+          <w:ilvl w:val="0"/>
+          <w:numId w:val="12"/>
+        </w:numPr>
+        <w:ind w:left="0" w:firstLine="709"/>
+        <w:rPr>
+          <w:rFonts w:eastAsia="Times New Roman"/>
+          <w:shd w:val="clear" w:color="auto" w:fill="FFFFFF"/>
+          <w:lang w:bidi="ar-SA"/>
+        </w:rPr>
+      </w:pPr>
+      <w:r>
+        <w:rPr>
+          <w:rFonts w:eastAsia="Times New Roman"/>
+          <w:shd w:val="clear" w:color="auto" w:fill="FFFFFF"/>
+          <w:lang w:bidi="ar-SA"/>
+        </w:rPr>
+        <w:t xml:space="preserve">спроектировать функциональную часть </w:t>
+      </w:r>
+      <w:r>
+        <w:rPr>
+          <w:rFonts w:eastAsia="Times New Roman"/>
+          <w:shd w:val="clear" w:color="auto" w:fill="FFFFFF"/>
+          <w:lang w:val="en-US" w:bidi="ar-SA"/>
+        </w:rPr>
+        <w:t>CMS</w:t>
+      </w:r>
+      <w:r>
+        <w:rPr>
+          <w:rFonts w:eastAsia="Times New Roman"/>
+          <w:shd w:val="clear" w:color="auto" w:fill="FFFFFF"/>
+          <w:lang w:bidi="ar-SA"/>
+        </w:rPr>
+        <w:t>;</w:t>
+      </w:r>
+    </w:p>
+    <w:p>
+      <w:pPr>
+        <w:pStyle w:val="a8"/>
+        <w:numPr>
+          <w:ilvl w:val="0"/>
+          <w:numId w:val="12"/>
+        </w:numPr>
+        <w:ind w:left="0" w:firstLine="709"/>
+        <w:rPr>
+          <w:rFonts w:eastAsia="Times New Roman"/>
+          <w:shd w:val="clear" w:color="auto" w:fill="FFFFFF"/>
+          <w:lang w:bidi="ar-SA"/>
+        </w:rPr>
+      </w:pPr>
+      <w:r>
+        <w:rPr>
+          <w:rFonts w:eastAsia="Times New Roman"/>
+          <w:shd w:val="clear" w:color="auto" w:fill="FFFFFF"/>
+          <w:lang w:bidi="ar-SA"/>
+        </w:rPr>
+        <w:t>спроектировать макет-шаблон портала Студенты.МГОК.</w:t>
+      </w:r>
+    </w:p>
+    <w:p>
+      <w:pPr>
+        <w:pStyle w:val="a8"/>
+        <w:numPr>
+          <w:ilvl w:val="0"/>
+          <w:numId w:val="12"/>
+        </w:numPr>
+        <w:jc w:val="left"/>
+        <w:rPr>
+          <w:rFonts w:eastAsia="Times New Roman"/>
+          <w:shd w:val="clear" w:color="auto" w:fill="FFFFFF"/>
+          <w:lang w:bidi="ar-SA"/>
         </w:rPr>
       </w:pPr>
       <w:r>
@@ -2405,8 +2663,8 @@
           <w:lang w:eastAsia="ru-RU"/>
         </w:rPr>
       </w:pPr>
-      <w:bookmarkStart w:id="2" w:name="_Toc531448516"/>
-      <w:bookmarkStart w:id="3" w:name="_Toc531468930"/>
+      <w:bookmarkStart w:id="1" w:name="_Toc531448516"/>
+      <w:bookmarkStart w:id="2" w:name="_Toc531468930"/>
       <w:r>
         <w:rPr>
           <w:lang w:eastAsia="ru-RU"/>
@@ -2420,8 +2678,8 @@
         </w:rPr>
         <w:t>Анализ предметной области и организации</w:t>
       </w:r>
+      <w:bookmarkEnd w:id="1"/>
       <w:bookmarkEnd w:id="2"/>
-      <w:bookmarkEnd w:id="3"/>
     </w:p>
     <w:p>
       <w:pPr>
@@ -2441,16 +2699,237 @@
           <w:lang w:eastAsia="ru-RU"/>
         </w:rPr>
       </w:pPr>
-      <w:bookmarkStart w:id="4" w:name="_Toc531448517"/>
-      <w:bookmarkStart w:id="5" w:name="_Toc531468931"/>
+      <w:bookmarkStart w:id="3" w:name="_Toc531448517"/>
+      <w:bookmarkStart w:id="4" w:name="_Toc531468931"/>
       <w:r>
         <w:rPr>
           <w:lang w:eastAsia="ru-RU"/>
         </w:rPr>
         <w:t>1.1 Характеристика и структура организации</w:t>
       </w:r>
+      <w:bookmarkEnd w:id="3"/>
       <w:bookmarkEnd w:id="4"/>
+    </w:p>
+    <w:p>
+      <w:pPr>
+        <w:shd w:val="clear" w:color="auto" w:fill="FFFFFF"/>
+        <w:ind w:firstLine="709"/>
+        <w:jc w:val="both"/>
+        <w:rPr>
+          <w:rFonts w:eastAsia="Times New Roman"/>
+          <w:lang w:eastAsia="ru-RU"/>
+        </w:rPr>
+      </w:pPr>
+    </w:p>
+    <w:p>
+      <w:pPr>
+        <w:shd w:val="clear" w:color="auto" w:fill="FFFFFF"/>
+        <w:ind w:firstLine="709"/>
+        <w:jc w:val="both"/>
+        <w:rPr>
+          <w:rFonts w:eastAsia="Times New Roman"/>
+          <w:lang w:eastAsia="ru-RU"/>
+        </w:rPr>
+      </w:pPr>
+      <w:r>
+        <w:rPr>
+          <w:rFonts w:eastAsia="Times New Roman"/>
+          <w:lang w:eastAsia="ru-RU"/>
+        </w:rPr>
+        <w:t xml:space="preserve">Качественное образование лежит в основе </w:t>
+      </w:r>
+      <w:r>
+        <w:rPr>
+          <w:rFonts w:eastAsia="Times New Roman"/>
+          <w:lang w:eastAsia="ru-RU"/>
+        </w:rPr>
+        <w:t>любой отрасли, будь то юриспруденция, информационные технологи, машиностроение</w:t>
+      </w:r>
+      <w:r>
+        <w:rPr>
+          <w:rFonts w:eastAsia="Times New Roman"/>
+          <w:lang w:eastAsia="ru-RU"/>
+        </w:rPr>
+        <w:t xml:space="preserve">, </w:t>
+      </w:r>
+      <w:r>
+        <w:rPr>
+          <w:rFonts w:eastAsia="Times New Roman"/>
+          <w:lang w:eastAsia="ru-RU"/>
+        </w:rPr>
+        <w:t>дизайн</w:t>
+      </w:r>
+      <w:r>
+        <w:rPr>
+          <w:rFonts w:eastAsia="Times New Roman"/>
+          <w:lang w:eastAsia="ru-RU"/>
+        </w:rPr>
+        <w:t xml:space="preserve"> или медицина</w:t>
+      </w:r>
+      <w:r>
+        <w:rPr>
+          <w:rFonts w:eastAsia="Times New Roman"/>
+          <w:lang w:eastAsia="ru-RU"/>
+        </w:rPr>
+        <w:t>.</w:t>
+      </w:r>
+      <w:r>
+        <w:rPr>
+          <w:rFonts w:eastAsia="Times New Roman"/>
+          <w:lang w:eastAsia="ru-RU"/>
+        </w:rPr>
+        <w:t xml:space="preserve"> И не смотря на все увеличивающийся процент автоматизации большинства отраслей, человек остаётся незаменим, в особенности программисты, без которых современные производства находились бы на уровне 70-80х годов.</w:t>
+      </w:r>
+    </w:p>
+    <w:p>
+      <w:pPr>
+        <w:shd w:val="clear" w:color="auto" w:fill="FFFFFF"/>
+        <w:ind w:firstLine="709"/>
+        <w:jc w:val="both"/>
+        <w:rPr>
+          <w:rFonts w:eastAsia="Times New Roman"/>
+          <w:lang w:eastAsia="ru-RU"/>
+        </w:rPr>
+      </w:pPr>
+      <w:r>
+        <w:rPr>
+          <w:rFonts w:eastAsia="Times New Roman"/>
+          <w:lang w:eastAsia="ru-RU"/>
+        </w:rPr>
+        <w:t xml:space="preserve">ГБПОУ «МГОК» предоставляет студентам </w:t>
+      </w:r>
+      <w:r>
+        <w:rPr>
+          <w:rFonts w:eastAsia="Times New Roman"/>
+          <w:lang w:eastAsia="ru-RU"/>
+        </w:rPr>
+        <w:t>возможности получения передовых специальностей в наиболее востребованных отраслях</w:t>
+      </w:r>
+      <w:r>
+        <w:rPr>
+          <w:rFonts w:eastAsia="Times New Roman"/>
+          <w:lang w:eastAsia="ru-RU"/>
+        </w:rPr>
+        <w:t xml:space="preserve">. Колледж следит за событиями в отраслях, которые преподаёт, способствует движению </w:t>
+      </w:r>
+      <w:r>
+        <w:rPr>
+          <w:rFonts w:eastAsia="Times New Roman"/>
+          <w:lang w:val="en-US" w:eastAsia="ru-RU"/>
+        </w:rPr>
+        <w:t>WorldSkills</w:t>
+      </w:r>
+      <w:r>
+        <w:rPr>
+          <w:rFonts w:eastAsia="Times New Roman"/>
+          <w:lang w:eastAsia="ru-RU"/>
+        </w:rPr>
+        <w:t xml:space="preserve"> </w:t>
+      </w:r>
+      <w:r>
+        <w:rPr>
+          <w:rFonts w:eastAsia="Times New Roman"/>
+          <w:lang w:val="en-US" w:eastAsia="ru-RU"/>
+        </w:rPr>
+        <w:t>Russia</w:t>
+      </w:r>
+      <w:r>
+        <w:rPr>
+          <w:rFonts w:eastAsia="Times New Roman"/>
+          <w:lang w:eastAsia="ru-RU"/>
+        </w:rPr>
+        <w:t xml:space="preserve">, а его студенты не редко занимают высокие места на пьедесталах </w:t>
+      </w:r>
+      <w:r>
+        <w:rPr>
+          <w:rFonts w:eastAsia="Times New Roman"/>
+          <w:lang w:val="en-US" w:eastAsia="ru-RU"/>
+        </w:rPr>
+        <w:t>WSR</w:t>
+      </w:r>
+      <w:r>
+        <w:rPr>
+          <w:rFonts w:eastAsia="Times New Roman"/>
+          <w:lang w:eastAsia="ru-RU"/>
+        </w:rPr>
+        <w:t>.</w:t>
+      </w:r>
+    </w:p>
+    <w:p>
+      <w:pPr>
+        <w:shd w:val="clear" w:color="auto" w:fill="FFFFFF"/>
+        <w:ind w:firstLine="709"/>
+        <w:jc w:val="both"/>
+        <w:rPr>
+          <w:rFonts w:eastAsia="Times New Roman"/>
+          <w:lang w:eastAsia="ru-RU"/>
+        </w:rPr>
+      </w:pPr>
+      <w:r>
+        <w:rPr>
+          <w:rFonts w:eastAsia="Times New Roman"/>
+          <w:lang w:eastAsia="ru-RU"/>
+        </w:rPr>
+        <w:t xml:space="preserve">Учреждение </w:t>
+      </w:r>
+      <w:r>
+        <w:rPr>
+          <w:rFonts w:eastAsia="Times New Roman"/>
+          <w:lang w:eastAsia="ru-RU"/>
+        </w:rPr>
+        <w:t>управляется советом «Союза машиностроителей России»</w:t>
+      </w:r>
+      <w:r>
+        <w:rPr>
+          <w:rFonts w:eastAsia="Times New Roman"/>
+          <w:lang w:eastAsia="ru-RU"/>
+        </w:rPr>
+        <w:t>, представителем которого является директор «МГОК».</w:t>
+      </w:r>
+      <w:r>
+        <w:rPr>
+          <w:rFonts w:eastAsia="Times New Roman"/>
+          <w:lang w:eastAsia="ru-RU"/>
+        </w:rPr>
+        <w:t xml:space="preserve"> </w:t>
+      </w:r>
+      <w:r>
+        <w:rPr>
+          <w:rFonts w:eastAsia="Times New Roman"/>
+          <w:lang w:eastAsia="ru-RU"/>
+        </w:rPr>
+        <w:t>В подчинении директора находятся заместите</w:t>
+      </w:r>
+      <w:r>
+        <w:rPr>
+          <w:rFonts w:eastAsia="Times New Roman"/>
+          <w:lang w:eastAsia="ru-RU"/>
+        </w:rPr>
+        <w:t>ли, которые управляют начальниками отделов и заведующими кафедр. Последние, в свою очередь, управляют непосредственно педагогами (а также сами являются ими).</w:t>
+      </w:r>
+      <w:r>
+        <w:rPr>
+          <w:rFonts w:eastAsia="Times New Roman"/>
+          <w:lang w:eastAsia="ru-RU"/>
+        </w:rPr>
+        <w:t xml:space="preserve"> </w:t>
+      </w:r>
+      <w:r>
+        <w:rPr>
+          <w:rFonts w:eastAsia="Times New Roman"/>
+          <w:lang w:eastAsia="ru-RU"/>
+        </w:rPr>
+        <w:t>Педагоги же управляют студентами – преподают дисциплины и курируют группы. Необходимо заметить, что любой из этих сотрудников может управляться вышестоящими (например, директор может напрямую отдать распоряжение конкретному студенту или педагогу), но не наоборот, иными словами, управление идёт</w:t>
+      </w:r>
+      <w:bookmarkStart w:id="5" w:name="_GoBack"/>
       <w:bookmarkEnd w:id="5"/>
+      <w:r>
+        <w:rPr>
+          <w:rFonts w:eastAsia="Times New Roman"/>
+          <w:lang w:eastAsia="ru-RU"/>
+        </w:rPr>
+        <w:t xml:space="preserve"> строго сверху вниз. Данная иерархия представлена на рисунке 1.1.</w:t>
+      </w:r>
     </w:p>
     <w:p>
       <w:pPr>
@@ -2569,9 +3048,6 @@
     <w:p>
       <w:pPr>
         <w:pStyle w:val="13"/>
-        <w:rPr>
-          <w:lang w:val="en-US"/>
-        </w:rPr>
       </w:pPr>
       <w:bookmarkStart w:id="9" w:name="_Toc531468934"/>
       <w:r>
@@ -2905,13 +3381,11 @@
         <w:ind w:firstLine="709"/>
         <w:rPr>
           <w:rFonts w:eastAsia="Times New Roman"/>
-          <w:lang w:val="en-US"/>
-        </w:rPr>
-      </w:pPr>
-      <w:r>
-        <w:rPr>
-          <w:rFonts w:eastAsia="Times New Roman"/>
-          <w:lang w:val="en-US"/>
+        </w:rPr>
+      </w:pPr>
+      <w:r>
+        <w:rPr>
+          <w:rFonts w:eastAsia="Times New Roman"/>
         </w:rPr>
         <w:br w:type="page"/>
       </w:r>
@@ -2920,15 +3394,9 @@
       <w:pPr>
         <w:pStyle w:val="13"/>
         <w:jc w:val="center"/>
-        <w:rPr>
-          <w:lang w:val="en-US"/>
-        </w:rPr>
       </w:pPr>
       <w:bookmarkStart w:id="19" w:name="_Toc531468944"/>
       <w:r>
-        <w:rPr>
-          <w:lang w:val="en-US"/>
-        </w:rPr>
         <w:lastRenderedPageBreak/>
         <w:t>ПРИЛОЖЕНИЕ Б</w:t>
       </w:r>
@@ -3079,6 +3547,7 @@
         <w:docPartUnique/>
       </w:docPartObj>
     </w:sdtPr>
+    <w:sdtEndPr/>
     <w:sdtContent>
       <w:p>
         <w:pPr>
@@ -3911,6 +4380,119 @@
     </w:lvl>
   </w:abstractNum>
   <w:abstractNum w:abstractNumId="7" w15:restartNumberingAfterBreak="0">
+    <w:nsid w:val="525A0A90"/>
+    <w:multiLevelType w:val="hybridMultilevel"/>
+    <w:tmpl w:val="CBBC9F3A"/>
+    <w:lvl w:ilvl="0" w:tplc="7D60402A">
+      <w:start w:val="1"/>
+      <w:numFmt w:val="bullet"/>
+      <w:lvlText w:val=""/>
+      <w:lvlJc w:val="left"/>
+      <w:pPr>
+        <w:ind w:left="4680" w:hanging="360"/>
+      </w:pPr>
+      <w:rPr>
+        <w:rFonts w:ascii="Symbol" w:hAnsi="Symbol" w:hint="default"/>
+      </w:rPr>
+    </w:lvl>
+    <w:lvl w:ilvl="1" w:tplc="04190003" w:tentative="1">
+      <w:start w:val="1"/>
+      <w:numFmt w:val="bullet"/>
+      <w:lvlText w:val="o"/>
+      <w:lvlJc w:val="left"/>
+      <w:pPr>
+        <w:ind w:left="5400" w:hanging="360"/>
+      </w:pPr>
+      <w:rPr>
+        <w:rFonts w:ascii="Courier New" w:hAnsi="Courier New" w:cs="Courier New" w:hint="default"/>
+      </w:rPr>
+    </w:lvl>
+    <w:lvl w:ilvl="2" w:tplc="04190005" w:tentative="1">
+      <w:start w:val="1"/>
+      <w:numFmt w:val="bullet"/>
+      <w:lvlText w:val=""/>
+      <w:lvlJc w:val="left"/>
+      <w:pPr>
+        <w:ind w:left="6120" w:hanging="360"/>
+      </w:pPr>
+      <w:rPr>
+        <w:rFonts w:ascii="Wingdings" w:hAnsi="Wingdings" w:hint="default"/>
+      </w:rPr>
+    </w:lvl>
+    <w:lvl w:ilvl="3" w:tplc="04190001" w:tentative="1">
+      <w:start w:val="1"/>
+      <w:numFmt w:val="bullet"/>
+      <w:lvlText w:val=""/>
+      <w:lvlJc w:val="left"/>
+      <w:pPr>
+        <w:ind w:left="6840" w:hanging="360"/>
+      </w:pPr>
+      <w:rPr>
+        <w:rFonts w:ascii="Symbol" w:hAnsi="Symbol" w:hint="default"/>
+      </w:rPr>
+    </w:lvl>
+    <w:lvl w:ilvl="4" w:tplc="04190003" w:tentative="1">
+      <w:start w:val="1"/>
+      <w:numFmt w:val="bullet"/>
+      <w:lvlText w:val="o"/>
+      <w:lvlJc w:val="left"/>
+      <w:pPr>
+        <w:ind w:left="7560" w:hanging="360"/>
+      </w:pPr>
+      <w:rPr>
+        <w:rFonts w:ascii="Courier New" w:hAnsi="Courier New" w:cs="Courier New" w:hint="default"/>
+      </w:rPr>
+    </w:lvl>
+    <w:lvl w:ilvl="5" w:tplc="04190005" w:tentative="1">
+      <w:start w:val="1"/>
+      <w:numFmt w:val="bullet"/>
+      <w:lvlText w:val=""/>
+      <w:lvlJc w:val="left"/>
+      <w:pPr>
+        <w:ind w:left="8280" w:hanging="360"/>
+      </w:pPr>
+      <w:rPr>
+        <w:rFonts w:ascii="Wingdings" w:hAnsi="Wingdings" w:hint="default"/>
+      </w:rPr>
+    </w:lvl>
+    <w:lvl w:ilvl="6" w:tplc="04190001" w:tentative="1">
+      <w:start w:val="1"/>
+      <w:numFmt w:val="bullet"/>
+      <w:lvlText w:val=""/>
+      <w:lvlJc w:val="left"/>
+      <w:pPr>
+        <w:ind w:left="9000" w:hanging="360"/>
+      </w:pPr>
+      <w:rPr>
+        <w:rFonts w:ascii="Symbol" w:hAnsi="Symbol" w:hint="default"/>
+      </w:rPr>
+    </w:lvl>
+    <w:lvl w:ilvl="7" w:tplc="04190003" w:tentative="1">
+      <w:start w:val="1"/>
+      <w:numFmt w:val="bullet"/>
+      <w:lvlText w:val="o"/>
+      <w:lvlJc w:val="left"/>
+      <w:pPr>
+        <w:ind w:left="9720" w:hanging="360"/>
+      </w:pPr>
+      <w:rPr>
+        <w:rFonts w:ascii="Courier New" w:hAnsi="Courier New" w:cs="Courier New" w:hint="default"/>
+      </w:rPr>
+    </w:lvl>
+    <w:lvl w:ilvl="8" w:tplc="04190005" w:tentative="1">
+      <w:start w:val="1"/>
+      <w:numFmt w:val="bullet"/>
+      <w:lvlText w:val=""/>
+      <w:lvlJc w:val="left"/>
+      <w:pPr>
+        <w:ind w:left="10440" w:hanging="360"/>
+      </w:pPr>
+      <w:rPr>
+        <w:rFonts w:ascii="Wingdings" w:hAnsi="Wingdings" w:hint="default"/>
+      </w:rPr>
+    </w:lvl>
+  </w:abstractNum>
+  <w:abstractNum w:abstractNumId="8" w15:restartNumberingAfterBreak="0">
     <w:nsid w:val="5967161E"/>
     <w:multiLevelType w:val="hybridMultilevel"/>
     <w:tmpl w:val="7F683D80"/>
@@ -4023,7 +4605,120 @@
       </w:rPr>
     </w:lvl>
   </w:abstractNum>
-  <w:abstractNum w:abstractNumId="8" w15:restartNumberingAfterBreak="0">
+  <w:abstractNum w:abstractNumId="9" w15:restartNumberingAfterBreak="0">
+    <w:nsid w:val="6C4E4754"/>
+    <w:multiLevelType w:val="hybridMultilevel"/>
+    <w:tmpl w:val="5CC8D872"/>
+    <w:lvl w:ilvl="0" w:tplc="7D60402A">
+      <w:start w:val="1"/>
+      <w:numFmt w:val="bullet"/>
+      <w:lvlText w:val=""/>
+      <w:lvlJc w:val="left"/>
+      <w:pPr>
+        <w:ind w:left="3600" w:hanging="360"/>
+      </w:pPr>
+      <w:rPr>
+        <w:rFonts w:ascii="Symbol" w:hAnsi="Symbol" w:hint="default"/>
+      </w:rPr>
+    </w:lvl>
+    <w:lvl w:ilvl="1" w:tplc="04190003">
+      <w:start w:val="1"/>
+      <w:numFmt w:val="bullet"/>
+      <w:lvlText w:val="o"/>
+      <w:lvlJc w:val="left"/>
+      <w:pPr>
+        <w:ind w:left="1440" w:hanging="360"/>
+      </w:pPr>
+      <w:rPr>
+        <w:rFonts w:ascii="Courier New" w:hAnsi="Courier New" w:cs="Courier New" w:hint="default"/>
+      </w:rPr>
+    </w:lvl>
+    <w:lvl w:ilvl="2" w:tplc="04190005" w:tentative="1">
+      <w:start w:val="1"/>
+      <w:numFmt w:val="bullet"/>
+      <w:lvlText w:val=""/>
+      <w:lvlJc w:val="left"/>
+      <w:pPr>
+        <w:ind w:left="2160" w:hanging="360"/>
+      </w:pPr>
+      <w:rPr>
+        <w:rFonts w:ascii="Wingdings" w:hAnsi="Wingdings" w:hint="default"/>
+      </w:rPr>
+    </w:lvl>
+    <w:lvl w:ilvl="3" w:tplc="04190001" w:tentative="1">
+      <w:start w:val="1"/>
+      <w:numFmt w:val="bullet"/>
+      <w:lvlText w:val=""/>
+      <w:lvlJc w:val="left"/>
+      <w:pPr>
+        <w:ind w:left="2880" w:hanging="360"/>
+      </w:pPr>
+      <w:rPr>
+        <w:rFonts w:ascii="Symbol" w:hAnsi="Symbol" w:hint="default"/>
+      </w:rPr>
+    </w:lvl>
+    <w:lvl w:ilvl="4" w:tplc="04190003" w:tentative="1">
+      <w:start w:val="1"/>
+      <w:numFmt w:val="bullet"/>
+      <w:lvlText w:val="o"/>
+      <w:lvlJc w:val="left"/>
+      <w:pPr>
+        <w:ind w:left="3600" w:hanging="360"/>
+      </w:pPr>
+      <w:rPr>
+        <w:rFonts w:ascii="Courier New" w:hAnsi="Courier New" w:cs="Courier New" w:hint="default"/>
+      </w:rPr>
+    </w:lvl>
+    <w:lvl w:ilvl="5" w:tplc="04190005" w:tentative="1">
+      <w:start w:val="1"/>
+      <w:numFmt w:val="bullet"/>
+      <w:lvlText w:val=""/>
+      <w:lvlJc w:val="left"/>
+      <w:pPr>
+        <w:ind w:left="4320" w:hanging="360"/>
+      </w:pPr>
+      <w:rPr>
+        <w:rFonts w:ascii="Wingdings" w:hAnsi="Wingdings" w:hint="default"/>
+      </w:rPr>
+    </w:lvl>
+    <w:lvl w:ilvl="6" w:tplc="04190001" w:tentative="1">
+      <w:start w:val="1"/>
+      <w:numFmt w:val="bullet"/>
+      <w:lvlText w:val=""/>
+      <w:lvlJc w:val="left"/>
+      <w:pPr>
+        <w:ind w:left="5040" w:hanging="360"/>
+      </w:pPr>
+      <w:rPr>
+        <w:rFonts w:ascii="Symbol" w:hAnsi="Symbol" w:hint="default"/>
+      </w:rPr>
+    </w:lvl>
+    <w:lvl w:ilvl="7" w:tplc="04190003" w:tentative="1">
+      <w:start w:val="1"/>
+      <w:numFmt w:val="bullet"/>
+      <w:lvlText w:val="o"/>
+      <w:lvlJc w:val="left"/>
+      <w:pPr>
+        <w:ind w:left="5760" w:hanging="360"/>
+      </w:pPr>
+      <w:rPr>
+        <w:rFonts w:ascii="Courier New" w:hAnsi="Courier New" w:cs="Courier New" w:hint="default"/>
+      </w:rPr>
+    </w:lvl>
+    <w:lvl w:ilvl="8" w:tplc="04190005" w:tentative="1">
+      <w:start w:val="1"/>
+      <w:numFmt w:val="bullet"/>
+      <w:lvlText w:val=""/>
+      <w:lvlJc w:val="left"/>
+      <w:pPr>
+        <w:ind w:left="6480" w:hanging="360"/>
+      </w:pPr>
+      <w:rPr>
+        <w:rFonts w:ascii="Wingdings" w:hAnsi="Wingdings" w:hint="default"/>
+      </w:rPr>
+    </w:lvl>
+  </w:abstractNum>
+  <w:abstractNum w:abstractNumId="10" w15:restartNumberingAfterBreak="0">
     <w:nsid w:val="72BC6562"/>
     <w:multiLevelType w:val="hybridMultilevel"/>
     <w:tmpl w:val="37181990"/>
@@ -4112,7 +4807,7 @@
       </w:pPr>
     </w:lvl>
   </w:abstractNum>
-  <w:abstractNum w:abstractNumId="9" w15:restartNumberingAfterBreak="0">
+  <w:abstractNum w:abstractNumId="11" w15:restartNumberingAfterBreak="0">
     <w:nsid w:val="7BF7D7B0"/>
     <w:multiLevelType w:val="hybridMultilevel"/>
     <w:tmpl w:val="EEAE0E30"/>
@@ -4205,10 +4900,10 @@
     <w:abstractNumId w:val="6"/>
   </w:num>
   <w:num w:numId="3">
-    <w:abstractNumId w:val="8"/>
+    <w:abstractNumId w:val="10"/>
   </w:num>
   <w:num w:numId="4">
-    <w:abstractNumId w:val="9"/>
+    <w:abstractNumId w:val="11"/>
   </w:num>
   <w:num w:numId="5">
     <w:abstractNumId w:val="0"/>
@@ -4223,10 +4918,16 @@
     <w:abstractNumId w:val="5"/>
   </w:num>
   <w:num w:numId="9">
-    <w:abstractNumId w:val="7"/>
+    <w:abstractNumId w:val="8"/>
   </w:num>
   <w:num w:numId="10">
     <w:abstractNumId w:val="1"/>
+  </w:num>
+  <w:num w:numId="11">
+    <w:abstractNumId w:val="9"/>
+  </w:num>
+  <w:num w:numId="12">
+    <w:abstractNumId w:val="7"/>
   </w:num>
 </w:numbering>
 </file>
@@ -5287,7 +5988,7 @@
 </file>
 
 <file path=customXml/itemProps1.xml><?xml version="1.0" encoding="utf-8"?>
-<ds:datastoreItem xmlns:ds="http://schemas.openxmlformats.org/officeDocument/2006/customXml" ds:itemID="{B952140B-3A2D-4C1C-B679-64AE01D30865}">
+<ds:datastoreItem xmlns:ds="http://schemas.openxmlformats.org/officeDocument/2006/customXml" ds:itemID="{60434E9C-EA8A-4EB7-A7CF-EEE3514C97BA}">
   <ds:schemaRefs>
     <ds:schemaRef ds:uri="http://schemas.openxmlformats.org/officeDocument/2006/bibliography"/>
   </ds:schemaRefs>

</xml_diff>

<commit_message>
College project update #1.3
</commit_message>
<xml_diff>
--- a/doc/Пояснительная записка.docx
+++ b/doc/Пояснительная записка.docx
@@ -118,7 +118,19 @@
           <w:rFonts w:eastAsia="Times New Roman"/>
           <w:highlight w:val="yellow"/>
         </w:rPr>
-        <w:t>23 с., 8 рис., 13 источников, 1 прил.</w:t>
+        <w:t xml:space="preserve">23 с., 8 рис., 13 источников, </w:t>
+      </w:r>
+      <w:r>
+        <w:rPr>
+          <w:rFonts w:eastAsia="Times New Roman"/>
+        </w:rPr>
+        <w:t>3</w:t>
+      </w:r>
+      <w:r>
+        <w:rPr>
+          <w:rFonts w:eastAsia="Times New Roman"/>
+        </w:rPr>
+        <w:t xml:space="preserve"> прил.</w:t>
       </w:r>
     </w:p>
     <w:p>
@@ -721,9 +733,6 @@
         <w:p>
           <w:pPr>
             <w:pStyle w:val="12"/>
-            <w:tabs>
-              <w:tab w:val="right" w:leader="dot" w:pos="9345"/>
-            </w:tabs>
             <w:rPr>
               <w:rFonts w:asciiTheme="minorHAnsi" w:eastAsiaTheme="minorEastAsia" w:hAnsiTheme="minorHAnsi" w:cstheme="minorBidi"/>
               <w:noProof/>
@@ -753,7 +762,7 @@
             </w:rPr>
             <w:fldChar w:fldCharType="separate"/>
           </w:r>
-          <w:hyperlink w:anchor="_Toc531468929" w:history="1">
+          <w:hyperlink w:anchor="_Toc531600811" w:history="1">
             <w:r>
               <w:rPr>
                 <w:rStyle w:val="ab"/>
@@ -780,7 +789,7 @@
                 <w:noProof/>
                 <w:webHidden/>
               </w:rPr>
-              <w:instrText xml:space="preserve"> PAGEREF _Toc531468929 \h </w:instrText>
+              <w:instrText xml:space="preserve"> PAGEREF _Toc531600811 \h </w:instrText>
             </w:r>
             <w:r>
               <w:rPr>
@@ -814,9 +823,6 @@
         <w:p>
           <w:pPr>
             <w:pStyle w:val="12"/>
-            <w:tabs>
-              <w:tab w:val="right" w:leader="dot" w:pos="9345"/>
-            </w:tabs>
             <w:rPr>
               <w:rFonts w:asciiTheme="minorHAnsi" w:eastAsiaTheme="minorEastAsia" w:hAnsiTheme="minorHAnsi" w:cstheme="minorBidi"/>
               <w:noProof/>
@@ -825,7 +831,7 @@
               <w:lang w:eastAsia="ru-RU"/>
             </w:rPr>
           </w:pPr>
-          <w:hyperlink w:anchor="_Toc531468930" w:history="1">
+          <w:hyperlink w:anchor="_Toc531600812" w:history="1">
             <w:r>
               <w:rPr>
                 <w:rStyle w:val="ab"/>
@@ -853,7 +859,7 @@
                 <w:noProof/>
                 <w:webHidden/>
               </w:rPr>
-              <w:instrText xml:space="preserve"> PAGEREF _Toc531468930 \h </w:instrText>
+              <w:instrText xml:space="preserve"> PAGEREF _Toc531600812 \h </w:instrText>
             </w:r>
             <w:r>
               <w:rPr>
@@ -886,11 +892,7 @@
         </w:p>
         <w:p>
           <w:pPr>
-            <w:pStyle w:val="12"/>
-            <w:tabs>
-              <w:tab w:val="right" w:leader="dot" w:pos="9345"/>
-            </w:tabs>
-            <w:ind w:firstLine="709"/>
+            <w:pStyle w:val="21"/>
             <w:rPr>
               <w:rFonts w:asciiTheme="minorHAnsi" w:eastAsiaTheme="minorEastAsia" w:hAnsiTheme="minorHAnsi" w:cstheme="minorBidi"/>
               <w:noProof/>
@@ -899,12 +901,11 @@
               <w:lang w:eastAsia="ru-RU"/>
             </w:rPr>
           </w:pPr>
-          <w:hyperlink w:anchor="_Toc531468931" w:history="1">
+          <w:hyperlink w:anchor="_Toc531600813" w:history="1">
             <w:r>
               <w:rPr>
                 <w:rStyle w:val="ab"/>
                 <w:noProof/>
-                <w:lang w:eastAsia="ru-RU"/>
               </w:rPr>
               <w:t>1.1 Характеристика и структура организации</w:t>
             </w:r>
@@ -927,7 +928,7 @@
                 <w:noProof/>
                 <w:webHidden/>
               </w:rPr>
-              <w:instrText xml:space="preserve"> PAGEREF _Toc531468931 \h </w:instrText>
+              <w:instrText xml:space="preserve"> PAGEREF _Toc531600813 \h </w:instrText>
             </w:r>
             <w:r>
               <w:rPr>
@@ -960,11 +961,7 @@
         </w:p>
         <w:p>
           <w:pPr>
-            <w:pStyle w:val="12"/>
-            <w:tabs>
-              <w:tab w:val="right" w:leader="dot" w:pos="9345"/>
-            </w:tabs>
-            <w:ind w:firstLine="709"/>
+            <w:pStyle w:val="21"/>
             <w:rPr>
               <w:rFonts w:asciiTheme="minorHAnsi" w:eastAsiaTheme="minorEastAsia" w:hAnsiTheme="minorHAnsi" w:cstheme="minorBidi"/>
               <w:noProof/>
@@ -973,7 +970,7 @@
               <w:lang w:eastAsia="ru-RU"/>
             </w:rPr>
           </w:pPr>
-          <w:hyperlink w:anchor="_Toc531468932" w:history="1">
+          <w:hyperlink w:anchor="_Toc531600814" w:history="1">
             <w:r>
               <w:rPr>
                 <w:rStyle w:val="ab"/>
@@ -1000,7 +997,7 @@
                 <w:noProof/>
                 <w:webHidden/>
               </w:rPr>
-              <w:instrText xml:space="preserve"> PAGEREF _Toc531468932 \h </w:instrText>
+              <w:instrText xml:space="preserve"> PAGEREF _Toc531600814 \h </w:instrText>
             </w:r>
             <w:r>
               <w:rPr>
@@ -1020,7 +1017,7 @@
                 <w:noProof/>
                 <w:webHidden/>
               </w:rPr>
-              <w:t>6</w:t>
+              <w:t>7</w:t>
             </w:r>
             <w:r>
               <w:rPr>
@@ -1034,9 +1031,6 @@
         <w:p>
           <w:pPr>
             <w:pStyle w:val="12"/>
-            <w:tabs>
-              <w:tab w:val="right" w:leader="dot" w:pos="9345"/>
-            </w:tabs>
             <w:rPr>
               <w:rFonts w:asciiTheme="minorHAnsi" w:eastAsiaTheme="minorEastAsia" w:hAnsiTheme="minorHAnsi" w:cstheme="minorBidi"/>
               <w:noProof/>
@@ -1045,7 +1039,7 @@
               <w:lang w:eastAsia="ru-RU"/>
             </w:rPr>
           </w:pPr>
-          <w:hyperlink w:anchor="_Toc531468933" w:history="1">
+          <w:hyperlink w:anchor="_Toc531600815" w:history="1">
             <w:r>
               <w:rPr>
                 <w:rStyle w:val="ab"/>
@@ -1087,7 +1081,7 @@
                 <w:noProof/>
                 <w:webHidden/>
               </w:rPr>
-              <w:instrText xml:space="preserve"> PAGEREF _Toc531468933 \h </w:instrText>
+              <w:instrText xml:space="preserve"> PAGEREF _Toc531600815 \h </w:instrText>
             </w:r>
             <w:r>
               <w:rPr>
@@ -1107,7 +1101,7 @@
                 <w:noProof/>
                 <w:webHidden/>
               </w:rPr>
-              <w:t>7</w:t>
+              <w:t>8</w:t>
             </w:r>
             <w:r>
               <w:rPr>
@@ -1120,11 +1114,7 @@
         </w:p>
         <w:p>
           <w:pPr>
-            <w:pStyle w:val="12"/>
-            <w:tabs>
-              <w:tab w:val="right" w:leader="dot" w:pos="9345"/>
-            </w:tabs>
-            <w:ind w:firstLine="709"/>
+            <w:pStyle w:val="21"/>
             <w:rPr>
               <w:rFonts w:asciiTheme="minorHAnsi" w:eastAsiaTheme="minorEastAsia" w:hAnsiTheme="minorHAnsi" w:cstheme="minorBidi"/>
               <w:noProof/>
@@ -1133,21 +1123,13 @@
               <w:lang w:eastAsia="ru-RU"/>
             </w:rPr>
           </w:pPr>
-          <w:hyperlink w:anchor="_Toc531468934" w:history="1">
+          <w:hyperlink w:anchor="_Toc531600816" w:history="1">
             <w:r>
               <w:rPr>
                 <w:rStyle w:val="ab"/>
                 <w:noProof/>
               </w:rPr>
-              <w:t xml:space="preserve">2.1 Проектирование </w:t>
-            </w:r>
-            <w:r>
-              <w:rPr>
-                <w:rStyle w:val="ab"/>
-                <w:noProof/>
-                <w:lang w:val="en-US"/>
-              </w:rPr>
-              <w:t>CMS</w:t>
+              <w:t>2.1 Техническое задание</w:t>
             </w:r>
             <w:r>
               <w:rPr>
@@ -1168,7 +1150,7 @@
                 <w:noProof/>
                 <w:webHidden/>
               </w:rPr>
-              <w:instrText xml:space="preserve"> PAGEREF _Toc531468934 \h </w:instrText>
+              <w:instrText xml:space="preserve"> PAGEREF _Toc531600816 \h </w:instrText>
             </w:r>
             <w:r>
               <w:rPr>
@@ -1188,7 +1170,7 @@
                 <w:noProof/>
                 <w:webHidden/>
               </w:rPr>
-              <w:t>7</w:t>
+              <w:t>8</w:t>
             </w:r>
             <w:r>
               <w:rPr>
@@ -1201,11 +1183,7 @@
         </w:p>
         <w:p>
           <w:pPr>
-            <w:pStyle w:val="12"/>
-            <w:tabs>
-              <w:tab w:val="right" w:leader="dot" w:pos="9345"/>
-            </w:tabs>
-            <w:ind w:firstLine="709"/>
+            <w:pStyle w:val="21"/>
             <w:rPr>
               <w:rFonts w:asciiTheme="minorHAnsi" w:eastAsiaTheme="minorEastAsia" w:hAnsiTheme="minorHAnsi" w:cstheme="minorBidi"/>
               <w:noProof/>
@@ -1214,13 +1192,21 @@
               <w:lang w:eastAsia="ru-RU"/>
             </w:rPr>
           </w:pPr>
-          <w:hyperlink w:anchor="_Toc531468935" w:history="1">
+          <w:hyperlink w:anchor="_Toc531600817" w:history="1">
             <w:r>
               <w:rPr>
                 <w:rStyle w:val="ab"/>
                 <w:noProof/>
               </w:rPr>
-              <w:t>2.2 Проектирование макета сайта</w:t>
+              <w:t xml:space="preserve">2.2 Проектирование </w:t>
+            </w:r>
+            <w:r>
+              <w:rPr>
+                <w:rStyle w:val="ab"/>
+                <w:noProof/>
+                <w:lang w:val="en-US"/>
+              </w:rPr>
+              <w:t>CMS</w:t>
             </w:r>
             <w:r>
               <w:rPr>
@@ -1241,7 +1227,7 @@
                 <w:noProof/>
                 <w:webHidden/>
               </w:rPr>
-              <w:instrText xml:space="preserve"> PAGEREF _Toc531468935 \h </w:instrText>
+              <w:instrText xml:space="preserve"> PAGEREF _Toc531600817 \h </w:instrText>
             </w:r>
             <w:r>
               <w:rPr>
@@ -1261,7 +1247,7 @@
                 <w:noProof/>
                 <w:webHidden/>
               </w:rPr>
-              <w:t>7</w:t>
+              <w:t>8</w:t>
             </w:r>
             <w:r>
               <w:rPr>
@@ -1274,10 +1260,7 @@
         </w:p>
         <w:p>
           <w:pPr>
-            <w:pStyle w:val="12"/>
-            <w:tabs>
-              <w:tab w:val="right" w:leader="dot" w:pos="9345"/>
-            </w:tabs>
+            <w:pStyle w:val="21"/>
             <w:rPr>
               <w:rFonts w:asciiTheme="minorHAnsi" w:eastAsiaTheme="minorEastAsia" w:hAnsiTheme="minorHAnsi" w:cstheme="minorBidi"/>
               <w:noProof/>
@@ -1286,28 +1269,13 @@
               <w:lang w:eastAsia="ru-RU"/>
             </w:rPr>
           </w:pPr>
-          <w:hyperlink w:anchor="_Toc531468936" w:history="1">
+          <w:hyperlink w:anchor="_Toc531600818" w:history="1">
             <w:r>
               <w:rPr>
                 <w:rStyle w:val="ab"/>
                 <w:noProof/>
               </w:rPr>
-              <w:t xml:space="preserve">3 Разработка </w:t>
-            </w:r>
-            <w:r>
-              <w:rPr>
-                <w:rStyle w:val="ab"/>
-                <w:noProof/>
-                <w:lang w:val="en-US"/>
-              </w:rPr>
-              <w:t>CMS</w:t>
-            </w:r>
-            <w:r>
-              <w:rPr>
-                <w:rStyle w:val="ab"/>
-                <w:noProof/>
-              </w:rPr>
-              <w:t xml:space="preserve"> и макета сайта</w:t>
+              <w:t>2.3 Проектирование макета сайта</w:t>
             </w:r>
             <w:r>
               <w:rPr>
@@ -1328,7 +1296,7 @@
                 <w:noProof/>
                 <w:webHidden/>
               </w:rPr>
-              <w:instrText xml:space="preserve"> PAGEREF _Toc531468936 \h </w:instrText>
+              <w:instrText xml:space="preserve"> PAGEREF _Toc531600818 \h </w:instrText>
             </w:r>
             <w:r>
               <w:rPr>
@@ -1361,11 +1329,7 @@
         </w:p>
         <w:p>
           <w:pPr>
-            <w:pStyle w:val="12"/>
-            <w:tabs>
-              <w:tab w:val="right" w:leader="dot" w:pos="9345"/>
-            </w:tabs>
-            <w:ind w:firstLine="709"/>
+            <w:pStyle w:val="21"/>
             <w:rPr>
               <w:rFonts w:asciiTheme="minorHAnsi" w:eastAsiaTheme="minorEastAsia" w:hAnsiTheme="minorHAnsi" w:cstheme="minorBidi"/>
               <w:noProof/>
@@ -1374,13 +1338,21 @@
               <w:lang w:eastAsia="ru-RU"/>
             </w:rPr>
           </w:pPr>
-          <w:hyperlink w:anchor="_Toc531468937" w:history="1">
+          <w:hyperlink w:anchor="_Toc531600819" w:history="1">
             <w:r>
               <w:rPr>
                 <w:rStyle w:val="ab"/>
                 <w:noProof/>
               </w:rPr>
-              <w:t>3.2 Среда разработки</w:t>
+              <w:t xml:space="preserve">2.4 Разработка </w:t>
+            </w:r>
+            <w:r>
+              <w:rPr>
+                <w:rStyle w:val="ab"/>
+                <w:noProof/>
+                <w:lang w:val="en-US"/>
+              </w:rPr>
+              <w:t>CMS</w:t>
             </w:r>
             <w:r>
               <w:rPr>
@@ -1401,7 +1373,7 @@
                 <w:noProof/>
                 <w:webHidden/>
               </w:rPr>
-              <w:instrText xml:space="preserve"> PAGEREF _Toc531468937 \h </w:instrText>
+              <w:instrText xml:space="preserve"> PAGEREF _Toc531600819 \h </w:instrText>
             </w:r>
             <w:r>
               <w:rPr>
@@ -1434,11 +1406,7 @@
         </w:p>
         <w:p>
           <w:pPr>
-            <w:pStyle w:val="12"/>
-            <w:tabs>
-              <w:tab w:val="right" w:leader="dot" w:pos="9345"/>
-            </w:tabs>
-            <w:ind w:firstLine="709"/>
+            <w:pStyle w:val="21"/>
             <w:rPr>
               <w:rFonts w:asciiTheme="minorHAnsi" w:eastAsiaTheme="minorEastAsia" w:hAnsiTheme="minorHAnsi" w:cstheme="minorBidi"/>
               <w:noProof/>
@@ -1447,13 +1415,13 @@
               <w:lang w:eastAsia="ru-RU"/>
             </w:rPr>
           </w:pPr>
-          <w:hyperlink w:anchor="_Toc531468938" w:history="1">
+          <w:hyperlink w:anchor="_Toc531600820" w:history="1">
             <w:r>
               <w:rPr>
                 <w:rStyle w:val="ab"/>
                 <w:noProof/>
               </w:rPr>
-              <w:t>3.3 Техническое задание</w:t>
+              <w:t>2.5 Разработка макета сайта</w:t>
             </w:r>
             <w:r>
               <w:rPr>
@@ -1474,7 +1442,7 @@
                 <w:noProof/>
                 <w:webHidden/>
               </w:rPr>
-              <w:instrText xml:space="preserve"> PAGEREF _Toc531468938 \h </w:instrText>
+              <w:instrText xml:space="preserve"> PAGEREF _Toc531600820 \h </w:instrText>
             </w:r>
             <w:r>
               <w:rPr>
@@ -1508,10 +1476,6 @@
         <w:p>
           <w:pPr>
             <w:pStyle w:val="12"/>
-            <w:tabs>
-              <w:tab w:val="right" w:leader="dot" w:pos="9345"/>
-            </w:tabs>
-            <w:ind w:firstLine="709"/>
             <w:rPr>
               <w:rFonts w:asciiTheme="minorHAnsi" w:eastAsiaTheme="minorEastAsia" w:hAnsiTheme="minorHAnsi" w:cstheme="minorBidi"/>
               <w:noProof/>
@@ -1520,21 +1484,13 @@
               <w:lang w:eastAsia="ru-RU"/>
             </w:rPr>
           </w:pPr>
-          <w:hyperlink w:anchor="_Toc531468939" w:history="1">
+          <w:hyperlink w:anchor="_Toc531600821" w:history="1">
             <w:r>
               <w:rPr>
                 <w:rStyle w:val="ab"/>
                 <w:noProof/>
               </w:rPr>
-              <w:t xml:space="preserve">3.4 Разработка </w:t>
-            </w:r>
-            <w:r>
-              <w:rPr>
-                <w:rStyle w:val="ab"/>
-                <w:noProof/>
-                <w:lang w:val="en-US"/>
-              </w:rPr>
-              <w:t>CMS</w:t>
+              <w:t>ЗАКЛЮЧЕНИЕ</w:t>
             </w:r>
             <w:r>
               <w:rPr>
@@ -1555,7 +1511,7 @@
                 <w:noProof/>
                 <w:webHidden/>
               </w:rPr>
-              <w:instrText xml:space="preserve"> PAGEREF _Toc531468939 \h </w:instrText>
+              <w:instrText xml:space="preserve"> PAGEREF _Toc531600821 \h </w:instrText>
             </w:r>
             <w:r>
               <w:rPr>
@@ -1575,7 +1531,7 @@
                 <w:noProof/>
                 <w:webHidden/>
               </w:rPr>
-              <w:t>8</w:t>
+              <w:t>9</w:t>
             </w:r>
             <w:r>
               <w:rPr>
@@ -1589,10 +1545,6 @@
         <w:p>
           <w:pPr>
             <w:pStyle w:val="12"/>
-            <w:tabs>
-              <w:tab w:val="right" w:leader="dot" w:pos="9345"/>
-            </w:tabs>
-            <w:ind w:firstLine="709"/>
             <w:rPr>
               <w:rFonts w:asciiTheme="minorHAnsi" w:eastAsiaTheme="minorEastAsia" w:hAnsiTheme="minorHAnsi" w:cstheme="minorBidi"/>
               <w:noProof/>
@@ -1601,13 +1553,13 @@
               <w:lang w:eastAsia="ru-RU"/>
             </w:rPr>
           </w:pPr>
-          <w:hyperlink w:anchor="_Toc531468940" w:history="1">
+          <w:hyperlink w:anchor="_Toc531600822" w:history="1">
             <w:r>
               <w:rPr>
                 <w:rStyle w:val="ab"/>
                 <w:noProof/>
               </w:rPr>
-              <w:t>3.5 Разработка макета сайта</w:t>
+              <w:t>СПИСОК ИСПОЛЬЗОВАНЫХ ИСТОЧНИКОВ</w:t>
             </w:r>
             <w:r>
               <w:rPr>
@@ -1628,7 +1580,7 @@
                 <w:noProof/>
                 <w:webHidden/>
               </w:rPr>
-              <w:instrText xml:space="preserve"> PAGEREF _Toc531468940 \h </w:instrText>
+              <w:instrText xml:space="preserve"> PAGEREF _Toc531600822 \h </w:instrText>
             </w:r>
             <w:r>
               <w:rPr>
@@ -1648,7 +1600,7 @@
                 <w:noProof/>
                 <w:webHidden/>
               </w:rPr>
-              <w:t>8</w:t>
+              <w:t>10</w:t>
             </w:r>
             <w:r>
               <w:rPr>
@@ -1662,9 +1614,6 @@
         <w:p>
           <w:pPr>
             <w:pStyle w:val="12"/>
-            <w:tabs>
-              <w:tab w:val="right" w:leader="dot" w:pos="9345"/>
-            </w:tabs>
             <w:rPr>
               <w:rFonts w:asciiTheme="minorHAnsi" w:eastAsiaTheme="minorEastAsia" w:hAnsiTheme="minorHAnsi" w:cstheme="minorBidi"/>
               <w:noProof/>
@@ -1673,13 +1622,13 @@
               <w:lang w:eastAsia="ru-RU"/>
             </w:rPr>
           </w:pPr>
-          <w:hyperlink w:anchor="_Toc531468941" w:history="1">
+          <w:hyperlink w:anchor="_Toc531600823" w:history="1">
             <w:r>
               <w:rPr>
                 <w:rStyle w:val="ab"/>
                 <w:noProof/>
               </w:rPr>
-              <w:t>ЗАКЛЮЧЕНИЕ</w:t>
+              <w:t>ПРИЛОЖЕНИЕ А</w:t>
             </w:r>
             <w:r>
               <w:rPr>
@@ -1700,7 +1649,7 @@
                 <w:noProof/>
                 <w:webHidden/>
               </w:rPr>
-              <w:instrText xml:space="preserve"> PAGEREF _Toc531468941 \h </w:instrText>
+              <w:instrText xml:space="preserve"> PAGEREF _Toc531600823 \h </w:instrText>
             </w:r>
             <w:r>
               <w:rPr>
@@ -1720,7 +1669,7 @@
                 <w:noProof/>
                 <w:webHidden/>
               </w:rPr>
-              <w:t>9</w:t>
+              <w:t>11</w:t>
             </w:r>
             <w:r>
               <w:rPr>
@@ -1734,9 +1683,6 @@
         <w:p>
           <w:pPr>
             <w:pStyle w:val="12"/>
-            <w:tabs>
-              <w:tab w:val="right" w:leader="dot" w:pos="9345"/>
-            </w:tabs>
             <w:rPr>
               <w:rFonts w:asciiTheme="minorHAnsi" w:eastAsiaTheme="minorEastAsia" w:hAnsiTheme="minorHAnsi" w:cstheme="minorBidi"/>
               <w:noProof/>
@@ -1745,13 +1691,13 @@
               <w:lang w:eastAsia="ru-RU"/>
             </w:rPr>
           </w:pPr>
-          <w:hyperlink w:anchor="_Toc531468942" w:history="1">
+          <w:hyperlink w:anchor="_Toc531600824" w:history="1">
             <w:r>
               <w:rPr>
                 <w:rStyle w:val="ab"/>
                 <w:noProof/>
               </w:rPr>
-              <w:t>СПИСОК ИСПОЛЬЗОВАНЫХ ИСТОЧНИКОВ</w:t>
+              <w:t>ПРИЛОЖЕНИЕ Б</w:t>
             </w:r>
             <w:r>
               <w:rPr>
@@ -1772,7 +1718,7 @@
                 <w:noProof/>
                 <w:webHidden/>
               </w:rPr>
-              <w:instrText xml:space="preserve"> PAGEREF _Toc531468942 \h </w:instrText>
+              <w:instrText xml:space="preserve"> PAGEREF _Toc531600824 \h </w:instrText>
             </w:r>
             <w:r>
               <w:rPr>
@@ -1792,7 +1738,7 @@
                 <w:noProof/>
                 <w:webHidden/>
               </w:rPr>
-              <w:t>10</w:t>
+              <w:t>12</w:t>
             </w:r>
             <w:r>
               <w:rPr>
@@ -1806,9 +1752,6 @@
         <w:p>
           <w:pPr>
             <w:pStyle w:val="12"/>
-            <w:tabs>
-              <w:tab w:val="right" w:leader="dot" w:pos="9345"/>
-            </w:tabs>
             <w:rPr>
               <w:rFonts w:asciiTheme="minorHAnsi" w:eastAsiaTheme="minorEastAsia" w:hAnsiTheme="minorHAnsi" w:cstheme="minorBidi"/>
               <w:noProof/>
@@ -1817,13 +1760,13 @@
               <w:lang w:eastAsia="ru-RU"/>
             </w:rPr>
           </w:pPr>
-          <w:hyperlink w:anchor="_Toc531468943" w:history="1">
+          <w:hyperlink w:anchor="_Toc531600825" w:history="1">
             <w:r>
               <w:rPr>
                 <w:rStyle w:val="ab"/>
                 <w:noProof/>
               </w:rPr>
-              <w:t>ПРИЛОЖЕНИЕ А</w:t>
+              <w:t>ПРИЛОЖЕНИЕ В</w:t>
             </w:r>
             <w:r>
               <w:rPr>
@@ -1844,152 +1787,7 @@
                 <w:noProof/>
                 <w:webHidden/>
               </w:rPr>
-              <w:instrText xml:space="preserve"> PAGEREF _Toc531468943 \h </w:instrText>
-            </w:r>
-            <w:r>
-              <w:rPr>
-                <w:noProof/>
-                <w:webHidden/>
-              </w:rPr>
-            </w:r>
-            <w:r>
-              <w:rPr>
-                <w:noProof/>
-                <w:webHidden/>
-              </w:rPr>
-              <w:fldChar w:fldCharType="separate"/>
-            </w:r>
-            <w:r>
-              <w:rPr>
-                <w:noProof/>
-                <w:webHidden/>
-              </w:rPr>
-              <w:t>11</w:t>
-            </w:r>
-            <w:r>
-              <w:rPr>
-                <w:noProof/>
-                <w:webHidden/>
-              </w:rPr>
-              <w:fldChar w:fldCharType="end"/>
-            </w:r>
-          </w:hyperlink>
-        </w:p>
-        <w:p>
-          <w:pPr>
-            <w:pStyle w:val="12"/>
-            <w:tabs>
-              <w:tab w:val="right" w:leader="dot" w:pos="9345"/>
-            </w:tabs>
-            <w:rPr>
-              <w:rFonts w:asciiTheme="minorHAnsi" w:eastAsiaTheme="minorEastAsia" w:hAnsiTheme="minorHAnsi" w:cstheme="minorBidi"/>
-              <w:noProof/>
-              <w:sz w:val="22"/>
-              <w:szCs w:val="22"/>
-              <w:lang w:eastAsia="ru-RU"/>
-            </w:rPr>
-          </w:pPr>
-          <w:hyperlink w:anchor="_Toc531468944" w:history="1">
-            <w:r>
-              <w:rPr>
-                <w:rStyle w:val="ab"/>
-                <w:noProof/>
-                <w:lang w:val="en-US"/>
-              </w:rPr>
-              <w:t>ПРИЛОЖЕНИЕ Б</w:t>
-            </w:r>
-            <w:r>
-              <w:rPr>
-                <w:noProof/>
-                <w:webHidden/>
-              </w:rPr>
-              <w:tab/>
-            </w:r>
-            <w:r>
-              <w:rPr>
-                <w:noProof/>
-                <w:webHidden/>
-              </w:rPr>
-              <w:fldChar w:fldCharType="begin"/>
-            </w:r>
-            <w:r>
-              <w:rPr>
-                <w:noProof/>
-                <w:webHidden/>
-              </w:rPr>
-              <w:instrText xml:space="preserve"> PAGEREF _Toc531468944 \h </w:instrText>
-            </w:r>
-            <w:r>
-              <w:rPr>
-                <w:noProof/>
-                <w:webHidden/>
-              </w:rPr>
-            </w:r>
-            <w:r>
-              <w:rPr>
-                <w:noProof/>
-                <w:webHidden/>
-              </w:rPr>
-              <w:fldChar w:fldCharType="separate"/>
-            </w:r>
-            <w:r>
-              <w:rPr>
-                <w:noProof/>
-                <w:webHidden/>
-              </w:rPr>
-              <w:t>12</w:t>
-            </w:r>
-            <w:r>
-              <w:rPr>
-                <w:noProof/>
-                <w:webHidden/>
-              </w:rPr>
-              <w:fldChar w:fldCharType="end"/>
-            </w:r>
-          </w:hyperlink>
-        </w:p>
-        <w:p>
-          <w:pPr>
-            <w:pStyle w:val="12"/>
-            <w:tabs>
-              <w:tab w:val="right" w:leader="dot" w:pos="9345"/>
-            </w:tabs>
-            <w:rPr>
-              <w:rFonts w:asciiTheme="minorHAnsi" w:eastAsiaTheme="minorEastAsia" w:hAnsiTheme="minorHAnsi" w:cstheme="minorBidi"/>
-              <w:noProof/>
-              <w:sz w:val="22"/>
-              <w:szCs w:val="22"/>
-              <w:lang w:eastAsia="ru-RU"/>
-            </w:rPr>
-          </w:pPr>
-          <w:hyperlink w:anchor="_Toc531468945" w:history="1">
-            <w:r>
-              <w:rPr>
-                <w:rStyle w:val="ab"/>
-                <w:noProof/>
-              </w:rPr>
-              <w:t>ПРИЛОЖЕНИЕ В</w:t>
-            </w:r>
-            <w:r>
-              <w:rPr>
-                <w:noProof/>
-                <w:webHidden/>
-              </w:rPr>
-              <w:tab/>
-            </w:r>
-            <w:r>
-              <w:rPr>
-                <w:noProof/>
-                <w:webHidden/>
-              </w:rPr>
-              <w:fldChar w:fldCharType="begin"/>
-            </w:r>
-            <w:r>
-              <w:rPr>
-                <w:noProof/>
-                <w:webHidden/>
-              </w:rPr>
-              <w:instrText xml:space="preserve"> PAGEREF _Toc531468945 \h </w:instrText>
+              <w:instrText xml:space="preserve"> PAGEREF _Toc531600825 \h </w:instrText>
             </w:r>
             <w:r>
               <w:rPr>
@@ -2057,7 +1855,7 @@
         <w:pStyle w:val="13"/>
         <w:jc w:val="center"/>
       </w:pPr>
-      <w:bookmarkStart w:id="0" w:name="_Toc531468929"/>
+      <w:bookmarkStart w:id="0" w:name="_Toc531600811"/>
       <w:r>
         <w:lastRenderedPageBreak/>
         <w:t>ВВЕДЕНИЕ</w:t>
@@ -2161,92 +1959,6 @@
         </w:rPr>
         <w:t xml:space="preserve"> </w:t>
       </w:r>
-      <w:r>
-        <w:rPr>
-          <w:rFonts w:eastAsia="Times New Roman"/>
-        </w:rPr>
-        <w:t>Л</w:t>
-      </w:r>
-      <w:r>
-        <w:rPr>
-          <w:rFonts w:eastAsia="Times New Roman"/>
-        </w:rPr>
-        <w:t xml:space="preserve">юбая энциклопедическая информация доступна в сети, </w:t>
-      </w:r>
-      <w:r>
-        <w:rPr>
-          <w:rFonts w:eastAsia="Times New Roman"/>
-        </w:rPr>
-        <w:t xml:space="preserve">также можно найти любые способы отдыха и развлечения – музыка, фильмы, игры, книги – все к нашим услугам. И </w:t>
-      </w:r>
-      <w:r>
-        <w:rPr>
-          <w:rFonts w:eastAsia="Times New Roman"/>
-        </w:rPr>
-        <w:t xml:space="preserve">не стоит забывать про </w:t>
-      </w:r>
-      <w:r>
-        <w:rPr>
-          <w:rFonts w:eastAsia="Times New Roman"/>
-        </w:rPr>
-        <w:t>все ещё кажущиеся фантастическими системы умных домов</w:t>
-      </w:r>
-      <w:r>
-        <w:rPr>
-          <w:rFonts w:eastAsia="Times New Roman"/>
-        </w:rPr>
-        <w:t xml:space="preserve"> (</w:t>
-      </w:r>
-      <w:r>
-        <w:rPr>
-          <w:rFonts w:eastAsia="Times New Roman"/>
-        </w:rPr>
-        <w:t>даже тостеры могут выйти в Интернет!)</w:t>
-      </w:r>
-      <w:r>
-        <w:rPr>
-          <w:rFonts w:eastAsia="Times New Roman"/>
-        </w:rPr>
-        <w:t xml:space="preserve"> и даже городов (у последнего ещё очень много противников, а возможные </w:t>
-      </w:r>
-      <w:r>
-        <w:rPr>
-          <w:rFonts w:eastAsia="Times New Roman"/>
-        </w:rPr>
-        <w:t>проблемы</w:t>
-      </w:r>
-      <w:r>
-        <w:rPr>
-          <w:rFonts w:eastAsia="Times New Roman"/>
-        </w:rPr>
-        <w:t xml:space="preserve"> такой системы показаны во множестве фильмов и игр, пример – </w:t>
-      </w:r>
-      <w:r>
-        <w:rPr>
-          <w:rFonts w:eastAsia="Times New Roman"/>
-          <w:lang w:val="en-US"/>
-        </w:rPr>
-        <w:t>Watch</w:t>
-      </w:r>
-      <w:r>
-        <w:rPr>
-          <w:rFonts w:eastAsia="Times New Roman"/>
-        </w:rPr>
-        <w:t xml:space="preserve"> </w:t>
-      </w:r>
-      <w:r>
-        <w:rPr>
-          <w:rFonts w:eastAsia="Times New Roman"/>
-          <w:lang w:val="en-US"/>
-        </w:rPr>
-        <w:t>Dogs</w:t>
-      </w:r>
-      <w:r>
-        <w:rPr>
-          <w:rFonts w:eastAsia="Times New Roman"/>
-        </w:rPr>
-        <w:t>).</w:t>
-      </w:r>
     </w:p>
     <w:p>
       <w:pPr>
@@ -2260,123 +1972,87 @@
         <w:rPr>
           <w:rFonts w:eastAsia="Times New Roman"/>
         </w:rPr>
-        <w:t xml:space="preserve">Но что объединяет огромное число сервисов, доступных в сети Интернет? </w:t>
-      </w:r>
-      <w:r>
-        <w:rPr>
-          <w:rFonts w:eastAsia="Times New Roman"/>
-        </w:rPr>
-        <w:t>Это н</w:t>
-      </w:r>
-      <w:r>
-        <w:rPr>
-          <w:rFonts w:eastAsia="Times New Roman"/>
-        </w:rPr>
-        <w:t xml:space="preserve">аличие сайта – страницы или набора связанных страниц, содержащих ту или иную информацию, использующуюся этим сервисом. Когда-то на заре Интернетов сайт представлял собой набор простых </w:t>
+        <w:t>Л</w:t>
+      </w:r>
+      <w:r>
+        <w:rPr>
+          <w:rFonts w:eastAsia="Times New Roman"/>
+        </w:rPr>
+        <w:t xml:space="preserve">юбая энциклопедическая информация доступна в сети, </w:t>
+      </w:r>
+      <w:r>
+        <w:rPr>
+          <w:rFonts w:eastAsia="Times New Roman"/>
+        </w:rPr>
+        <w:t xml:space="preserve">также можно найти любые способы отдыха и развлечения – музыка, фильмы, игры, книги – все к нашим услугам. И </w:t>
+      </w:r>
+      <w:r>
+        <w:rPr>
+          <w:rFonts w:eastAsia="Times New Roman"/>
+        </w:rPr>
+        <w:t xml:space="preserve">не стоит забывать про </w:t>
+      </w:r>
+      <w:r>
+        <w:rPr>
+          <w:rFonts w:eastAsia="Times New Roman"/>
+        </w:rPr>
+        <w:t>все ещё кажущиеся фантастическими системы умных домов</w:t>
+      </w:r>
+      <w:r>
+        <w:rPr>
+          <w:rFonts w:eastAsia="Times New Roman"/>
+        </w:rPr>
+        <w:t xml:space="preserve"> (</w:t>
+      </w:r>
+      <w:r>
+        <w:rPr>
+          <w:rFonts w:eastAsia="Times New Roman"/>
+        </w:rPr>
+        <w:t>даже тостеры могут выйти в Интернет!)</w:t>
+      </w:r>
+      <w:r>
+        <w:rPr>
+          <w:rFonts w:eastAsia="Times New Roman"/>
+        </w:rPr>
+        <w:t xml:space="preserve"> и даже городов (у последнего ещё очень много противников, а возможные </w:t>
+      </w:r>
+      <w:r>
+        <w:rPr>
+          <w:rFonts w:eastAsia="Times New Roman"/>
+        </w:rPr>
+        <w:t>проблемы</w:t>
+      </w:r>
+      <w:r>
+        <w:rPr>
+          <w:rFonts w:eastAsia="Times New Roman"/>
+        </w:rPr>
+        <w:t xml:space="preserve"> такой системы показаны во множестве фильмов и игр, пример – </w:t>
       </w:r>
       <w:r>
         <w:rPr>
           <w:rFonts w:eastAsia="Times New Roman"/>
           <w:lang w:val="en-US"/>
         </w:rPr>
-        <w:t>HTML</w:t>
-      </w:r>
-      <w:r>
-        <w:rPr>
-          <w:rFonts w:eastAsia="Times New Roman"/>
-        </w:rPr>
-        <w:t>-</w:t>
-      </w:r>
-      <w:r>
-        <w:rPr>
-          <w:rFonts w:eastAsia="Times New Roman"/>
-        </w:rPr>
-        <w:t>документов</w:t>
-      </w:r>
-      <w:r>
-        <w:rPr>
-          <w:rFonts w:eastAsia="Times New Roman"/>
-        </w:rPr>
-        <w:t>, жёстко связанных друг с другом, и изменение</w:t>
-      </w:r>
-      <w:r>
-        <w:rPr>
-          <w:rFonts w:eastAsia="Times New Roman"/>
-        </w:rPr>
-        <w:t xml:space="preserve"> или </w:t>
-      </w:r>
-      <w:r>
-        <w:rPr>
-          <w:rFonts w:eastAsia="Times New Roman"/>
-        </w:rPr>
-        <w:t xml:space="preserve">добавление информации на них было сложным </w:t>
-      </w:r>
-      <w:r>
-        <w:rPr>
-          <w:rFonts w:eastAsia="Times New Roman"/>
-        </w:rPr>
-        <w:t>и трудоёмким процессом.</w:t>
-      </w:r>
-      <w:r>
-        <w:rPr>
-          <w:rFonts w:eastAsia="Times New Roman"/>
-        </w:rPr>
-        <w:t xml:space="preserve"> С развитием Интернета увеличивалось и количество информации в нем, из-за чего стали появляться </w:t>
+        <w:t>Watch</w:t>
+      </w:r>
+      <w:r>
+        <w:rPr>
+          <w:rFonts w:eastAsia="Times New Roman"/>
+        </w:rPr>
+        <w:t xml:space="preserve"> </w:t>
       </w:r>
       <w:r>
         <w:rPr>
           <w:rFonts w:eastAsia="Times New Roman"/>
           <w:lang w:val="en-US"/>
         </w:rPr>
-        <w:t>CMS</w:t>
-      </w:r>
-      <w:r>
-        <w:rPr>
-          <w:rFonts w:eastAsia="Times New Roman"/>
-        </w:rPr>
-        <w:t xml:space="preserve"> </w:t>
-      </w:r>
-      <w:r>
-        <w:rPr>
-          <w:rFonts w:eastAsia="Times New Roman"/>
-        </w:rPr>
-        <w:t xml:space="preserve">– системы управления контентом, </w:t>
-      </w:r>
-      <w:r>
-        <w:rPr>
-          <w:rFonts w:eastAsia="Times New Roman"/>
-        </w:rPr>
-        <w:t>которые упростили жизнь владельцев сайтов до безобразия –</w:t>
-      </w:r>
-      <w:r>
-        <w:rPr>
-          <w:rFonts w:eastAsia="Times New Roman"/>
-        </w:rPr>
-        <w:t xml:space="preserve"> например,</w:t>
-      </w:r>
-      <w:r>
-        <w:rPr>
-          <w:rFonts w:eastAsia="Times New Roman"/>
-        </w:rPr>
-        <w:t xml:space="preserve"> для создания новых страниц </w:t>
-      </w:r>
-      <w:r>
-        <w:rPr>
-          <w:rFonts w:eastAsia="Times New Roman"/>
-        </w:rPr>
-        <w:t>теперь нужн</w:t>
-      </w:r>
-      <w:r>
-        <w:rPr>
-          <w:rFonts w:eastAsia="Times New Roman"/>
-        </w:rPr>
-        <w:t>ы</w:t>
-      </w:r>
-      <w:r>
-        <w:rPr>
-          <w:rFonts w:eastAsia="Times New Roman"/>
-        </w:rPr>
-        <w:t xml:space="preserve"> всего пара действий и 15 минут, а не вечера в текстовом редакторе.</w:t>
+        <w:t>Dogs</w:t>
+      </w:r>
+      <w:r>
+        <w:rPr>
+          <w:rFonts w:eastAsia="Times New Roman"/>
+        </w:rPr>
+        <w:t>).</w:t>
       </w:r>
     </w:p>
     <w:p>
@@ -2391,7 +2067,75 @@
         <w:rPr>
           <w:rFonts w:eastAsia="Times New Roman"/>
         </w:rPr>
-        <w:t>Для дальнейшего упрощения проведём параллель</w:t>
+        <w:t xml:space="preserve">Но что объединяет огромное число сервисов, доступных в сети Интернет? </w:t>
+      </w:r>
+      <w:r>
+        <w:rPr>
+          <w:rFonts w:eastAsia="Times New Roman"/>
+        </w:rPr>
+        <w:t>Это н</w:t>
+      </w:r>
+      <w:r>
+        <w:rPr>
+          <w:rFonts w:eastAsia="Times New Roman"/>
+        </w:rPr>
+        <w:t xml:space="preserve">аличие сайта – страницы или набора связанных страниц, содержащих ту или иную информацию, использующуюся этим сервисом. Когда-то на заре Интернетов сайт представлял собой набор простых </w:t>
+      </w:r>
+      <w:r>
+        <w:rPr>
+          <w:rFonts w:eastAsia="Times New Roman"/>
+          <w:lang w:val="en-US"/>
+        </w:rPr>
+        <w:t>HTML</w:t>
+      </w:r>
+      <w:r>
+        <w:rPr>
+          <w:rFonts w:eastAsia="Times New Roman"/>
+        </w:rPr>
+        <w:t>-</w:t>
+      </w:r>
+      <w:r>
+        <w:rPr>
+          <w:rFonts w:eastAsia="Times New Roman"/>
+        </w:rPr>
+        <w:t>документов</w:t>
+      </w:r>
+      <w:r>
+        <w:rPr>
+          <w:rFonts w:eastAsia="Times New Roman"/>
+        </w:rPr>
+        <w:t>, жёстко связанных друг с другом, и изменение</w:t>
+      </w:r>
+      <w:r>
+        <w:rPr>
+          <w:rFonts w:eastAsia="Times New Roman"/>
+        </w:rPr>
+        <w:t xml:space="preserve"> или </w:t>
+      </w:r>
+      <w:r>
+        <w:rPr>
+          <w:rFonts w:eastAsia="Times New Roman"/>
+        </w:rPr>
+        <w:t xml:space="preserve">добавление информации на них было сложным </w:t>
+      </w:r>
+      <w:r>
+        <w:rPr>
+          <w:rFonts w:eastAsia="Times New Roman"/>
+        </w:rPr>
+        <w:t>и трудоёмким процессом.</w:t>
+      </w:r>
+      <w:r>
+        <w:rPr>
+          <w:rFonts w:eastAsia="Times New Roman"/>
+        </w:rPr>
+        <w:t xml:space="preserve"> С развитием Интернета увеличивалось и количество информации в нем, из-за чего стали появляться </w:t>
+      </w:r>
+      <w:r>
+        <w:rPr>
+          <w:rFonts w:eastAsia="Times New Roman"/>
+          <w:lang w:val="en-US"/>
+        </w:rPr>
+        <w:t>CMS</w:t>
       </w:r>
       <w:r>
         <w:rPr>
@@ -2402,46 +2146,44 @@
       <w:r>
         <w:rPr>
           <w:rFonts w:eastAsia="Times New Roman"/>
-          <w:lang w:val="en-US"/>
-        </w:rPr>
-        <w:t>CMS</w:t>
-      </w:r>
-      <w:r>
-        <w:rPr>
-          <w:rFonts w:eastAsia="Times New Roman"/>
-        </w:rPr>
-        <w:t xml:space="preserve"> с автомобилем – </w:t>
-      </w:r>
-      <w:r>
-        <w:rPr>
-          <w:rFonts w:eastAsia="Times New Roman"/>
-        </w:rPr>
-        <w:t>данные (база данных, файлы настроек) будут аккумулятором и баками для бензина, масла и тормозной жидкости, обработчики всех этих данных – насосы, трубки и блок цилиндров</w:t>
-      </w:r>
-      <w:r>
-        <w:rPr>
-          <w:rFonts w:eastAsia="Times New Roman"/>
-        </w:rPr>
-        <w:t xml:space="preserve">, а панель управления – руль, педали, КПП и тормоза. Но весь этот набор будет бесполезен без кузова, салона и приборной панели – ими будет шаблон-макет, который </w:t>
-      </w:r>
-      <w:r>
-        <w:rPr>
-          <w:rFonts w:eastAsia="Times New Roman"/>
-          <w:lang w:val="en-US"/>
-        </w:rPr>
-        <w:t>CMS</w:t>
-      </w:r>
-      <w:r>
-        <w:rPr>
-          <w:rFonts w:eastAsia="Times New Roman"/>
-        </w:rPr>
-        <w:t xml:space="preserve"> </w:t>
-      </w:r>
-      <w:r>
-        <w:rPr>
-          <w:rFonts w:eastAsia="Times New Roman"/>
-        </w:rPr>
-        <w:t>заполняет данными.</w:t>
+        </w:rPr>
+        <w:t xml:space="preserve">– системы управления контентом, </w:t>
+      </w:r>
+      <w:r>
+        <w:rPr>
+          <w:rFonts w:eastAsia="Times New Roman"/>
+        </w:rPr>
+        <w:t>которые упростили жизнь владельцев сайтов до безобразия –</w:t>
+      </w:r>
+      <w:r>
+        <w:rPr>
+          <w:rFonts w:eastAsia="Times New Roman"/>
+        </w:rPr>
+        <w:t xml:space="preserve"> например,</w:t>
+      </w:r>
+      <w:r>
+        <w:rPr>
+          <w:rFonts w:eastAsia="Times New Roman"/>
+        </w:rPr>
+        <w:t xml:space="preserve"> для создания новых страниц </w:t>
+      </w:r>
+      <w:r>
+        <w:rPr>
+          <w:rFonts w:eastAsia="Times New Roman"/>
+        </w:rPr>
+        <w:t>теперь нужн</w:t>
+      </w:r>
+      <w:r>
+        <w:rPr>
+          <w:rFonts w:eastAsia="Times New Roman"/>
+        </w:rPr>
+        <w:t>ы</w:t>
+      </w:r>
+      <w:r>
+        <w:rPr>
+          <w:rFonts w:eastAsia="Times New Roman"/>
+        </w:rPr>
+        <w:t xml:space="preserve"> всего пара действий и 15 минут, а не вечера в текстовом редакторе.</w:t>
       </w:r>
     </w:p>
     <w:p>
@@ -2450,6 +2192,78 @@
         <w:jc w:val="both"/>
         <w:rPr>
           <w:rFonts w:eastAsia="Times New Roman"/>
+        </w:rPr>
+      </w:pPr>
+      <w:r>
+        <w:rPr>
+          <w:rFonts w:eastAsia="Times New Roman"/>
+        </w:rPr>
+        <w:t>Для дальнейшего упрощения проведём параллель</w:t>
+      </w:r>
+      <w:r>
+        <w:rPr>
+          <w:rFonts w:eastAsia="Times New Roman"/>
+        </w:rPr>
+        <w:t xml:space="preserve"> </w:t>
+      </w:r>
+      <w:r>
+        <w:rPr>
+          <w:rFonts w:eastAsia="Times New Roman"/>
+          <w:lang w:val="en-US"/>
+        </w:rPr>
+        <w:t>CMS</w:t>
+      </w:r>
+      <w:r>
+        <w:rPr>
+          <w:rFonts w:eastAsia="Times New Roman"/>
+        </w:rPr>
+        <w:t xml:space="preserve"> с автомобилем – </w:t>
+      </w:r>
+      <w:r>
+        <w:rPr>
+          <w:rFonts w:eastAsia="Times New Roman"/>
+        </w:rPr>
+        <w:t>данные (база данных, файлы настроек) будут аккумулятором и баками для бензина, масла и тормозной жидкости, обработчики всех этих данных – насосы, трубки и блок цилиндров</w:t>
+      </w:r>
+      <w:r>
+        <w:rPr>
+          <w:rFonts w:eastAsia="Times New Roman"/>
+        </w:rPr>
+        <w:t xml:space="preserve">, а панель управления – руль, педали, КПП и </w:t>
+      </w:r>
+      <w:r>
+        <w:rPr>
+          <w:rFonts w:eastAsia="Times New Roman"/>
+        </w:rPr>
+        <w:lastRenderedPageBreak/>
+        <w:t xml:space="preserve">тормоза. Но весь этот набор будет бесполезен без кузова, салона и приборной панели – ими будет шаблон-макет, который </w:t>
+      </w:r>
+      <w:r>
+        <w:rPr>
+          <w:rFonts w:eastAsia="Times New Roman"/>
+          <w:lang w:val="en-US"/>
+        </w:rPr>
+        <w:t>CMS</w:t>
+      </w:r>
+      <w:r>
+        <w:rPr>
+          <w:rFonts w:eastAsia="Times New Roman"/>
+        </w:rPr>
+        <w:t xml:space="preserve"> </w:t>
+      </w:r>
+      <w:r>
+        <w:rPr>
+          <w:rFonts w:eastAsia="Times New Roman"/>
+        </w:rPr>
+        <w:t>заполняет данными.</w:t>
+      </w:r>
+    </w:p>
+    <w:p>
+      <w:pPr>
+        <w:ind w:firstLine="709"/>
+        <w:jc w:val="both"/>
+        <w:rPr>
+          <w:rFonts w:eastAsia="Times New Roman"/>
           <w:shd w:val="clear" w:color="auto" w:fill="FFFFFF"/>
         </w:rPr>
       </w:pPr>
@@ -2458,7 +2272,6 @@
           <w:rFonts w:eastAsia="Times New Roman"/>
           <w:shd w:val="clear" w:color="auto" w:fill="FFFFFF"/>
         </w:rPr>
-        <w:lastRenderedPageBreak/>
         <w:t>Для успешного тестирования и, возможно, дальнейшего применения было решено</w:t>
       </w:r>
       <w:r>
@@ -2658,13 +2471,12 @@
     <w:p>
       <w:pPr>
         <w:pStyle w:val="13"/>
-        <w:ind w:firstLine="0"/>
         <w:rPr>
           <w:lang w:eastAsia="ru-RU"/>
         </w:rPr>
       </w:pPr>
       <w:bookmarkStart w:id="1" w:name="_Toc531448516"/>
-      <w:bookmarkStart w:id="2" w:name="_Toc531468930"/>
+      <w:bookmarkStart w:id="2" w:name="_Toc531600812"/>
       <w:r>
         <w:rPr>
           <w:lang w:eastAsia="ru-RU"/>
@@ -2694,17 +2506,11 @@
     </w:p>
     <w:p>
       <w:pPr>
-        <w:pStyle w:val="13"/>
-        <w:rPr>
-          <w:lang w:eastAsia="ru-RU"/>
-        </w:rPr>
+        <w:pStyle w:val="23"/>
       </w:pPr>
       <w:bookmarkStart w:id="3" w:name="_Toc531448517"/>
-      <w:bookmarkStart w:id="4" w:name="_Toc531468931"/>
-      <w:r>
-        <w:rPr>
-          <w:lang w:eastAsia="ru-RU"/>
-        </w:rPr>
+      <w:bookmarkStart w:id="4" w:name="_Toc531600813"/>
+      <w:r>
         <w:t>1.1 Характеристика и структура организации</w:t>
       </w:r>
       <w:bookmarkEnd w:id="3"/>
@@ -2919,16 +2725,7 @@
           <w:rFonts w:eastAsia="Times New Roman"/>
           <w:lang w:eastAsia="ru-RU"/>
         </w:rPr>
-        <w:t>Педагоги же управляют студентами – преподают дисциплины и курируют группы. Необходимо заметить, что любой из этих сотрудников может управляться вышестоящими (например, директор может напрямую отдать распоряжение конкретному студенту или педагогу), но не наоборот, иными словами, управление идёт</w:t>
-      </w:r>
-      <w:bookmarkStart w:id="5" w:name="_GoBack"/>
-      <w:bookmarkEnd w:id="5"/>
-      <w:r>
-        <w:rPr>
-          <w:rFonts w:eastAsia="Times New Roman"/>
-          <w:lang w:eastAsia="ru-RU"/>
-        </w:rPr>
-        <w:t xml:space="preserve"> строго сверху вниз. Данная иерархия представлена на рисунке 1.1.</w:t>
+        <w:t xml:space="preserve">Педагоги же управляют студентами – преподают дисциплины и курируют группы. </w:t>
       </w:r>
     </w:p>
     <w:p>
@@ -2941,21 +2738,131 @@
           <w:lang w:eastAsia="ru-RU"/>
         </w:rPr>
       </w:pPr>
-    </w:p>
-    <w:p>
-      <w:pPr>
-        <w:pStyle w:val="13"/>
-      </w:pPr>
-      <w:bookmarkStart w:id="6" w:name="_Toc531448518"/>
-      <w:bookmarkStart w:id="7" w:name="_Toc531468932"/>
+      <w:r>
+        <w:rPr>
+          <w:rFonts w:eastAsia="Times New Roman"/>
+          <w:lang w:eastAsia="ru-RU"/>
+        </w:rPr>
+        <w:t>Необходимо заметить, что любой из этих сотрудников может управляться вышестоящими (например, директор может напрямую отдать распоряжение конкретному студенту или педагогу), но не наоборот, иными словами, управление идёт строго сверху вниз. Данная иерархия представлена на рисунке 1.1.</w:t>
+      </w:r>
+    </w:p>
+    <w:p>
+      <w:pPr>
+        <w:shd w:val="clear" w:color="auto" w:fill="FFFFFF"/>
+        <w:ind w:firstLine="709"/>
+        <w:jc w:val="both"/>
+        <w:rPr>
+          <w:rFonts w:eastAsia="Times New Roman"/>
+          <w:lang w:eastAsia="ru-RU"/>
+        </w:rPr>
+      </w:pPr>
+    </w:p>
+    <w:p>
+      <w:pPr>
+        <w:shd w:val="clear" w:color="auto" w:fill="FFFFFF"/>
+        <w:tabs>
+          <w:tab w:val="left" w:pos="709"/>
+        </w:tabs>
+        <w:ind w:firstLine="709"/>
+        <w:jc w:val="center"/>
+        <w:rPr>
+          <w:rFonts w:eastAsia="Times New Roman"/>
+          <w:lang w:eastAsia="ru-RU"/>
+        </w:rPr>
+      </w:pPr>
+      <w:r>
+        <w:rPr>
+          <w:rFonts w:eastAsia="Times New Roman"/>
+          <w:noProof/>
+          <w:lang w:eastAsia="ru-RU"/>
+        </w:rPr>
+        <w:lastRenderedPageBreak/>
+        <w:drawing>
+          <wp:inline distT="0" distB="0" distL="0" distR="0" wp14:anchorId="6594F5AB" wp14:editId="03262079">
+            <wp:extent cx="5221198" cy="6073638"/>
+            <wp:effectExtent l="0" t="0" r="0" b="3810"/>
+            <wp:docPr id="1" name="Рисунок 1"/>
+            <wp:cNvGraphicFramePr>
+              <a:graphicFrameLocks xmlns:a="http://schemas.openxmlformats.org/drawingml/2006/main" noChangeAspect="1"/>
+            </wp:cNvGraphicFramePr>
+            <a:graphic xmlns:a="http://schemas.openxmlformats.org/drawingml/2006/main">
+              <a:graphicData uri="http://schemas.openxmlformats.org/drawingml/2006/picture">
+                <pic:pic xmlns:pic="http://schemas.openxmlformats.org/drawingml/2006/picture">
+                  <pic:nvPicPr>
+                    <pic:cNvPr id="1" name="схема.jpg"/>
+                    <pic:cNvPicPr/>
+                  </pic:nvPicPr>
+                  <pic:blipFill>
+                    <a:blip r:embed="rId8">
+                      <a:extLst>
+                        <a:ext uri="{28A0092B-C50C-407E-A947-70E740481C1C}">
+                          <a14:useLocalDpi xmlns:a14="http://schemas.microsoft.com/office/drawing/2010/main" val="0"/>
+                        </a:ext>
+                      </a:extLst>
+                    </a:blip>
+                    <a:stretch>
+                      <a:fillRect/>
+                    </a:stretch>
+                  </pic:blipFill>
+                  <pic:spPr>
+                    <a:xfrm>
+                      <a:off x="0" y="0"/>
+                      <a:ext cx="5224970" cy="6078026"/>
+                    </a:xfrm>
+                    <a:prstGeom prst="rect">
+                      <a:avLst/>
+                    </a:prstGeom>
+                  </pic:spPr>
+                </pic:pic>
+              </a:graphicData>
+            </a:graphic>
+          </wp:inline>
+        </w:drawing>
+      </w:r>
+    </w:p>
+    <w:p>
+      <w:pPr>
+        <w:shd w:val="clear" w:color="auto" w:fill="FFFFFF"/>
+        <w:ind w:firstLine="709"/>
+        <w:jc w:val="center"/>
+        <w:rPr>
+          <w:rFonts w:eastAsia="Times New Roman"/>
+          <w:lang w:eastAsia="ru-RU"/>
+        </w:rPr>
+      </w:pPr>
+      <w:r>
+        <w:rPr>
+          <w:rFonts w:eastAsia="Times New Roman"/>
+          <w:lang w:eastAsia="ru-RU"/>
+        </w:rPr>
+        <w:t>Рисунок 1.1 – Структура организации</w:t>
+      </w:r>
+    </w:p>
+    <w:p>
+      <w:pPr>
+        <w:shd w:val="clear" w:color="auto" w:fill="FFFFFF"/>
+        <w:ind w:firstLine="709"/>
+        <w:jc w:val="both"/>
+        <w:rPr>
+          <w:rFonts w:eastAsia="Times New Roman"/>
+          <w:lang w:eastAsia="ru-RU"/>
+        </w:rPr>
+      </w:pPr>
+    </w:p>
+    <w:p>
+      <w:pPr>
+        <w:pStyle w:val="23"/>
+      </w:pPr>
+      <w:bookmarkStart w:id="5" w:name="_Toc531448518"/>
+      <w:bookmarkStart w:id="6" w:name="_Toc531600814"/>
       <w:r>
         <w:t xml:space="preserve">1.2 Анализ предметной области и </w:t>
       </w:r>
+      <w:bookmarkEnd w:id="5"/>
+      <w:r>
+        <w:t>решений</w:t>
+      </w:r>
       <w:bookmarkEnd w:id="6"/>
-      <w:r>
-        <w:t>решений</w:t>
-      </w:r>
-      <w:bookmarkEnd w:id="7"/>
     </w:p>
     <w:p>
       <w:pPr>
@@ -2978,20 +2885,49 @@
           <w:szCs w:val="28"/>
         </w:rPr>
       </w:pPr>
-      <w:r>
+      <w:bookmarkStart w:id="7" w:name="_GoBack"/>
+      <w:bookmarkEnd w:id="7"/>
+    </w:p>
+    <w:p>
+      <w:pPr>
+        <w:pStyle w:val="a8"/>
+        <w:spacing w:before="0" w:after="0" w:line="360" w:lineRule="auto"/>
+        <w:ind w:left="0"/>
         <w:rPr>
           <w:rFonts w:eastAsia="Times New Roman"/>
           <w:szCs w:val="28"/>
         </w:rPr>
+      </w:pPr>
+    </w:p>
+    <w:p>
+      <w:pPr>
+        <w:pStyle w:val="a8"/>
+        <w:spacing w:before="0" w:after="0" w:line="360" w:lineRule="auto"/>
+        <w:ind w:left="0"/>
+        <w:rPr>
+          <w:rFonts w:eastAsia="Times New Roman"/>
+          <w:szCs w:val="28"/>
+        </w:rPr>
+      </w:pPr>
+      <w:r>
+        <w:rPr>
+          <w:rFonts w:eastAsia="Times New Roman"/>
+          <w:szCs w:val="28"/>
+        </w:rPr>
         <w:br w:type="page"/>
       </w:r>
     </w:p>
     <w:p>
       <w:pPr>
         <w:pStyle w:val="13"/>
-        <w:ind w:firstLine="0"/>
-      </w:pPr>
-      <w:bookmarkStart w:id="8" w:name="_Toc531468933"/>
+        <w:rPr>
+          <w:rStyle w:val="15"/>
+          <w:rFonts w:ascii="Times New Roman" w:hAnsi="Times New Roman" w:cs="Times New Roman"/>
+          <w:color w:val="auto"/>
+          <w:sz w:val="28"/>
+        </w:rPr>
+      </w:pPr>
+      <w:bookmarkStart w:id="8" w:name="_Toc531600815"/>
       <w:r>
         <w:lastRenderedPageBreak/>
         <w:t xml:space="preserve">2 </w:t>
@@ -3036,6 +2972,17 @@
       </w:r>
       <w:bookmarkEnd w:id="8"/>
     </w:p>
+    <w:p/>
+    <w:p>
+      <w:pPr>
+        <w:pStyle w:val="23"/>
+      </w:pPr>
+      <w:bookmarkStart w:id="9" w:name="_Toc531600816"/>
+      <w:r>
+        <w:t>2.1 Техническое задание</w:t>
+      </w:r>
+      <w:bookmarkEnd w:id="9"/>
+    </w:p>
     <w:p>
       <w:pPr>
         <w:ind w:firstLine="709"/>
@@ -3047,14 +2994,20 @@
     </w:p>
     <w:p>
       <w:pPr>
-        <w:pStyle w:val="13"/>
-      </w:pPr>
-      <w:bookmarkStart w:id="9" w:name="_Toc531468934"/>
+        <w:pStyle w:val="23"/>
+      </w:pPr>
+      <w:bookmarkStart w:id="10" w:name="_Toc531600817"/>
       <w:r>
         <w:t>2</w:t>
       </w:r>
       <w:r>
-        <w:t xml:space="preserve">.1 Проектирование </w:t>
+        <w:t>.</w:t>
+      </w:r>
+      <w:r>
+        <w:t>2</w:t>
+      </w:r>
+      <w:r>
+        <w:t xml:space="preserve"> Проектирование </w:t>
       </w:r>
       <w:r>
         <w:rPr>
@@ -3062,7 +3015,7 @@
         </w:rPr>
         <w:t>CMS</w:t>
       </w:r>
-      <w:bookmarkEnd w:id="9"/>
+      <w:bookmarkEnd w:id="10"/>
     </w:p>
     <w:p>
       <w:pPr>
@@ -3075,13 +3028,55 @@
     </w:p>
     <w:p>
       <w:pPr>
-        <w:pStyle w:val="13"/>
-      </w:pPr>
-      <w:bookmarkStart w:id="10" w:name="_Toc531468935"/>
-      <w:r>
-        <w:t>2.2 Проектирование макета сайта</w:t>
-      </w:r>
-      <w:bookmarkEnd w:id="10"/>
+        <w:pStyle w:val="23"/>
+      </w:pPr>
+      <w:bookmarkStart w:id="11" w:name="_Toc531600818"/>
+      <w:r>
+        <w:t>2.</w:t>
+      </w:r>
+      <w:r>
+        <w:t>3</w:t>
+      </w:r>
+      <w:r>
+        <w:t xml:space="preserve"> Проектирование макета сайта</w:t>
+      </w:r>
+      <w:bookmarkEnd w:id="11"/>
+    </w:p>
+    <w:p>
+      <w:pPr>
+        <w:ind w:firstLine="709"/>
+      </w:pPr>
+    </w:p>
+    <w:p>
+      <w:pPr>
+        <w:pStyle w:val="23"/>
+      </w:pPr>
+      <w:bookmarkStart w:id="12" w:name="_Toc531600819"/>
+      <w:r>
+        <w:t xml:space="preserve">2.4 Разработка </w:t>
+      </w:r>
+      <w:r>
+        <w:rPr>
+          <w:lang w:val="en-US"/>
+        </w:rPr>
+        <w:t>CMS</w:t>
+      </w:r>
+      <w:bookmarkEnd w:id="12"/>
+    </w:p>
+    <w:p>
+      <w:pPr>
+        <w:ind w:firstLine="709"/>
+      </w:pPr>
+    </w:p>
+    <w:p>
+      <w:pPr>
+        <w:pStyle w:val="23"/>
+      </w:pPr>
+      <w:bookmarkStart w:id="13" w:name="_Toc531600820"/>
+      <w:r>
+        <w:t>2.5 Разработка макета сайта</w:t>
+      </w:r>
+      <w:bookmarkEnd w:id="13"/>
     </w:p>
     <w:p>
       <w:pPr>
@@ -3108,156 +3103,15 @@
     </w:p>
     <w:p>
       <w:pPr>
-        <w:ind w:firstLine="709"/>
-        <w:jc w:val="both"/>
-        <w:rPr>
-          <w:rFonts w:eastAsia="Times New Roman"/>
-        </w:rPr>
-      </w:pPr>
-    </w:p>
-    <w:p>
-      <w:pPr>
-        <w:pStyle w:val="13"/>
-        <w:ind w:firstLine="0"/>
-      </w:pPr>
-      <w:bookmarkStart w:id="11" w:name="_Toc531468936"/>
-      <w:r>
-        <w:t xml:space="preserve">3 Разработка </w:t>
-      </w:r>
-      <w:r>
-        <w:rPr>
-          <w:lang w:val="en-US"/>
-        </w:rPr>
-        <w:t>CMS</w:t>
-      </w:r>
-      <w:r>
-        <w:t xml:space="preserve"> </w:t>
-      </w:r>
-      <w:r>
-        <w:t>и макета сайта</w:t>
-      </w:r>
-      <w:bookmarkEnd w:id="11"/>
-    </w:p>
-    <w:p>
-      <w:pPr>
-        <w:ind w:firstLine="709"/>
-        <w:jc w:val="both"/>
-      </w:pPr>
-    </w:p>
-    <w:p>
-      <w:pPr>
-        <w:pStyle w:val="13"/>
-      </w:pPr>
-      <w:bookmarkStart w:id="12" w:name="_Toc531468937"/>
-      <w:r>
-        <w:t>3</w:t>
-      </w:r>
-      <w:r>
-        <w:t>.2 Среда разработки</w:t>
-      </w:r>
-      <w:bookmarkEnd w:id="12"/>
-    </w:p>
-    <w:p>
-      <w:pPr>
-        <w:pStyle w:val="a8"/>
-        <w:spacing w:before="0" w:after="0" w:line="360" w:lineRule="auto"/>
-        <w:ind w:left="0"/>
-        <w:rPr>
-          <w:rFonts w:eastAsia="Times New Roman"/>
-          <w:szCs w:val="28"/>
-        </w:rPr>
-      </w:pPr>
-    </w:p>
-    <w:p>
-      <w:pPr>
-        <w:pStyle w:val="13"/>
-      </w:pPr>
-      <w:bookmarkStart w:id="13" w:name="_Toc531468938"/>
-      <w:r>
-        <w:t>3</w:t>
-      </w:r>
-      <w:r>
-        <w:t>.3 Техническое задание</w:t>
-      </w:r>
-      <w:bookmarkEnd w:id="13"/>
-    </w:p>
-    <w:p>
-      <w:pPr>
-        <w:ind w:firstLine="709"/>
-        <w:jc w:val="both"/>
-        <w:rPr>
-          <w:rFonts w:eastAsia="Times New Roman"/>
-        </w:rPr>
-      </w:pPr>
-    </w:p>
-    <w:p>
-      <w:pPr>
-        <w:pStyle w:val="13"/>
-      </w:pPr>
-      <w:bookmarkStart w:id="14" w:name="_Toc531468939"/>
-      <w:r>
-        <w:t>3</w:t>
-      </w:r>
-      <w:r>
-        <w:t xml:space="preserve">.4 Разработка </w:t>
-      </w:r>
-      <w:r>
-        <w:rPr>
-          <w:lang w:val="en-US"/>
-        </w:rPr>
-        <w:t>CMS</w:t>
-      </w:r>
-      <w:bookmarkEnd w:id="14"/>
-    </w:p>
-    <w:p>
-      <w:pPr>
-        <w:ind w:firstLine="709"/>
-        <w:jc w:val="both"/>
-        <w:rPr>
-          <w:rFonts w:eastAsia="Times New Roman"/>
-        </w:rPr>
-      </w:pPr>
-    </w:p>
-    <w:p>
-      <w:pPr>
-        <w:pStyle w:val="13"/>
-      </w:pPr>
-      <w:bookmarkStart w:id="15" w:name="_Toc531468940"/>
-      <w:r>
-        <w:t>3.5 Разработка макета сайта</w:t>
-      </w:r>
-      <w:bookmarkEnd w:id="15"/>
-    </w:p>
-    <w:p>
-      <w:pPr>
-        <w:ind w:firstLine="709"/>
-      </w:pPr>
-    </w:p>
-    <w:p>
-      <w:pPr>
-        <w:jc w:val="both"/>
-        <w:rPr>
-          <w:rFonts w:eastAsia="Times New Roman"/>
-        </w:rPr>
-      </w:pPr>
-      <w:r>
-        <w:rPr>
-          <w:rFonts w:eastAsia="Times New Roman"/>
-        </w:rPr>
-        <w:br w:type="page"/>
-      </w:r>
-    </w:p>
-    <w:p>
-      <w:pPr>
         <w:pStyle w:val="13"/>
         <w:jc w:val="center"/>
       </w:pPr>
-      <w:bookmarkStart w:id="16" w:name="_Toc531468941"/>
+      <w:bookmarkStart w:id="14" w:name="_Toc531600821"/>
       <w:r>
         <w:lastRenderedPageBreak/>
         <w:t>ЗАКЛЮЧЕНИЕ</w:t>
       </w:r>
-      <w:bookmarkEnd w:id="16"/>
+      <w:bookmarkEnd w:id="14"/>
     </w:p>
     <w:p>
       <w:pPr>
@@ -3277,12 +3131,12 @@
         <w:pStyle w:val="13"/>
         <w:jc w:val="center"/>
       </w:pPr>
-      <w:bookmarkStart w:id="17" w:name="_Toc531468942"/>
+      <w:bookmarkStart w:id="15" w:name="_Toc531600822"/>
       <w:r>
         <w:lastRenderedPageBreak/>
         <w:t>СПИСОК ИСПОЛЬЗОВАНЫХ ИСТОЧНИКОВ</w:t>
       </w:r>
-      <w:bookmarkEnd w:id="17"/>
+      <w:bookmarkEnd w:id="15"/>
     </w:p>
     <w:p>
       <w:pPr>
@@ -3330,7 +3184,7 @@
         <w:pStyle w:val="13"/>
         <w:jc w:val="center"/>
       </w:pPr>
-      <w:bookmarkStart w:id="18" w:name="_Toc531468943"/>
+      <w:bookmarkStart w:id="16" w:name="_Toc531600823"/>
       <w:r>
         <w:rPr>
           <w:rStyle w:val="15"/>
@@ -3345,7 +3199,7 @@
       <w:r>
         <w:t xml:space="preserve"> А</w:t>
       </w:r>
-      <w:bookmarkEnd w:id="18"/>
+      <w:bookmarkEnd w:id="16"/>
     </w:p>
     <w:p>
       <w:pPr>
@@ -3395,12 +3249,12 @@
         <w:pStyle w:val="13"/>
         <w:jc w:val="center"/>
       </w:pPr>
-      <w:bookmarkStart w:id="19" w:name="_Toc531468944"/>
+      <w:bookmarkStart w:id="17" w:name="_Toc531600824"/>
       <w:r>
         <w:lastRenderedPageBreak/>
         <w:t>ПРИЛОЖЕНИЕ Б</w:t>
       </w:r>
-      <w:bookmarkEnd w:id="19"/>
+      <w:bookmarkEnd w:id="17"/>
     </w:p>
     <w:p>
       <w:pPr>
@@ -3408,13 +3262,11 @@
         <w:jc w:val="center"/>
         <w:rPr>
           <w:rFonts w:eastAsia="Times New Roman"/>
-          <w:lang w:val="en-US"/>
-        </w:rPr>
-      </w:pPr>
-      <w:r>
-        <w:rPr>
-          <w:rFonts w:eastAsia="Times New Roman"/>
-          <w:lang w:val="en-US"/>
+        </w:rPr>
+      </w:pPr>
+      <w:r>
+        <w:rPr>
+          <w:rFonts w:eastAsia="Times New Roman"/>
         </w:rPr>
         <w:t>(</w:t>
       </w:r>
@@ -3427,7 +3279,6 @@
       <w:r>
         <w:rPr>
           <w:rFonts w:eastAsia="Times New Roman"/>
-          <w:lang w:val="en-US"/>
         </w:rPr>
         <w:t>)</w:t>
       </w:r>
@@ -3451,12 +3302,12 @@
         <w:pStyle w:val="13"/>
         <w:jc w:val="center"/>
       </w:pPr>
-      <w:bookmarkStart w:id="20" w:name="_Toc531468945"/>
+      <w:bookmarkStart w:id="18" w:name="_Toc531600825"/>
       <w:r>
         <w:lastRenderedPageBreak/>
         <w:t>ПРИЛОЖЕНИЕ В</w:t>
       </w:r>
-      <w:bookmarkEnd w:id="20"/>
+      <w:bookmarkEnd w:id="18"/>
     </w:p>
     <w:p>
       <w:pPr>
@@ -3472,14 +3323,14 @@
         </w:rPr>
         <w:t>(</w:t>
       </w:r>
-      <w:bookmarkStart w:id="21" w:name="_Hlk531468072"/>
+      <w:bookmarkStart w:id="19" w:name="_Hlk531468072"/>
       <w:r>
         <w:rPr>
           <w:rFonts w:eastAsia="Times New Roman"/>
         </w:rPr>
         <w:t>рекомендуемое</w:t>
       </w:r>
-      <w:bookmarkEnd w:id="21"/>
+      <w:bookmarkEnd w:id="19"/>
       <w:r>
         <w:rPr>
           <w:rFonts w:eastAsia="Times New Roman"/>
@@ -3502,7 +3353,7 @@
       </w:pPr>
     </w:p>
     <w:sectPr>
-      <w:footerReference w:type="default" r:id="rId8"/>
+      <w:footerReference w:type="default" r:id="rId9"/>
       <w:pgSz w:w="11906" w:h="16838"/>
       <w:pgMar w:top="1134" w:right="850" w:bottom="1134" w:left="1701" w:header="708" w:footer="708" w:gutter="0"/>
       <w:cols w:space="708"/>
@@ -5618,8 +5469,11 @@
     <w:autoRedefine/>
     <w:uiPriority w:val="39"/>
     <w:unhideWhenUsed/>
-    <w:rsid w:val="009C44AD"/>
+    <w:rsid w:val="000509D5"/>
     <w:pPr>
+      <w:tabs>
+        <w:tab w:val="right" w:leader="dot" w:pos="9345"/>
+      </w:tabs>
       <w:spacing w:after="100"/>
     </w:pPr>
   </w:style>
@@ -5717,6 +5571,32 @@
       <w:color w:val="2F5496" w:themeColor="accent1" w:themeShade="BF"/>
       <w:sz w:val="32"/>
       <w:szCs w:val="32"/>
+    </w:rPr>
+  </w:style>
+  <w:style w:type="paragraph" w:customStyle="1" w:styleId="23">
+    <w:name w:val="Заголовок 2 свой"/>
+    <w:basedOn w:val="2"/>
+    <w:link w:val="24"/>
+    <w:qFormat/>
+    <w:rsid w:val="00C17B58"/>
+    <w:rPr>
+      <w:rFonts w:ascii="Times New Roman" w:hAnsi="Times New Roman" w:cs="Times New Roman"/>
+      <w:color w:val="auto"/>
+      <w:sz w:val="28"/>
+      <w:lang w:eastAsia="ru-RU"/>
+    </w:rPr>
+  </w:style>
+  <w:style w:type="character" w:customStyle="1" w:styleId="24">
+    <w:name w:val="Заголовок 2 свой Знак"/>
+    <w:basedOn w:val="20"/>
+    <w:link w:val="23"/>
+    <w:rsid w:val="00C17B58"/>
+    <w:rPr>
+      <w:rFonts w:asciiTheme="majorHAnsi" w:eastAsiaTheme="majorEastAsia" w:hAnsiTheme="majorHAnsi" w:cstheme="majorBidi"/>
+      <w:color w:val="2E75B5"/>
+      <w:sz w:val="26"/>
+      <w:szCs w:val="26"/>
+      <w:lang w:eastAsia="ru-RU"/>
     </w:rPr>
   </w:style>
 </w:styles>
@@ -5988,7 +5868,7 @@
 </file>
 
 <file path=customXml/itemProps1.xml><?xml version="1.0" encoding="utf-8"?>
-<ds:datastoreItem xmlns:ds="http://schemas.openxmlformats.org/officeDocument/2006/customXml" ds:itemID="{60434E9C-EA8A-4EB7-A7CF-EEE3514C97BA}">
+<ds:datastoreItem xmlns:ds="http://schemas.openxmlformats.org/officeDocument/2006/customXml" ds:itemID="{D2F9EBCF-7850-42FA-A17C-83F3188C1D3B}">
   <ds:schemaRefs>
     <ds:schemaRef ds:uri="http://schemas.openxmlformats.org/officeDocument/2006/bibliography"/>
   </ds:schemaRefs>

</xml_diff>

<commit_message>
College project update #1.3a
</commit_message>
<xml_diff>
--- a/doc/Пояснительная записка.docx
+++ b/doc/Пояснительная записка.docx
@@ -444,26 +444,26 @@
         <w:rPr>
           <w:rFonts w:eastAsia="Times New Roman"/>
         </w:rPr>
-        <w:t xml:space="preserve"> 2018 и </w:t>
+        <w:t xml:space="preserve"> 2018.</w:t>
+      </w:r>
+      <w:r>
+        <w:rPr>
+          <w:rFonts w:eastAsia="Times New Roman"/>
+        </w:rPr>
+        <w:t xml:space="preserve"> Пояснительная записка была реализована в M</w:t>
       </w:r>
       <w:r>
         <w:rPr>
           <w:rFonts w:eastAsia="Times New Roman"/>
           <w:lang w:val="en-US"/>
         </w:rPr>
-        <w:t>Inkscape</w:t>
-      </w:r>
-      <w:r>
-        <w:rPr>
-          <w:rFonts w:eastAsia="Times New Roman"/>
-        </w:rPr>
-        <w:t>.</w:t>
-      </w:r>
-      <w:r>
-        <w:rPr>
-          <w:rFonts w:eastAsia="Times New Roman"/>
-        </w:rPr>
-        <w:t xml:space="preserve"> Пояснительная записка была реализована в M</w:t>
+        <w:t>S</w:t>
+      </w:r>
+      <w:r>
+        <w:rPr>
+          <w:rFonts w:eastAsia="Times New Roman"/>
+        </w:rPr>
+        <w:t xml:space="preserve"> Office Word 2016. Для разработки презентации в работе была использована программа M</w:t>
       </w:r>
       <w:r>
         <w:rPr>
@@ -476,58 +476,7 @@
         <w:rPr>
           <w:rFonts w:eastAsia="Times New Roman"/>
         </w:rPr>
-        <w:t xml:space="preserve"> Office Word 2016</w:t>
-      </w:r>
-      <w:r>
-        <w:rPr>
-          <w:rFonts w:eastAsia="Times New Roman"/>
-        </w:rPr>
-        <w:t xml:space="preserve"> и </w:t>
-      </w:r>
-      <w:r>
-        <w:rPr>
-          <w:rFonts w:eastAsia="Times New Roman"/>
-          <w:lang w:val="en-US"/>
-        </w:rPr>
-        <w:t>OpenOffice</w:t>
-      </w:r>
-      <w:r>
-        <w:rPr>
-          <w:rFonts w:eastAsia="Times New Roman"/>
-        </w:rPr>
-        <w:t>. Для разработки презентации в работе была использована программа M</w:t>
-      </w:r>
-      <w:r>
-        <w:rPr>
-          <w:rFonts w:eastAsia="Times New Roman"/>
-          <w:lang w:val="en-US"/>
-        </w:rPr>
-        <w:t>S</w:t>
-      </w:r>
-      <w:r>
-        <w:rPr>
-          <w:rFonts w:eastAsia="Times New Roman"/>
-        </w:rPr>
-        <w:t xml:space="preserve"> PowerPoint 2016</w:t>
-      </w:r>
-      <w:r>
-        <w:rPr>
-          <w:rFonts w:eastAsia="Times New Roman"/>
-        </w:rPr>
-        <w:t xml:space="preserve"> и </w:t>
-      </w:r>
-      <w:r>
-        <w:rPr>
-          <w:rFonts w:eastAsia="Times New Roman"/>
-          <w:lang w:val="en-US"/>
-        </w:rPr>
-        <w:t>OpenOffice</w:t>
-      </w:r>
-      <w:r>
-        <w:rPr>
-          <w:rFonts w:eastAsia="Times New Roman"/>
-        </w:rPr>
-        <w:t>.</w:t>
+        <w:t xml:space="preserve"> PowerPoint 2016.</w:t>
       </w:r>
     </w:p>
     <w:p>
@@ -762,7 +711,7 @@
             </w:rPr>
             <w:fldChar w:fldCharType="separate"/>
           </w:r>
-          <w:hyperlink w:anchor="_Toc531600811" w:history="1">
+          <w:hyperlink w:anchor="_Toc531633405" w:history="1">
             <w:r>
               <w:rPr>
                 <w:rStyle w:val="ab"/>
@@ -789,7 +738,7 @@
                 <w:noProof/>
                 <w:webHidden/>
               </w:rPr>
-              <w:instrText xml:space="preserve"> PAGEREF _Toc531600811 \h </w:instrText>
+              <w:instrText xml:space="preserve"> PAGEREF _Toc531633405 \h </w:instrText>
             </w:r>
             <w:r>
               <w:rPr>
@@ -831,7 +780,7 @@
               <w:lang w:eastAsia="ru-RU"/>
             </w:rPr>
           </w:pPr>
-          <w:hyperlink w:anchor="_Toc531600812" w:history="1">
+          <w:hyperlink w:anchor="_Toc531633406" w:history="1">
             <w:r>
               <w:rPr>
                 <w:rStyle w:val="ab"/>
@@ -859,7 +808,7 @@
                 <w:noProof/>
                 <w:webHidden/>
               </w:rPr>
-              <w:instrText xml:space="preserve"> PAGEREF _Toc531600812 \h </w:instrText>
+              <w:instrText xml:space="preserve"> PAGEREF _Toc531633406 \h </w:instrText>
             </w:r>
             <w:r>
               <w:rPr>
@@ -901,7 +850,7 @@
               <w:lang w:eastAsia="ru-RU"/>
             </w:rPr>
           </w:pPr>
-          <w:hyperlink w:anchor="_Toc531600813" w:history="1">
+          <w:hyperlink w:anchor="_Toc531633407" w:history="1">
             <w:r>
               <w:rPr>
                 <w:rStyle w:val="ab"/>
@@ -928,7 +877,7 @@
                 <w:noProof/>
                 <w:webHidden/>
               </w:rPr>
-              <w:instrText xml:space="preserve"> PAGEREF _Toc531600813 \h </w:instrText>
+              <w:instrText xml:space="preserve"> PAGEREF _Toc531633407 \h </w:instrText>
             </w:r>
             <w:r>
               <w:rPr>
@@ -970,7 +919,7 @@
               <w:lang w:eastAsia="ru-RU"/>
             </w:rPr>
           </w:pPr>
-          <w:hyperlink w:anchor="_Toc531600814" w:history="1">
+          <w:hyperlink w:anchor="_Toc531633408" w:history="1">
             <w:r>
               <w:rPr>
                 <w:rStyle w:val="ab"/>
@@ -997,7 +946,7 @@
                 <w:noProof/>
                 <w:webHidden/>
               </w:rPr>
-              <w:instrText xml:space="preserve"> PAGEREF _Toc531600814 \h </w:instrText>
+              <w:instrText xml:space="preserve"> PAGEREF _Toc531633408 \h </w:instrText>
             </w:r>
             <w:r>
               <w:rPr>
@@ -1039,7 +988,7 @@
               <w:lang w:eastAsia="ru-RU"/>
             </w:rPr>
           </w:pPr>
-          <w:hyperlink w:anchor="_Toc531600815" w:history="1">
+          <w:hyperlink w:anchor="_Toc531633409" w:history="1">
             <w:r>
               <w:rPr>
                 <w:rStyle w:val="ab"/>
@@ -1081,7 +1030,7 @@
                 <w:noProof/>
                 <w:webHidden/>
               </w:rPr>
-              <w:instrText xml:space="preserve"> PAGEREF _Toc531600815 \h </w:instrText>
+              <w:instrText xml:space="preserve"> PAGEREF _Toc531633409 \h </w:instrText>
             </w:r>
             <w:r>
               <w:rPr>
@@ -1101,7 +1050,7 @@
                 <w:noProof/>
                 <w:webHidden/>
               </w:rPr>
-              <w:t>8</w:t>
+              <w:t>9</w:t>
             </w:r>
             <w:r>
               <w:rPr>
@@ -1123,7 +1072,7 @@
               <w:lang w:eastAsia="ru-RU"/>
             </w:rPr>
           </w:pPr>
-          <w:hyperlink w:anchor="_Toc531600816" w:history="1">
+          <w:hyperlink w:anchor="_Toc531633410" w:history="1">
             <w:r>
               <w:rPr>
                 <w:rStyle w:val="ab"/>
@@ -1150,7 +1099,7 @@
                 <w:noProof/>
                 <w:webHidden/>
               </w:rPr>
-              <w:instrText xml:space="preserve"> PAGEREF _Toc531600816 \h </w:instrText>
+              <w:instrText xml:space="preserve"> PAGEREF _Toc531633410 \h </w:instrText>
             </w:r>
             <w:r>
               <w:rPr>
@@ -1170,7 +1119,7 @@
                 <w:noProof/>
                 <w:webHidden/>
               </w:rPr>
-              <w:t>8</w:t>
+              <w:t>9</w:t>
             </w:r>
             <w:r>
               <w:rPr>
@@ -1192,7 +1141,7 @@
               <w:lang w:eastAsia="ru-RU"/>
             </w:rPr>
           </w:pPr>
-          <w:hyperlink w:anchor="_Toc531600817" w:history="1">
+          <w:hyperlink w:anchor="_Toc531633411" w:history="1">
             <w:r>
               <w:rPr>
                 <w:rStyle w:val="ab"/>
@@ -1227,7 +1176,7 @@
                 <w:noProof/>
                 <w:webHidden/>
               </w:rPr>
-              <w:instrText xml:space="preserve"> PAGEREF _Toc531600817 \h </w:instrText>
+              <w:instrText xml:space="preserve"> PAGEREF _Toc531633411 \h </w:instrText>
             </w:r>
             <w:r>
               <w:rPr>
@@ -1247,7 +1196,7 @@
                 <w:noProof/>
                 <w:webHidden/>
               </w:rPr>
-              <w:t>8</w:t>
+              <w:t>9</w:t>
             </w:r>
             <w:r>
               <w:rPr>
@@ -1269,7 +1218,7 @@
               <w:lang w:eastAsia="ru-RU"/>
             </w:rPr>
           </w:pPr>
-          <w:hyperlink w:anchor="_Toc531600818" w:history="1">
+          <w:hyperlink w:anchor="_Toc531633412" w:history="1">
             <w:r>
               <w:rPr>
                 <w:rStyle w:val="ab"/>
@@ -1296,7 +1245,7 @@
                 <w:noProof/>
                 <w:webHidden/>
               </w:rPr>
-              <w:instrText xml:space="preserve"> PAGEREF _Toc531600818 \h </w:instrText>
+              <w:instrText xml:space="preserve"> PAGEREF _Toc531633412 \h </w:instrText>
             </w:r>
             <w:r>
               <w:rPr>
@@ -1316,7 +1265,7 @@
                 <w:noProof/>
                 <w:webHidden/>
               </w:rPr>
-              <w:t>8</w:t>
+              <w:t>9</w:t>
             </w:r>
             <w:r>
               <w:rPr>
@@ -1338,7 +1287,7 @@
               <w:lang w:eastAsia="ru-RU"/>
             </w:rPr>
           </w:pPr>
-          <w:hyperlink w:anchor="_Toc531600819" w:history="1">
+          <w:hyperlink w:anchor="_Toc531633413" w:history="1">
             <w:r>
               <w:rPr>
                 <w:rStyle w:val="ab"/>
@@ -1373,7 +1322,7 @@
                 <w:noProof/>
                 <w:webHidden/>
               </w:rPr>
-              <w:instrText xml:space="preserve"> PAGEREF _Toc531600819 \h </w:instrText>
+              <w:instrText xml:space="preserve"> PAGEREF _Toc531633413 \h </w:instrText>
             </w:r>
             <w:r>
               <w:rPr>
@@ -1393,7 +1342,7 @@
                 <w:noProof/>
                 <w:webHidden/>
               </w:rPr>
-              <w:t>8</w:t>
+              <w:t>9</w:t>
             </w:r>
             <w:r>
               <w:rPr>
@@ -1415,7 +1364,7 @@
               <w:lang w:eastAsia="ru-RU"/>
             </w:rPr>
           </w:pPr>
-          <w:hyperlink w:anchor="_Toc531600820" w:history="1">
+          <w:hyperlink w:anchor="_Toc531633414" w:history="1">
             <w:r>
               <w:rPr>
                 <w:rStyle w:val="ab"/>
@@ -1442,7 +1391,7 @@
                 <w:noProof/>
                 <w:webHidden/>
               </w:rPr>
-              <w:instrText xml:space="preserve"> PAGEREF _Toc531600820 \h </w:instrText>
+              <w:instrText xml:space="preserve"> PAGEREF _Toc531633414 \h </w:instrText>
             </w:r>
             <w:r>
               <w:rPr>
@@ -1462,7 +1411,7 @@
                 <w:noProof/>
                 <w:webHidden/>
               </w:rPr>
-              <w:t>8</w:t>
+              <w:t>9</w:t>
             </w:r>
             <w:r>
               <w:rPr>
@@ -1484,7 +1433,7 @@
               <w:lang w:eastAsia="ru-RU"/>
             </w:rPr>
           </w:pPr>
-          <w:hyperlink w:anchor="_Toc531600821" w:history="1">
+          <w:hyperlink w:anchor="_Toc531633415" w:history="1">
             <w:r>
               <w:rPr>
                 <w:rStyle w:val="ab"/>
@@ -1511,7 +1460,7 @@
                 <w:noProof/>
                 <w:webHidden/>
               </w:rPr>
-              <w:instrText xml:space="preserve"> PAGEREF _Toc531600821 \h </w:instrText>
+              <w:instrText xml:space="preserve"> PAGEREF _Toc531633415 \h </w:instrText>
             </w:r>
             <w:r>
               <w:rPr>
@@ -1531,7 +1480,7 @@
                 <w:noProof/>
                 <w:webHidden/>
               </w:rPr>
-              <w:t>9</w:t>
+              <w:t>10</w:t>
             </w:r>
             <w:r>
               <w:rPr>
@@ -1553,7 +1502,7 @@
               <w:lang w:eastAsia="ru-RU"/>
             </w:rPr>
           </w:pPr>
-          <w:hyperlink w:anchor="_Toc531600822" w:history="1">
+          <w:hyperlink w:anchor="_Toc531633416" w:history="1">
             <w:r>
               <w:rPr>
                 <w:rStyle w:val="ab"/>
@@ -1580,7 +1529,7 @@
                 <w:noProof/>
                 <w:webHidden/>
               </w:rPr>
-              <w:instrText xml:space="preserve"> PAGEREF _Toc531600822 \h </w:instrText>
+              <w:instrText xml:space="preserve"> PAGEREF _Toc531633416 \h </w:instrText>
             </w:r>
             <w:r>
               <w:rPr>
@@ -1600,7 +1549,7 @@
                 <w:noProof/>
                 <w:webHidden/>
               </w:rPr>
-              <w:t>10</w:t>
+              <w:t>11</w:t>
             </w:r>
             <w:r>
               <w:rPr>
@@ -1622,7 +1571,7 @@
               <w:lang w:eastAsia="ru-RU"/>
             </w:rPr>
           </w:pPr>
-          <w:hyperlink w:anchor="_Toc531600823" w:history="1">
+          <w:hyperlink w:anchor="_Toc531633417" w:history="1">
             <w:r>
               <w:rPr>
                 <w:rStyle w:val="ab"/>
@@ -1649,7 +1598,7 @@
                 <w:noProof/>
                 <w:webHidden/>
               </w:rPr>
-              <w:instrText xml:space="preserve"> PAGEREF _Toc531600823 \h </w:instrText>
+              <w:instrText xml:space="preserve"> PAGEREF _Toc531633417 \h </w:instrText>
             </w:r>
             <w:r>
               <w:rPr>
@@ -1669,7 +1618,7 @@
                 <w:noProof/>
                 <w:webHidden/>
               </w:rPr>
-              <w:t>11</w:t>
+              <w:t>12</w:t>
             </w:r>
             <w:r>
               <w:rPr>
@@ -1691,7 +1640,7 @@
               <w:lang w:eastAsia="ru-RU"/>
             </w:rPr>
           </w:pPr>
-          <w:hyperlink w:anchor="_Toc531600824" w:history="1">
+          <w:hyperlink w:anchor="_Toc531633418" w:history="1">
             <w:r>
               <w:rPr>
                 <w:rStyle w:val="ab"/>
@@ -1718,7 +1667,7 @@
                 <w:noProof/>
                 <w:webHidden/>
               </w:rPr>
-              <w:instrText xml:space="preserve"> PAGEREF _Toc531600824 \h </w:instrText>
+              <w:instrText xml:space="preserve"> PAGEREF _Toc531633418 \h </w:instrText>
             </w:r>
             <w:r>
               <w:rPr>
@@ -1738,7 +1687,7 @@
                 <w:noProof/>
                 <w:webHidden/>
               </w:rPr>
-              <w:t>12</w:t>
+              <w:t>13</w:t>
             </w:r>
             <w:r>
               <w:rPr>
@@ -1760,7 +1709,7 @@
               <w:lang w:eastAsia="ru-RU"/>
             </w:rPr>
           </w:pPr>
-          <w:hyperlink w:anchor="_Toc531600825" w:history="1">
+          <w:hyperlink w:anchor="_Toc531633419" w:history="1">
             <w:r>
               <w:rPr>
                 <w:rStyle w:val="ab"/>
@@ -1787,7 +1736,7 @@
                 <w:noProof/>
                 <w:webHidden/>
               </w:rPr>
-              <w:instrText xml:space="preserve"> PAGEREF _Toc531600825 \h </w:instrText>
+              <w:instrText xml:space="preserve"> PAGEREF _Toc531633419 \h </w:instrText>
             </w:r>
             <w:r>
               <w:rPr>
@@ -1807,7 +1756,7 @@
                 <w:noProof/>
                 <w:webHidden/>
               </w:rPr>
-              <w:t>13</w:t>
+              <w:t>14</w:t>
             </w:r>
             <w:r>
               <w:rPr>
@@ -1855,7 +1804,7 @@
         <w:pStyle w:val="13"/>
         <w:jc w:val="center"/>
       </w:pPr>
-      <w:bookmarkStart w:id="0" w:name="_Toc531600811"/>
+      <w:bookmarkStart w:id="0" w:name="_Toc531633405"/>
       <w:r>
         <w:lastRenderedPageBreak/>
         <w:t>ВВЕДЕНИЕ</w:t>
@@ -1864,6 +1813,7 @@
     </w:p>
     <w:p>
       <w:pPr>
+        <w:ind w:firstLine="709"/>
         <w:jc w:val="center"/>
         <w:rPr>
           <w:rFonts w:eastAsia="Times New Roman"/>
@@ -2362,6 +2312,7 @@
           <w:ilvl w:val="0"/>
           <w:numId w:val="12"/>
         </w:numPr>
+        <w:spacing w:before="0" w:after="0" w:line="360" w:lineRule="auto"/>
         <w:ind w:left="0" w:firstLine="709"/>
         <w:rPr>
           <w:rFonts w:eastAsia="Times New Roman"/>
@@ -2391,6 +2342,7 @@
           <w:ilvl w:val="0"/>
           <w:numId w:val="12"/>
         </w:numPr>
+        <w:spacing w:before="0" w:after="0" w:line="360" w:lineRule="auto"/>
         <w:ind w:left="0" w:firstLine="709"/>
         <w:rPr>
           <w:rFonts w:eastAsia="Times New Roman"/>
@@ -2430,6 +2382,7 @@
           <w:ilvl w:val="0"/>
           <w:numId w:val="12"/>
         </w:numPr>
+        <w:spacing w:before="0" w:after="0" w:line="360" w:lineRule="auto"/>
         <w:ind w:left="0" w:firstLine="709"/>
         <w:rPr>
           <w:rFonts w:eastAsia="Times New Roman"/>
@@ -2453,6 +2406,8 @@
           <w:ilvl w:val="0"/>
           <w:numId w:val="12"/>
         </w:numPr>
+        <w:spacing w:before="0" w:after="0" w:line="360" w:lineRule="auto"/>
+        <w:ind w:left="0"/>
         <w:jc w:val="left"/>
         <w:rPr>
           <w:rFonts w:eastAsia="Times New Roman"/>
@@ -2476,7 +2431,7 @@
         </w:rPr>
       </w:pPr>
       <w:bookmarkStart w:id="1" w:name="_Toc531448516"/>
-      <w:bookmarkStart w:id="2" w:name="_Toc531600812"/>
+      <w:bookmarkStart w:id="2" w:name="_Toc531633406"/>
       <w:r>
         <w:rPr>
           <w:lang w:eastAsia="ru-RU"/>
@@ -2507,9 +2462,10 @@
     <w:p>
       <w:pPr>
         <w:pStyle w:val="23"/>
+        <w:spacing w:before="0"/>
       </w:pPr>
       <w:bookmarkStart w:id="3" w:name="_Toc531448517"/>
-      <w:bookmarkStart w:id="4" w:name="_Toc531600813"/>
+      <w:bookmarkStart w:id="4" w:name="_Toc531633407"/>
       <w:r>
         <w:t>1.1 Характеристика и структура организации</w:t>
       </w:r>
@@ -2852,9 +2808,10 @@
     <w:p>
       <w:pPr>
         <w:pStyle w:val="23"/>
+        <w:spacing w:before="0"/>
       </w:pPr>
       <w:bookmarkStart w:id="5" w:name="_Toc531448518"/>
-      <w:bookmarkStart w:id="6" w:name="_Toc531600814"/>
+      <w:bookmarkStart w:id="6" w:name="_Toc531633408"/>
       <w:r>
         <w:t xml:space="preserve">1.2 Анализ предметной области и </w:t>
       </w:r>
@@ -2885,8 +2842,118 @@
           <w:szCs w:val="28"/>
         </w:rPr>
       </w:pPr>
-      <w:bookmarkStart w:id="7" w:name="_GoBack"/>
-      <w:bookmarkEnd w:id="7"/>
+      <w:r>
+        <w:rPr>
+          <w:rFonts w:eastAsia="Times New Roman"/>
+          <w:szCs w:val="28"/>
+        </w:rPr>
+        <w:t xml:space="preserve">Система управления </w:t>
+      </w:r>
+      <w:r>
+        <w:rPr>
+          <w:rFonts w:eastAsia="Times New Roman"/>
+          <w:szCs w:val="28"/>
+        </w:rPr>
+        <w:t>контентом</w:t>
+      </w:r>
+      <w:r>
+        <w:rPr>
+          <w:rFonts w:eastAsia="Times New Roman"/>
+          <w:szCs w:val="28"/>
+        </w:rPr>
+        <w:t xml:space="preserve"> </w:t>
+      </w:r>
+      <w:r>
+        <w:rPr>
+          <w:rFonts w:eastAsia="Times New Roman"/>
+          <w:szCs w:val="28"/>
+        </w:rPr>
+        <w:t xml:space="preserve">– </w:t>
+      </w:r>
+      <w:r>
+        <w:rPr>
+          <w:szCs w:val="28"/>
+          <w:shd w:val="clear" w:color="auto" w:fill="FFFFFF"/>
+        </w:rPr>
+        <w:t>информационная система</w:t>
+      </w:r>
+      <w:r>
+        <w:rPr>
+          <w:color w:val="222222"/>
+          <w:szCs w:val="28"/>
+          <w:shd w:val="clear" w:color="auto" w:fill="FFFFFF"/>
+        </w:rPr>
+        <w:t xml:space="preserve"> </w:t>
+      </w:r>
+      <w:r>
+        <w:rPr>
+          <w:color w:val="222222"/>
+          <w:szCs w:val="28"/>
+          <w:shd w:val="clear" w:color="auto" w:fill="FFFFFF"/>
+        </w:rPr>
+        <w:t>или</w:t>
+      </w:r>
+      <w:r>
+        <w:rPr>
+          <w:color w:val="222222"/>
+          <w:szCs w:val="28"/>
+          <w:shd w:val="clear" w:color="auto" w:fill="FFFFFF"/>
+        </w:rPr>
+        <w:t xml:space="preserve"> </w:t>
+      </w:r>
+      <w:r>
+        <w:rPr>
+          <w:szCs w:val="28"/>
+          <w:shd w:val="clear" w:color="auto" w:fill="FFFFFF"/>
+        </w:rPr>
+        <w:t>компьютерная программа</w:t>
+      </w:r>
+      <w:r>
+        <w:rPr>
+          <w:color w:val="222222"/>
+          <w:szCs w:val="28"/>
+          <w:shd w:val="clear" w:color="auto" w:fill="FFFFFF"/>
+        </w:rPr>
+        <w:t xml:space="preserve">, используемая для обеспечения и организации совместного процесса создания, редактирования и управления содержимым, иначе </w:t>
+      </w:r>
+      <w:r>
+        <w:rPr>
+          <w:color w:val="222222"/>
+          <w:szCs w:val="28"/>
+          <w:shd w:val="clear" w:color="auto" w:fill="FFFFFF"/>
+        </w:rPr>
+        <w:t xml:space="preserve">– </w:t>
+      </w:r>
+      <w:proofErr w:type="gramStart"/>
+      <w:r>
+        <w:rPr>
+          <w:szCs w:val="28"/>
+          <w:shd w:val="clear" w:color="auto" w:fill="FFFFFF"/>
+        </w:rPr>
+        <w:t>контентом</w:t>
+      </w:r>
+      <w:r>
+        <w:rPr>
+          <w:szCs w:val="28"/>
+          <w:shd w:val="clear" w:color="auto" w:fill="FFFFFF"/>
+        </w:rPr>
+        <w:t>.</w:t>
+      </w:r>
+      <w:r>
+        <w:rPr>
+          <w:szCs w:val="28"/>
+          <w:shd w:val="clear" w:color="auto" w:fill="FFFFFF"/>
+        </w:rPr>
+        <w:t>[</w:t>
+      </w:r>
+      <w:proofErr w:type="gramEnd"/>
+      <w:r>
+        <w:rPr>
+          <w:szCs w:val="28"/>
+          <w:shd w:val="clear" w:color="auto" w:fill="FFFFFF"/>
+        </w:rPr>
+        <w:t>1]</w:t>
+      </w:r>
     </w:p>
     <w:p>
       <w:pPr>
@@ -2898,6 +2965,8 @@
           <w:szCs w:val="28"/>
         </w:rPr>
       </w:pPr>
+      <w:bookmarkStart w:id="7" w:name="_GoBack"/>
+      <w:bookmarkEnd w:id="7"/>
     </w:p>
     <w:p>
       <w:pPr>
@@ -2914,6 +2983,7 @@
           <w:rFonts w:eastAsia="Times New Roman"/>
           <w:szCs w:val="28"/>
         </w:rPr>
+        <w:lastRenderedPageBreak/>
         <w:br w:type="page"/>
       </w:r>
     </w:p>
@@ -2927,7 +2997,7 @@
           <w:sz w:val="28"/>
         </w:rPr>
       </w:pPr>
-      <w:bookmarkStart w:id="8" w:name="_Toc531600815"/>
+      <w:bookmarkStart w:id="8" w:name="_Toc531633409"/>
       <w:r>
         <w:lastRenderedPageBreak/>
         <w:t xml:space="preserve">2 </w:t>
@@ -2977,7 +3047,7 @@
       <w:pPr>
         <w:pStyle w:val="23"/>
       </w:pPr>
-      <w:bookmarkStart w:id="9" w:name="_Toc531600816"/>
+      <w:bookmarkStart w:id="9" w:name="_Toc531633410"/>
       <w:r>
         <w:t>2.1 Техническое задание</w:t>
       </w:r>
@@ -2996,7 +3066,7 @@
       <w:pPr>
         <w:pStyle w:val="23"/>
       </w:pPr>
-      <w:bookmarkStart w:id="10" w:name="_Toc531600817"/>
+      <w:bookmarkStart w:id="10" w:name="_Toc531633411"/>
       <w:r>
         <w:t>2</w:t>
       </w:r>
@@ -3030,7 +3100,7 @@
       <w:pPr>
         <w:pStyle w:val="23"/>
       </w:pPr>
-      <w:bookmarkStart w:id="11" w:name="_Toc531600818"/>
+      <w:bookmarkStart w:id="11" w:name="_Toc531633412"/>
       <w:r>
         <w:t>2.</w:t>
       </w:r>
@@ -3051,7 +3121,7 @@
       <w:pPr>
         <w:pStyle w:val="23"/>
       </w:pPr>
-      <w:bookmarkStart w:id="12" w:name="_Toc531600819"/>
+      <w:bookmarkStart w:id="12" w:name="_Toc531633413"/>
       <w:r>
         <w:t xml:space="preserve">2.4 Разработка </w:t>
       </w:r>
@@ -3072,7 +3142,7 @@
       <w:pPr>
         <w:pStyle w:val="23"/>
       </w:pPr>
-      <w:bookmarkStart w:id="13" w:name="_Toc531600820"/>
+      <w:bookmarkStart w:id="13" w:name="_Toc531633414"/>
       <w:r>
         <w:t>2.5 Разработка макета сайта</w:t>
       </w:r>
@@ -3106,7 +3176,7 @@
         <w:pStyle w:val="13"/>
         <w:jc w:val="center"/>
       </w:pPr>
-      <w:bookmarkStart w:id="14" w:name="_Toc531600821"/>
+      <w:bookmarkStart w:id="14" w:name="_Toc531633415"/>
       <w:r>
         <w:lastRenderedPageBreak/>
         <w:t>ЗАКЛЮЧЕНИЕ</w:t>
@@ -3131,7 +3201,7 @@
         <w:pStyle w:val="13"/>
         <w:jc w:val="center"/>
       </w:pPr>
-      <w:bookmarkStart w:id="15" w:name="_Toc531600822"/>
+      <w:bookmarkStart w:id="15" w:name="_Toc531633416"/>
       <w:r>
         <w:lastRenderedPageBreak/>
         <w:t>СПИСОК ИСПОЛЬЗОВАНЫХ ИСТОЧНИКОВ</w:t>
@@ -3140,6 +3210,62 @@
     </w:p>
     <w:p>
       <w:pPr>
+        <w:pStyle w:val="13"/>
+        <w:jc w:val="center"/>
+      </w:pPr>
+    </w:p>
+    <w:p>
+      <w:pPr>
+        <w:pStyle w:val="a8"/>
+        <w:numPr>
+          <w:ilvl w:val="0"/>
+          <w:numId w:val="13"/>
+        </w:numPr>
+        <w:spacing w:before="0" w:after="0" w:line="360" w:lineRule="auto"/>
+        <w:ind w:left="0" w:firstLine="709"/>
+        <w:rPr>
+          <w:rFonts w:eastAsia="Times New Roman"/>
+        </w:rPr>
+      </w:pPr>
+      <w:r>
+        <w:rPr>
+          <w:rFonts w:eastAsia="Times New Roman"/>
+        </w:rPr>
+        <w:t xml:space="preserve">Система управления контентом – Википедия </w:t>
+      </w:r>
+      <w:r>
+        <w:rPr>
+          <w:rFonts w:eastAsia="Times New Roman"/>
+        </w:rPr>
+        <w:t>[</w:t>
+      </w:r>
+      <w:r>
+        <w:rPr>
+          <w:rFonts w:eastAsia="Times New Roman"/>
+        </w:rPr>
+        <w:t>Электронный ресурс</w:t>
+      </w:r>
+      <w:r>
+        <w:rPr>
+          <w:rFonts w:eastAsia="Times New Roman"/>
+        </w:rPr>
+        <w:t xml:space="preserve">]. </w:t>
+      </w:r>
+      <w:r>
+        <w:rPr>
+          <w:rFonts w:eastAsia="Times New Roman"/>
+        </w:rPr>
+        <w:t xml:space="preserve">– Электронные данные – Режим доступа: </w:t>
+      </w:r>
+      <w:r>
+        <w:rPr>
+          <w:rFonts w:eastAsia="Times New Roman"/>
+        </w:rPr>
+        <w:t>https://ru.wikipedia.org/wiki/Система_управления_содержимым</w:t>
+      </w:r>
+    </w:p>
+    <w:p>
+      <w:pPr>
         <w:ind w:firstLine="709"/>
         <w:jc w:val="center"/>
         <w:rPr>
@@ -3150,24 +3276,6 @@
     <w:p>
       <w:pPr>
         <w:ind w:firstLine="709"/>
-        <w:jc w:val="center"/>
-        <w:rPr>
-          <w:rFonts w:eastAsia="Times New Roman"/>
-        </w:rPr>
-      </w:pPr>
-    </w:p>
-    <w:p>
-      <w:pPr>
-        <w:ind w:firstLine="709"/>
-        <w:jc w:val="center"/>
-        <w:rPr>
-          <w:rFonts w:eastAsia="Times New Roman"/>
-        </w:rPr>
-      </w:pPr>
-    </w:p>
-    <w:p>
-      <w:pPr>
-        <w:ind w:firstLine="709"/>
         <w:rPr>
           <w:rFonts w:eastAsia="Times New Roman"/>
         </w:rPr>
@@ -3184,7 +3292,7 @@
         <w:pStyle w:val="13"/>
         <w:jc w:val="center"/>
       </w:pPr>
-      <w:bookmarkStart w:id="16" w:name="_Toc531600823"/>
+      <w:bookmarkStart w:id="16" w:name="_Toc531633417"/>
       <w:r>
         <w:rPr>
           <w:rStyle w:val="15"/>
@@ -3249,7 +3357,7 @@
         <w:pStyle w:val="13"/>
         <w:jc w:val="center"/>
       </w:pPr>
-      <w:bookmarkStart w:id="17" w:name="_Toc531600824"/>
+      <w:bookmarkStart w:id="17" w:name="_Toc531633418"/>
       <w:r>
         <w:lastRenderedPageBreak/>
         <w:t>ПРИЛОЖЕНИЕ Б</w:t>
@@ -3302,7 +3410,7 @@
         <w:pStyle w:val="13"/>
         <w:jc w:val="center"/>
       </w:pPr>
-      <w:bookmarkStart w:id="18" w:name="_Toc531600825"/>
+      <w:bookmarkStart w:id="18" w:name="_Toc531633419"/>
       <w:r>
         <w:lastRenderedPageBreak/>
         <w:t>ПРИЛОЖЕНИЕ В</w:t>
@@ -3997,6 +4105,96 @@
     </w:lvl>
   </w:abstractNum>
   <w:abstractNum w:abstractNumId="5" w15:restartNumberingAfterBreak="0">
+    <w:nsid w:val="348C2974"/>
+    <w:multiLevelType w:val="hybridMultilevel"/>
+    <w:tmpl w:val="413E6196"/>
+    <w:lvl w:ilvl="0" w:tplc="F5EC1FE6">
+      <w:start w:val="1"/>
+      <w:numFmt w:val="decimal"/>
+      <w:lvlText w:val="%1"/>
+      <w:lvlJc w:val="left"/>
+      <w:pPr>
+        <w:ind w:left="1429" w:hanging="360"/>
+      </w:pPr>
+      <w:rPr>
+        <w:rFonts w:hint="default"/>
+        <w:color w:val="auto"/>
+      </w:rPr>
+    </w:lvl>
+    <w:lvl w:ilvl="1" w:tplc="04190019" w:tentative="1">
+      <w:start w:val="1"/>
+      <w:numFmt w:val="lowerLetter"/>
+      <w:lvlText w:val="%2."/>
+      <w:lvlJc w:val="left"/>
+      <w:pPr>
+        <w:ind w:left="2149" w:hanging="360"/>
+      </w:pPr>
+    </w:lvl>
+    <w:lvl w:ilvl="2" w:tplc="0419001B" w:tentative="1">
+      <w:start w:val="1"/>
+      <w:numFmt w:val="lowerRoman"/>
+      <w:lvlText w:val="%3."/>
+      <w:lvlJc w:val="right"/>
+      <w:pPr>
+        <w:ind w:left="2869" w:hanging="180"/>
+      </w:pPr>
+    </w:lvl>
+    <w:lvl w:ilvl="3" w:tplc="0419000F" w:tentative="1">
+      <w:start w:val="1"/>
+      <w:numFmt w:val="decimal"/>
+      <w:lvlText w:val="%4."/>
+      <w:lvlJc w:val="left"/>
+      <w:pPr>
+        <w:ind w:left="3589" w:hanging="360"/>
+      </w:pPr>
+    </w:lvl>
+    <w:lvl w:ilvl="4" w:tplc="04190019" w:tentative="1">
+      <w:start w:val="1"/>
+      <w:numFmt w:val="lowerLetter"/>
+      <w:lvlText w:val="%5."/>
+      <w:lvlJc w:val="left"/>
+      <w:pPr>
+        <w:ind w:left="4309" w:hanging="360"/>
+      </w:pPr>
+    </w:lvl>
+    <w:lvl w:ilvl="5" w:tplc="0419001B" w:tentative="1">
+      <w:start w:val="1"/>
+      <w:numFmt w:val="lowerRoman"/>
+      <w:lvlText w:val="%6."/>
+      <w:lvlJc w:val="right"/>
+      <w:pPr>
+        <w:ind w:left="5029" w:hanging="180"/>
+      </w:pPr>
+    </w:lvl>
+    <w:lvl w:ilvl="6" w:tplc="0419000F" w:tentative="1">
+      <w:start w:val="1"/>
+      <w:numFmt w:val="decimal"/>
+      <w:lvlText w:val="%7."/>
+      <w:lvlJc w:val="left"/>
+      <w:pPr>
+        <w:ind w:left="5749" w:hanging="360"/>
+      </w:pPr>
+    </w:lvl>
+    <w:lvl w:ilvl="7" w:tplc="04190019" w:tentative="1">
+      <w:start w:val="1"/>
+      <w:numFmt w:val="lowerLetter"/>
+      <w:lvlText w:val="%8."/>
+      <w:lvlJc w:val="left"/>
+      <w:pPr>
+        <w:ind w:left="6469" w:hanging="360"/>
+      </w:pPr>
+    </w:lvl>
+    <w:lvl w:ilvl="8" w:tplc="0419001B" w:tentative="1">
+      <w:start w:val="1"/>
+      <w:numFmt w:val="lowerRoman"/>
+      <w:lvlText w:val="%9."/>
+      <w:lvlJc w:val="right"/>
+      <w:pPr>
+        <w:ind w:left="7189" w:hanging="180"/>
+      </w:pPr>
+    </w:lvl>
+  </w:abstractNum>
+  <w:abstractNum w:abstractNumId="6" w15:restartNumberingAfterBreak="0">
     <w:nsid w:val="38211B63"/>
     <w:multiLevelType w:val="hybridMultilevel"/>
     <w:tmpl w:val="CE4E3596"/>
@@ -4109,7 +4307,7 @@
       </w:rPr>
     </w:lvl>
   </w:abstractNum>
-  <w:abstractNum w:abstractNumId="6" w15:restartNumberingAfterBreak="0">
+  <w:abstractNum w:abstractNumId="7" w15:restartNumberingAfterBreak="0">
     <w:nsid w:val="47F41AFD"/>
     <w:multiLevelType w:val="multilevel"/>
     <w:tmpl w:val="4E7C4DEC"/>
@@ -4230,7 +4428,7 @@
       </w:rPr>
     </w:lvl>
   </w:abstractNum>
-  <w:abstractNum w:abstractNumId="7" w15:restartNumberingAfterBreak="0">
+  <w:abstractNum w:abstractNumId="8" w15:restartNumberingAfterBreak="0">
     <w:nsid w:val="525A0A90"/>
     <w:multiLevelType w:val="hybridMultilevel"/>
     <w:tmpl w:val="CBBC9F3A"/>
@@ -4343,7 +4541,7 @@
       </w:rPr>
     </w:lvl>
   </w:abstractNum>
-  <w:abstractNum w:abstractNumId="8" w15:restartNumberingAfterBreak="0">
+  <w:abstractNum w:abstractNumId="9" w15:restartNumberingAfterBreak="0">
     <w:nsid w:val="5967161E"/>
     <w:multiLevelType w:val="hybridMultilevel"/>
     <w:tmpl w:val="7F683D80"/>
@@ -4456,7 +4654,7 @@
       </w:rPr>
     </w:lvl>
   </w:abstractNum>
-  <w:abstractNum w:abstractNumId="9" w15:restartNumberingAfterBreak="0">
+  <w:abstractNum w:abstractNumId="10" w15:restartNumberingAfterBreak="0">
     <w:nsid w:val="6C4E4754"/>
     <w:multiLevelType w:val="hybridMultilevel"/>
     <w:tmpl w:val="5CC8D872"/>
@@ -4569,7 +4767,7 @@
       </w:rPr>
     </w:lvl>
   </w:abstractNum>
-  <w:abstractNum w:abstractNumId="10" w15:restartNumberingAfterBreak="0">
+  <w:abstractNum w:abstractNumId="11" w15:restartNumberingAfterBreak="0">
     <w:nsid w:val="72BC6562"/>
     <w:multiLevelType w:val="hybridMultilevel"/>
     <w:tmpl w:val="37181990"/>
@@ -4658,7 +4856,7 @@
       </w:pPr>
     </w:lvl>
   </w:abstractNum>
-  <w:abstractNum w:abstractNumId="11" w15:restartNumberingAfterBreak="0">
+  <w:abstractNum w:abstractNumId="12" w15:restartNumberingAfterBreak="0">
     <w:nsid w:val="7BF7D7B0"/>
     <w:multiLevelType w:val="hybridMultilevel"/>
     <w:tmpl w:val="EEAE0E30"/>
@@ -4748,13 +4946,13 @@
     <w:abstractNumId w:val="2"/>
   </w:num>
   <w:num w:numId="2">
-    <w:abstractNumId w:val="6"/>
+    <w:abstractNumId w:val="7"/>
   </w:num>
   <w:num w:numId="3">
-    <w:abstractNumId w:val="10"/>
+    <w:abstractNumId w:val="11"/>
   </w:num>
   <w:num w:numId="4">
-    <w:abstractNumId w:val="11"/>
+    <w:abstractNumId w:val="12"/>
   </w:num>
   <w:num w:numId="5">
     <w:abstractNumId w:val="0"/>
@@ -4766,19 +4964,22 @@
     <w:abstractNumId w:val="3"/>
   </w:num>
   <w:num w:numId="8">
-    <w:abstractNumId w:val="5"/>
+    <w:abstractNumId w:val="6"/>
   </w:num>
   <w:num w:numId="9">
-    <w:abstractNumId w:val="8"/>
+    <w:abstractNumId w:val="9"/>
   </w:num>
   <w:num w:numId="10">
     <w:abstractNumId w:val="1"/>
   </w:num>
   <w:num w:numId="11">
-    <w:abstractNumId w:val="9"/>
+    <w:abstractNumId w:val="10"/>
   </w:num>
   <w:num w:numId="12">
-    <w:abstractNumId w:val="7"/>
+    <w:abstractNumId w:val="8"/>
+  </w:num>
+  <w:num w:numId="13">
+    <w:abstractNumId w:val="5"/>
   </w:num>
 </w:numbering>
 </file>
@@ -5469,12 +5670,11 @@
     <w:autoRedefine/>
     <w:uiPriority w:val="39"/>
     <w:unhideWhenUsed/>
-    <w:rsid w:val="000509D5"/>
+    <w:rsid w:val="006853DF"/>
     <w:pPr>
       <w:tabs>
         <w:tab w:val="right" w:leader="dot" w:pos="9345"/>
       </w:tabs>
-      <w:spacing w:after="100"/>
     </w:pPr>
   </w:style>
   <w:style w:type="paragraph" w:customStyle="1" w:styleId="22">
@@ -5868,7 +6068,7 @@
 </file>
 
 <file path=customXml/itemProps1.xml><?xml version="1.0" encoding="utf-8"?>
-<ds:datastoreItem xmlns:ds="http://schemas.openxmlformats.org/officeDocument/2006/customXml" ds:itemID="{D2F9EBCF-7850-42FA-A17C-83F3188C1D3B}">
+<ds:datastoreItem xmlns:ds="http://schemas.openxmlformats.org/officeDocument/2006/customXml" ds:itemID="{932117E3-E731-46FA-9971-B40C51180961}">
   <ds:schemaRefs>
     <ds:schemaRef ds:uri="http://schemas.openxmlformats.org/officeDocument/2006/bibliography"/>
   </ds:schemaRefs>

</xml_diff>

<commit_message>
College project update #1.3b
</commit_message>
<xml_diff>
--- a/doc/Пояснительная записка.docx
+++ b/doc/Пояснительная записка.docx
@@ -711,7 +711,7 @@
             </w:rPr>
             <w:fldChar w:fldCharType="separate"/>
           </w:r>
-          <w:hyperlink w:anchor="_Toc531633405" w:history="1">
+          <w:hyperlink w:anchor="_Toc531728731" w:history="1">
             <w:r>
               <w:rPr>
                 <w:rStyle w:val="ab"/>
@@ -738,7 +738,7 @@
                 <w:noProof/>
                 <w:webHidden/>
               </w:rPr>
-              <w:instrText xml:space="preserve"> PAGEREF _Toc531633405 \h </w:instrText>
+              <w:instrText xml:space="preserve"> PAGEREF _Toc531728731 \h </w:instrText>
             </w:r>
             <w:r>
               <w:rPr>
@@ -780,7 +780,7 @@
               <w:lang w:eastAsia="ru-RU"/>
             </w:rPr>
           </w:pPr>
-          <w:hyperlink w:anchor="_Toc531633406" w:history="1">
+          <w:hyperlink w:anchor="_Toc531728732" w:history="1">
             <w:r>
               <w:rPr>
                 <w:rStyle w:val="ab"/>
@@ -808,7 +808,7 @@
                 <w:noProof/>
                 <w:webHidden/>
               </w:rPr>
-              <w:instrText xml:space="preserve"> PAGEREF _Toc531633406 \h </w:instrText>
+              <w:instrText xml:space="preserve"> PAGEREF _Toc531728732 \h </w:instrText>
             </w:r>
             <w:r>
               <w:rPr>
@@ -850,7 +850,7 @@
               <w:lang w:eastAsia="ru-RU"/>
             </w:rPr>
           </w:pPr>
-          <w:hyperlink w:anchor="_Toc531633407" w:history="1">
+          <w:hyperlink w:anchor="_Toc531728733" w:history="1">
             <w:r>
               <w:rPr>
                 <w:rStyle w:val="ab"/>
@@ -877,7 +877,7 @@
                 <w:noProof/>
                 <w:webHidden/>
               </w:rPr>
-              <w:instrText xml:space="preserve"> PAGEREF _Toc531633407 \h </w:instrText>
+              <w:instrText xml:space="preserve"> PAGEREF _Toc531728733 \h </w:instrText>
             </w:r>
             <w:r>
               <w:rPr>
@@ -919,7 +919,7 @@
               <w:lang w:eastAsia="ru-RU"/>
             </w:rPr>
           </w:pPr>
-          <w:hyperlink w:anchor="_Toc531633408" w:history="1">
+          <w:hyperlink w:anchor="_Toc531728734" w:history="1">
             <w:r>
               <w:rPr>
                 <w:rStyle w:val="ab"/>
@@ -946,7 +946,7 @@
                 <w:noProof/>
                 <w:webHidden/>
               </w:rPr>
-              <w:instrText xml:space="preserve"> PAGEREF _Toc531633408 \h </w:instrText>
+              <w:instrText xml:space="preserve"> PAGEREF _Toc531728734 \h </w:instrText>
             </w:r>
             <w:r>
               <w:rPr>
@@ -967,6 +967,216 @@
                 <w:webHidden/>
               </w:rPr>
               <w:t>7</w:t>
+            </w:r>
+            <w:r>
+              <w:rPr>
+                <w:noProof/>
+                <w:webHidden/>
+              </w:rPr>
+              <w:fldChar w:fldCharType="end"/>
+            </w:r>
+          </w:hyperlink>
+        </w:p>
+        <w:p>
+          <w:pPr>
+            <w:pStyle w:val="31"/>
+            <w:ind w:left="567"/>
+            <w:rPr>
+              <w:rFonts w:asciiTheme="minorHAnsi" w:eastAsiaTheme="minorEastAsia" w:hAnsiTheme="minorHAnsi" w:cstheme="minorBidi"/>
+              <w:noProof/>
+              <w:sz w:val="22"/>
+              <w:szCs w:val="22"/>
+              <w:lang w:val="en-US" w:eastAsia="ru-RU"/>
+            </w:rPr>
+          </w:pPr>
+          <w:hyperlink w:anchor="_Toc531728735" w:history="1">
+            <w:r>
+              <w:rPr>
+                <w:rStyle w:val="ab"/>
+                <w:noProof/>
+              </w:rPr>
+              <w:t>1.2.1 WordPress</w:t>
+            </w:r>
+            <w:r>
+              <w:rPr>
+                <w:noProof/>
+                <w:webHidden/>
+              </w:rPr>
+              <w:tab/>
+            </w:r>
+            <w:r>
+              <w:rPr>
+                <w:noProof/>
+                <w:webHidden/>
+              </w:rPr>
+              <w:fldChar w:fldCharType="begin"/>
+            </w:r>
+            <w:r>
+              <w:rPr>
+                <w:noProof/>
+                <w:webHidden/>
+              </w:rPr>
+              <w:instrText xml:space="preserve"> PAGEREF _Toc531728735 \h </w:instrText>
+            </w:r>
+            <w:r>
+              <w:rPr>
+                <w:noProof/>
+                <w:webHidden/>
+              </w:rPr>
+            </w:r>
+            <w:r>
+              <w:rPr>
+                <w:noProof/>
+                <w:webHidden/>
+              </w:rPr>
+              <w:fldChar w:fldCharType="separate"/>
+            </w:r>
+            <w:r>
+              <w:rPr>
+                <w:noProof/>
+                <w:webHidden/>
+              </w:rPr>
+              <w:t>9</w:t>
+            </w:r>
+            <w:r>
+              <w:rPr>
+                <w:noProof/>
+                <w:webHidden/>
+              </w:rPr>
+              <w:fldChar w:fldCharType="end"/>
+            </w:r>
+          </w:hyperlink>
+        </w:p>
+        <w:p>
+          <w:pPr>
+            <w:pStyle w:val="31"/>
+            <w:ind w:left="567"/>
+            <w:rPr>
+              <w:rFonts w:asciiTheme="minorHAnsi" w:eastAsiaTheme="minorEastAsia" w:hAnsiTheme="minorHAnsi" w:cstheme="minorBidi"/>
+              <w:noProof/>
+              <w:sz w:val="22"/>
+              <w:szCs w:val="22"/>
+              <w:lang w:eastAsia="ru-RU"/>
+            </w:rPr>
+          </w:pPr>
+          <w:hyperlink w:anchor="_Toc531728736" w:history="1">
+            <w:r>
+              <w:rPr>
+                <w:rStyle w:val="ab"/>
+                <w:noProof/>
+              </w:rPr>
+              <w:t>1.2.2 Joomla!</w:t>
+            </w:r>
+            <w:r>
+              <w:rPr>
+                <w:noProof/>
+                <w:webHidden/>
+              </w:rPr>
+              <w:tab/>
+            </w:r>
+            <w:r>
+              <w:rPr>
+                <w:noProof/>
+                <w:webHidden/>
+              </w:rPr>
+              <w:fldChar w:fldCharType="begin"/>
+            </w:r>
+            <w:r>
+              <w:rPr>
+                <w:noProof/>
+                <w:webHidden/>
+              </w:rPr>
+              <w:instrText xml:space="preserve"> PAGEREF _Toc531728736 \h </w:instrText>
+            </w:r>
+            <w:r>
+              <w:rPr>
+                <w:noProof/>
+                <w:webHidden/>
+              </w:rPr>
+            </w:r>
+            <w:r>
+              <w:rPr>
+                <w:noProof/>
+                <w:webHidden/>
+              </w:rPr>
+              <w:fldChar w:fldCharType="separate"/>
+            </w:r>
+            <w:r>
+              <w:rPr>
+                <w:noProof/>
+                <w:webHidden/>
+              </w:rPr>
+              <w:t>9</w:t>
+            </w:r>
+            <w:r>
+              <w:rPr>
+                <w:noProof/>
+                <w:webHidden/>
+              </w:rPr>
+              <w:fldChar w:fldCharType="end"/>
+            </w:r>
+          </w:hyperlink>
+        </w:p>
+        <w:p>
+          <w:pPr>
+            <w:pStyle w:val="31"/>
+            <w:ind w:left="567"/>
+            <w:rPr>
+              <w:rFonts w:asciiTheme="minorHAnsi" w:eastAsiaTheme="minorEastAsia" w:hAnsiTheme="minorHAnsi" w:cstheme="minorBidi"/>
+              <w:noProof/>
+              <w:sz w:val="22"/>
+              <w:szCs w:val="22"/>
+              <w:lang w:eastAsia="ru-RU"/>
+            </w:rPr>
+          </w:pPr>
+          <w:hyperlink w:anchor="_Toc531728737" w:history="1">
+            <w:r>
+              <w:rPr>
+                <w:rStyle w:val="ab"/>
+                <w:noProof/>
+              </w:rPr>
+              <w:t>1.2.3 Drupal</w:t>
+            </w:r>
+            <w:r>
+              <w:rPr>
+                <w:noProof/>
+                <w:webHidden/>
+              </w:rPr>
+              <w:tab/>
+            </w:r>
+            <w:r>
+              <w:rPr>
+                <w:noProof/>
+                <w:webHidden/>
+              </w:rPr>
+              <w:fldChar w:fldCharType="begin"/>
+            </w:r>
+            <w:r>
+              <w:rPr>
+                <w:noProof/>
+                <w:webHidden/>
+              </w:rPr>
+              <w:instrText xml:space="preserve"> PAGEREF _Toc531728737 \h </w:instrText>
+            </w:r>
+            <w:r>
+              <w:rPr>
+                <w:noProof/>
+                <w:webHidden/>
+              </w:rPr>
+            </w:r>
+            <w:r>
+              <w:rPr>
+                <w:noProof/>
+                <w:webHidden/>
+              </w:rPr>
+              <w:fldChar w:fldCharType="separate"/>
+            </w:r>
+            <w:r>
+              <w:rPr>
+                <w:noProof/>
+                <w:webHidden/>
+              </w:rPr>
+              <w:t>9</w:t>
             </w:r>
             <w:r>
               <w:rPr>
@@ -988,7 +1198,7 @@
               <w:lang w:eastAsia="ru-RU"/>
             </w:rPr>
           </w:pPr>
-          <w:hyperlink w:anchor="_Toc531633409" w:history="1">
+          <w:hyperlink w:anchor="_Toc531728738" w:history="1">
             <w:r>
               <w:rPr>
                 <w:rStyle w:val="ab"/>
@@ -1030,7 +1240,7 @@
                 <w:noProof/>
                 <w:webHidden/>
               </w:rPr>
-              <w:instrText xml:space="preserve"> PAGEREF _Toc531633409 \h </w:instrText>
+              <w:instrText xml:space="preserve"> PAGEREF _Toc531728738 \h </w:instrText>
             </w:r>
             <w:r>
               <w:rPr>
@@ -1050,7 +1260,7 @@
                 <w:noProof/>
                 <w:webHidden/>
               </w:rPr>
-              <w:t>9</w:t>
+              <w:t>10</w:t>
             </w:r>
             <w:r>
               <w:rPr>
@@ -1072,7 +1282,7 @@
               <w:lang w:eastAsia="ru-RU"/>
             </w:rPr>
           </w:pPr>
-          <w:hyperlink w:anchor="_Toc531633410" w:history="1">
+          <w:hyperlink w:anchor="_Toc531728739" w:history="1">
             <w:r>
               <w:rPr>
                 <w:rStyle w:val="ab"/>
@@ -1099,7 +1309,7 @@
                 <w:noProof/>
                 <w:webHidden/>
               </w:rPr>
-              <w:instrText xml:space="preserve"> PAGEREF _Toc531633410 \h </w:instrText>
+              <w:instrText xml:space="preserve"> PAGEREF _Toc531728739 \h </w:instrText>
             </w:r>
             <w:r>
               <w:rPr>
@@ -1119,7 +1329,7 @@
                 <w:noProof/>
                 <w:webHidden/>
               </w:rPr>
-              <w:t>9</w:t>
+              <w:t>10</w:t>
             </w:r>
             <w:r>
               <w:rPr>
@@ -1141,7 +1351,7 @@
               <w:lang w:eastAsia="ru-RU"/>
             </w:rPr>
           </w:pPr>
-          <w:hyperlink w:anchor="_Toc531633411" w:history="1">
+          <w:hyperlink w:anchor="_Toc531728740" w:history="1">
             <w:r>
               <w:rPr>
                 <w:rStyle w:val="ab"/>
@@ -1176,7 +1386,7 @@
                 <w:noProof/>
                 <w:webHidden/>
               </w:rPr>
-              <w:instrText xml:space="preserve"> PAGEREF _Toc531633411 \h </w:instrText>
+              <w:instrText xml:space="preserve"> PAGEREF _Toc531728740 \h </w:instrText>
             </w:r>
             <w:r>
               <w:rPr>
@@ -1196,7 +1406,7 @@
                 <w:noProof/>
                 <w:webHidden/>
               </w:rPr>
-              <w:t>9</w:t>
+              <w:t>10</w:t>
             </w:r>
             <w:r>
               <w:rPr>
@@ -1218,7 +1428,7 @@
               <w:lang w:eastAsia="ru-RU"/>
             </w:rPr>
           </w:pPr>
-          <w:hyperlink w:anchor="_Toc531633412" w:history="1">
+          <w:hyperlink w:anchor="_Toc531728741" w:history="1">
             <w:r>
               <w:rPr>
                 <w:rStyle w:val="ab"/>
@@ -1245,7 +1455,7 @@
                 <w:noProof/>
                 <w:webHidden/>
               </w:rPr>
-              <w:instrText xml:space="preserve"> PAGEREF _Toc531633412 \h </w:instrText>
+              <w:instrText xml:space="preserve"> PAGEREF _Toc531728741 \h </w:instrText>
             </w:r>
             <w:r>
               <w:rPr>
@@ -1265,7 +1475,7 @@
                 <w:noProof/>
                 <w:webHidden/>
               </w:rPr>
-              <w:t>9</w:t>
+              <w:t>10</w:t>
             </w:r>
             <w:r>
               <w:rPr>
@@ -1287,7 +1497,7 @@
               <w:lang w:eastAsia="ru-RU"/>
             </w:rPr>
           </w:pPr>
-          <w:hyperlink w:anchor="_Toc531633413" w:history="1">
+          <w:hyperlink w:anchor="_Toc531728742" w:history="1">
             <w:r>
               <w:rPr>
                 <w:rStyle w:val="ab"/>
@@ -1322,7 +1532,7 @@
                 <w:noProof/>
                 <w:webHidden/>
               </w:rPr>
-              <w:instrText xml:space="preserve"> PAGEREF _Toc531633413 \h </w:instrText>
+              <w:instrText xml:space="preserve"> PAGEREF _Toc531728742 \h </w:instrText>
             </w:r>
             <w:r>
               <w:rPr>
@@ -1342,7 +1552,7 @@
                 <w:noProof/>
                 <w:webHidden/>
               </w:rPr>
-              <w:t>9</w:t>
+              <w:t>10</w:t>
             </w:r>
             <w:r>
               <w:rPr>
@@ -1364,7 +1574,7 @@
               <w:lang w:eastAsia="ru-RU"/>
             </w:rPr>
           </w:pPr>
-          <w:hyperlink w:anchor="_Toc531633414" w:history="1">
+          <w:hyperlink w:anchor="_Toc531728743" w:history="1">
             <w:r>
               <w:rPr>
                 <w:rStyle w:val="ab"/>
@@ -1391,7 +1601,7 @@
                 <w:noProof/>
                 <w:webHidden/>
               </w:rPr>
-              <w:instrText xml:space="preserve"> PAGEREF _Toc531633414 \h </w:instrText>
+              <w:instrText xml:space="preserve"> PAGEREF _Toc531728743 \h </w:instrText>
             </w:r>
             <w:r>
               <w:rPr>
@@ -1411,7 +1621,7 @@
                 <w:noProof/>
                 <w:webHidden/>
               </w:rPr>
-              <w:t>9</w:t>
+              <w:t>10</w:t>
             </w:r>
             <w:r>
               <w:rPr>
@@ -1433,7 +1643,7 @@
               <w:lang w:eastAsia="ru-RU"/>
             </w:rPr>
           </w:pPr>
-          <w:hyperlink w:anchor="_Toc531633415" w:history="1">
+          <w:hyperlink w:anchor="_Toc531728744" w:history="1">
             <w:r>
               <w:rPr>
                 <w:rStyle w:val="ab"/>
@@ -1460,7 +1670,7 @@
                 <w:noProof/>
                 <w:webHidden/>
               </w:rPr>
-              <w:instrText xml:space="preserve"> PAGEREF _Toc531633415 \h </w:instrText>
+              <w:instrText xml:space="preserve"> PAGEREF _Toc531728744 \h </w:instrText>
             </w:r>
             <w:r>
               <w:rPr>
@@ -1480,7 +1690,7 @@
                 <w:noProof/>
                 <w:webHidden/>
               </w:rPr>
-              <w:t>10</w:t>
+              <w:t>11</w:t>
             </w:r>
             <w:r>
               <w:rPr>
@@ -1502,7 +1712,7 @@
               <w:lang w:eastAsia="ru-RU"/>
             </w:rPr>
           </w:pPr>
-          <w:hyperlink w:anchor="_Toc531633416" w:history="1">
+          <w:hyperlink w:anchor="_Toc531728745" w:history="1">
             <w:r>
               <w:rPr>
                 <w:rStyle w:val="ab"/>
@@ -1529,7 +1739,7 @@
                 <w:noProof/>
                 <w:webHidden/>
               </w:rPr>
-              <w:instrText xml:space="preserve"> PAGEREF _Toc531633416 \h </w:instrText>
+              <w:instrText xml:space="preserve"> PAGEREF _Toc531728745 \h </w:instrText>
             </w:r>
             <w:r>
               <w:rPr>
@@ -1549,7 +1759,7 @@
                 <w:noProof/>
                 <w:webHidden/>
               </w:rPr>
-              <w:t>11</w:t>
+              <w:t>12</w:t>
             </w:r>
             <w:r>
               <w:rPr>
@@ -1571,7 +1781,7 @@
               <w:lang w:eastAsia="ru-RU"/>
             </w:rPr>
           </w:pPr>
-          <w:hyperlink w:anchor="_Toc531633417" w:history="1">
+          <w:hyperlink w:anchor="_Toc531728746" w:history="1">
             <w:r>
               <w:rPr>
                 <w:rStyle w:val="ab"/>
@@ -1598,7 +1808,7 @@
                 <w:noProof/>
                 <w:webHidden/>
               </w:rPr>
-              <w:instrText xml:space="preserve"> PAGEREF _Toc531633417 \h </w:instrText>
+              <w:instrText xml:space="preserve"> PAGEREF _Toc531728746 \h </w:instrText>
             </w:r>
             <w:r>
               <w:rPr>
@@ -1618,7 +1828,7 @@
                 <w:noProof/>
                 <w:webHidden/>
               </w:rPr>
-              <w:t>12</w:t>
+              <w:t>13</w:t>
             </w:r>
             <w:r>
               <w:rPr>
@@ -1640,7 +1850,7 @@
               <w:lang w:eastAsia="ru-RU"/>
             </w:rPr>
           </w:pPr>
-          <w:hyperlink w:anchor="_Toc531633418" w:history="1">
+          <w:hyperlink w:anchor="_Toc531728747" w:history="1">
             <w:r>
               <w:rPr>
                 <w:rStyle w:val="ab"/>
@@ -1667,7 +1877,7 @@
                 <w:noProof/>
                 <w:webHidden/>
               </w:rPr>
-              <w:instrText xml:space="preserve"> PAGEREF _Toc531633418 \h </w:instrText>
+              <w:instrText xml:space="preserve"> PAGEREF _Toc531728747 \h </w:instrText>
             </w:r>
             <w:r>
               <w:rPr>
@@ -1687,7 +1897,7 @@
                 <w:noProof/>
                 <w:webHidden/>
               </w:rPr>
-              <w:t>13</w:t>
+              <w:t>14</w:t>
             </w:r>
             <w:r>
               <w:rPr>
@@ -1709,7 +1919,7 @@
               <w:lang w:eastAsia="ru-RU"/>
             </w:rPr>
           </w:pPr>
-          <w:hyperlink w:anchor="_Toc531633419" w:history="1">
+          <w:hyperlink w:anchor="_Toc531728748" w:history="1">
             <w:r>
               <w:rPr>
                 <w:rStyle w:val="ab"/>
@@ -1736,7 +1946,7 @@
                 <w:noProof/>
                 <w:webHidden/>
               </w:rPr>
-              <w:instrText xml:space="preserve"> PAGEREF _Toc531633419 \h </w:instrText>
+              <w:instrText xml:space="preserve"> PAGEREF _Toc531728748 \h </w:instrText>
             </w:r>
             <w:r>
               <w:rPr>
@@ -1756,7 +1966,7 @@
                 <w:noProof/>
                 <w:webHidden/>
               </w:rPr>
-              <w:t>14</w:t>
+              <w:t>15</w:t>
             </w:r>
             <w:r>
               <w:rPr>
@@ -1804,7 +2014,7 @@
         <w:pStyle w:val="13"/>
         <w:jc w:val="center"/>
       </w:pPr>
-      <w:bookmarkStart w:id="0" w:name="_Toc531633405"/>
+      <w:bookmarkStart w:id="0" w:name="_Toc531728731"/>
       <w:r>
         <w:lastRenderedPageBreak/>
         <w:t>ВВЕДЕНИЕ</w:t>
@@ -2431,7 +2641,7 @@
         </w:rPr>
       </w:pPr>
       <w:bookmarkStart w:id="1" w:name="_Toc531448516"/>
-      <w:bookmarkStart w:id="2" w:name="_Toc531633406"/>
+      <w:bookmarkStart w:id="2" w:name="_Toc531728732"/>
       <w:r>
         <w:rPr>
           <w:lang w:eastAsia="ru-RU"/>
@@ -2465,7 +2675,7 @@
         <w:spacing w:before="0"/>
       </w:pPr>
       <w:bookmarkStart w:id="3" w:name="_Toc531448517"/>
-      <w:bookmarkStart w:id="4" w:name="_Toc531633407"/>
+      <w:bookmarkStart w:id="4" w:name="_Toc531728733"/>
       <w:r>
         <w:t>1.1 Характеристика и структура организации</w:t>
       </w:r>
@@ -2811,7 +3021,7 @@
         <w:spacing w:before="0"/>
       </w:pPr>
       <w:bookmarkStart w:id="5" w:name="_Toc531448518"/>
-      <w:bookmarkStart w:id="6" w:name="_Toc531633408"/>
+      <w:bookmarkStart w:id="6" w:name="_Toc531728734"/>
       <w:r>
         <w:t xml:space="preserve">1.2 Анализ предметной области и </w:t>
       </w:r>
@@ -2924,7 +3134,6 @@
         </w:rPr>
         <w:t xml:space="preserve">– </w:t>
       </w:r>
-      <w:proofErr w:type="gramStart"/>
       <w:r>
         <w:rPr>
           <w:szCs w:val="28"/>
@@ -2941,18 +3150,105 @@
       </w:r>
       <w:r>
         <w:rPr>
-          <w:szCs w:val="28"/>
-          <w:shd w:val="clear" w:color="auto" w:fill="FFFFFF"/>
-        </w:rPr>
-        <w:t>[</w:t>
-      </w:r>
-      <w:proofErr w:type="gramEnd"/>
-      <w:r>
-        <w:rPr>
-          <w:szCs w:val="28"/>
-          <w:shd w:val="clear" w:color="auto" w:fill="FFFFFF"/>
-        </w:rPr>
-        <w:t>1]</w:t>
+          <w:rFonts w:eastAsia="Times New Roman"/>
+          <w:szCs w:val="28"/>
+        </w:rPr>
+        <w:t xml:space="preserve"> </w:t>
+      </w:r>
+      <w:r>
+        <w:rPr>
+          <w:rFonts w:eastAsia="Times New Roman"/>
+          <w:szCs w:val="28"/>
+          <w:lang w:val="en-US"/>
+        </w:rPr>
+        <w:t>CMS</w:t>
+      </w:r>
+      <w:r>
+        <w:rPr>
+          <w:rFonts w:eastAsia="Times New Roman"/>
+          <w:szCs w:val="28"/>
+        </w:rPr>
+        <w:t xml:space="preserve"> </w:t>
+      </w:r>
+      <w:r>
+        <w:rPr>
+          <w:rFonts w:eastAsia="Times New Roman"/>
+          <w:szCs w:val="28"/>
+        </w:rPr>
+        <w:t xml:space="preserve">делятся на два подвида – Системы управления </w:t>
+      </w:r>
+      <w:r>
+        <w:rPr>
+          <w:rFonts w:eastAsia="Times New Roman"/>
+          <w:szCs w:val="28"/>
+        </w:rPr>
+        <w:lastRenderedPageBreak/>
+        <w:t>контентом масштаба предприятия</w:t>
+      </w:r>
+      <w:r>
+        <w:rPr>
+          <w:rFonts w:eastAsia="Times New Roman"/>
+          <w:szCs w:val="28"/>
+        </w:rPr>
+        <w:t xml:space="preserve"> </w:t>
+      </w:r>
+      <w:r>
+        <w:rPr>
+          <w:rFonts w:eastAsia="Times New Roman"/>
+          <w:szCs w:val="28"/>
+        </w:rPr>
+        <w:t>(</w:t>
+      </w:r>
+      <w:r>
+        <w:rPr>
+          <w:rFonts w:eastAsia="Times New Roman"/>
+          <w:szCs w:val="28"/>
+          <w:lang w:val="en-US"/>
+        </w:rPr>
+        <w:t>ECMS</w:t>
+      </w:r>
+      <w:r>
+        <w:rPr>
+          <w:rFonts w:eastAsia="Times New Roman"/>
+          <w:szCs w:val="28"/>
+        </w:rPr>
+        <w:t>)</w:t>
+      </w:r>
+      <w:r>
+        <w:rPr>
+          <w:rFonts w:eastAsia="Times New Roman"/>
+          <w:szCs w:val="28"/>
+        </w:rPr>
+        <w:t xml:space="preserve"> и Системы управления веб-контентом</w:t>
+      </w:r>
+      <w:r>
+        <w:rPr>
+          <w:rFonts w:eastAsia="Times New Roman"/>
+          <w:szCs w:val="28"/>
+        </w:rPr>
+        <w:t xml:space="preserve"> (</w:t>
+      </w:r>
+      <w:r>
+        <w:rPr>
+          <w:rFonts w:eastAsia="Times New Roman"/>
+          <w:szCs w:val="28"/>
+          <w:lang w:val="en-US"/>
+        </w:rPr>
+        <w:t>WCMS</w:t>
+      </w:r>
+      <w:r>
+        <w:rPr>
+          <w:rFonts w:eastAsia="Times New Roman"/>
+          <w:szCs w:val="28"/>
+        </w:rPr>
+        <w:t>)</w:t>
+      </w:r>
+      <w:r>
+        <w:rPr>
+          <w:rFonts w:eastAsia="Times New Roman"/>
+          <w:szCs w:val="28"/>
+        </w:rPr>
+        <w:t>.</w:t>
       </w:r>
     </w:p>
     <w:p>
@@ -2965,8 +3261,159 @@
           <w:szCs w:val="28"/>
         </w:rPr>
       </w:pPr>
-      <w:bookmarkStart w:id="7" w:name="_GoBack"/>
-      <w:bookmarkEnd w:id="7"/>
+      <w:r>
+        <w:rPr>
+          <w:rFonts w:eastAsia="Times New Roman"/>
+          <w:szCs w:val="28"/>
+        </w:rPr>
+        <w:t xml:space="preserve">Из-за специфичности </w:t>
+      </w:r>
+      <w:r>
+        <w:rPr>
+          <w:rFonts w:eastAsia="Times New Roman"/>
+          <w:szCs w:val="28"/>
+          <w:lang w:val="en-US"/>
+        </w:rPr>
+        <w:t>ECMS</w:t>
+      </w:r>
+      <w:r>
+        <w:rPr>
+          <w:rFonts w:eastAsia="Times New Roman"/>
+          <w:szCs w:val="28"/>
+        </w:rPr>
+        <w:t>,</w:t>
+      </w:r>
+      <w:r>
+        <w:rPr>
+          <w:rFonts w:eastAsia="Times New Roman"/>
+          <w:szCs w:val="28"/>
+        </w:rPr>
+        <w:t xml:space="preserve"> </w:t>
+      </w:r>
+      <w:r>
+        <w:rPr>
+          <w:rFonts w:eastAsia="Times New Roman"/>
+          <w:szCs w:val="28"/>
+        </w:rPr>
+        <w:t xml:space="preserve">под общим термином </w:t>
+      </w:r>
+      <w:r>
+        <w:rPr>
+          <w:rFonts w:eastAsia="Times New Roman"/>
+          <w:szCs w:val="28"/>
+          <w:lang w:val="en-US"/>
+        </w:rPr>
+        <w:t>CMS</w:t>
+      </w:r>
+      <w:r>
+        <w:rPr>
+          <w:rFonts w:eastAsia="Times New Roman"/>
+          <w:szCs w:val="28"/>
+        </w:rPr>
+        <w:t xml:space="preserve"> </w:t>
+      </w:r>
+      <w:r>
+        <w:rPr>
+          <w:rFonts w:eastAsia="Times New Roman"/>
+          <w:szCs w:val="28"/>
+        </w:rPr>
+        <w:t xml:space="preserve">как правило понимается </w:t>
+      </w:r>
+      <w:r>
+        <w:rPr>
+          <w:rFonts w:eastAsia="Times New Roman"/>
+          <w:szCs w:val="28"/>
+          <w:lang w:val="en-US"/>
+        </w:rPr>
+        <w:t>WCMS</w:t>
+      </w:r>
+      <w:r>
+        <w:rPr>
+          <w:rFonts w:eastAsia="Times New Roman"/>
+          <w:szCs w:val="28"/>
+        </w:rPr>
+        <w:t>. Рынок этих программных решений</w:t>
+      </w:r>
+      <w:r>
+        <w:rPr>
+          <w:rFonts w:eastAsia="Times New Roman"/>
+          <w:szCs w:val="28"/>
+        </w:rPr>
+        <w:t xml:space="preserve"> </w:t>
+      </w:r>
+      <w:r>
+        <w:rPr>
+          <w:rFonts w:eastAsia="Times New Roman"/>
+          <w:szCs w:val="28"/>
+        </w:rPr>
+        <w:t>начал формироваться практически вместе с современным Интернетом в середине 90х</w:t>
+      </w:r>
+      <w:r>
+        <w:rPr>
+          <w:rFonts w:eastAsia="Times New Roman"/>
+          <w:szCs w:val="28"/>
+        </w:rPr>
+        <w:t xml:space="preserve"> и с тех пор</w:t>
+      </w:r>
+      <w:r>
+        <w:rPr>
+          <w:rFonts w:eastAsia="Times New Roman"/>
+          <w:szCs w:val="28"/>
+        </w:rPr>
+        <w:t xml:space="preserve"> рынок успел </w:t>
+      </w:r>
+      <w:r>
+        <w:rPr>
+          <w:rFonts w:eastAsia="Times New Roman"/>
+          <w:szCs w:val="28"/>
+        </w:rPr>
+        <w:t>устояться</w:t>
+      </w:r>
+      <w:r>
+        <w:rPr>
+          <w:rFonts w:eastAsia="Times New Roman"/>
+          <w:szCs w:val="28"/>
+        </w:rPr>
+        <w:t xml:space="preserve"> и приобрести стабильных лидеров</w:t>
+      </w:r>
+      <w:r>
+        <w:rPr>
+          <w:rFonts w:eastAsia="Times New Roman"/>
+          <w:szCs w:val="28"/>
+        </w:rPr>
+        <w:t xml:space="preserve">, всего известно свыше 1200 </w:t>
+      </w:r>
+      <w:proofErr w:type="gramStart"/>
+      <w:r>
+        <w:rPr>
+          <w:rFonts w:eastAsia="Times New Roman"/>
+          <w:szCs w:val="28"/>
+          <w:lang w:val="en-US"/>
+        </w:rPr>
+        <w:t>CMS</w:t>
+      </w:r>
+      <w:r>
+        <w:rPr>
+          <w:rFonts w:eastAsia="Times New Roman"/>
+          <w:szCs w:val="28"/>
+        </w:rPr>
+        <w:t>.</w:t>
+      </w:r>
+      <w:r>
+        <w:rPr>
+          <w:rFonts w:eastAsia="Times New Roman"/>
+          <w:szCs w:val="28"/>
+        </w:rPr>
+        <w:t>[</w:t>
+      </w:r>
+      <w:proofErr w:type="gramEnd"/>
+      <w:r>
+        <w:rPr>
+          <w:rFonts w:eastAsia="Times New Roman"/>
+          <w:szCs w:val="28"/>
+        </w:rPr>
+        <w:t>1]</w:t>
+      </w:r>
     </w:p>
     <w:p>
       <w:pPr>
@@ -2983,7 +3430,546 @@
           <w:rFonts w:eastAsia="Times New Roman"/>
           <w:szCs w:val="28"/>
         </w:rPr>
+        <w:t>Может возникнуть вопрос – а зачем, собственно, создавать ещё одну систему управления, если их так много? На разработку новой системы можно найти немало причин:</w:t>
+      </w:r>
+    </w:p>
+    <w:p>
+      <w:pPr>
+        <w:pStyle w:val="a8"/>
+        <w:numPr>
+          <w:ilvl w:val="0"/>
+          <w:numId w:val="15"/>
+        </w:numPr>
+        <w:spacing w:before="0" w:after="0" w:line="360" w:lineRule="auto"/>
+        <w:rPr>
+          <w:rFonts w:eastAsia="Times New Roman"/>
+          <w:szCs w:val="28"/>
+        </w:rPr>
+      </w:pPr>
+      <w:r>
+        <w:rPr>
+          <w:rFonts w:eastAsia="Times New Roman"/>
+          <w:szCs w:val="28"/>
+        </w:rPr>
+        <w:t>с</w:t>
+      </w:r>
+      <w:r>
+        <w:rPr>
+          <w:rFonts w:eastAsia="Times New Roman"/>
+          <w:szCs w:val="28"/>
+        </w:rPr>
+        <w:t>оздание нового</w:t>
+      </w:r>
+      <w:r>
+        <w:rPr>
+          <w:rFonts w:eastAsia="Times New Roman"/>
+          <w:szCs w:val="28"/>
+        </w:rPr>
+        <w:t xml:space="preserve"> продукта</w:t>
+      </w:r>
+      <w:r>
+        <w:rPr>
+          <w:rFonts w:eastAsia="Times New Roman"/>
+          <w:szCs w:val="28"/>
+        </w:rPr>
+        <w:t xml:space="preserve"> может привести к новым открытиям</w:t>
+      </w:r>
+      <w:r>
+        <w:rPr>
+          <w:rFonts w:eastAsia="Times New Roman"/>
+          <w:szCs w:val="28"/>
+        </w:rPr>
+        <w:t>;</w:t>
+      </w:r>
+    </w:p>
+    <w:p>
+      <w:pPr>
+        <w:pStyle w:val="a8"/>
+        <w:numPr>
+          <w:ilvl w:val="0"/>
+          <w:numId w:val="15"/>
+        </w:numPr>
+        <w:spacing w:before="0" w:after="0" w:line="360" w:lineRule="auto"/>
+        <w:rPr>
+          <w:rFonts w:eastAsia="Times New Roman"/>
+          <w:szCs w:val="28"/>
+        </w:rPr>
+      </w:pPr>
+      <w:r>
+        <w:rPr>
+          <w:rFonts w:eastAsia="Times New Roman"/>
+          <w:szCs w:val="28"/>
+        </w:rPr>
+        <w:t xml:space="preserve">новая система может </w:t>
+      </w:r>
+      <w:r>
+        <w:rPr>
+          <w:rFonts w:eastAsia="Times New Roman"/>
+          <w:szCs w:val="28"/>
+        </w:rPr>
+        <w:t>быть компактней</w:t>
+      </w:r>
+      <w:r>
+        <w:rPr>
+          <w:rFonts w:eastAsia="Times New Roman"/>
+          <w:szCs w:val="28"/>
+        </w:rPr>
+        <w:t xml:space="preserve"> и быстрее, сохранив </w:t>
+      </w:r>
+      <w:r>
+        <w:rPr>
+          <w:rFonts w:eastAsia="Times New Roman"/>
+          <w:szCs w:val="28"/>
+        </w:rPr>
+        <w:t>функционал</w:t>
+      </w:r>
+      <w:r>
+        <w:rPr>
+          <w:rFonts w:eastAsia="Times New Roman"/>
+          <w:szCs w:val="28"/>
+        </w:rPr>
+        <w:t xml:space="preserve"> </w:t>
+      </w:r>
+      <w:r>
+        <w:rPr>
+          <w:rFonts w:eastAsia="Times New Roman"/>
+          <w:szCs w:val="28"/>
+        </w:rPr>
+        <w:t>более ранних</w:t>
+      </w:r>
+      <w:r>
+        <w:rPr>
+          <w:rFonts w:eastAsia="Times New Roman"/>
+          <w:szCs w:val="28"/>
+        </w:rPr>
+        <w:t xml:space="preserve"> решений;</w:t>
+      </w:r>
+    </w:p>
+    <w:p>
+      <w:pPr>
+        <w:pStyle w:val="a8"/>
+        <w:numPr>
+          <w:ilvl w:val="0"/>
+          <w:numId w:val="15"/>
+        </w:numPr>
+        <w:spacing w:before="0" w:after="0" w:line="360" w:lineRule="auto"/>
+        <w:rPr>
+          <w:rFonts w:eastAsia="Times New Roman"/>
+          <w:szCs w:val="28"/>
+        </w:rPr>
+      </w:pPr>
+      <w:r>
+        <w:rPr>
+          <w:rFonts w:eastAsia="Times New Roman"/>
+          <w:szCs w:val="28"/>
+        </w:rPr>
+        <w:t>код нового решения может быть чище и проще, что позволит специалистам лучше понимать его, а также, эта причина может вызвать улучшение стабильности и снижение ошибок;</w:t>
+      </w:r>
+    </w:p>
+    <w:p>
+      <w:pPr>
+        <w:pStyle w:val="a8"/>
+        <w:numPr>
+          <w:ilvl w:val="0"/>
+          <w:numId w:val="15"/>
+        </w:numPr>
+        <w:spacing w:before="0" w:after="0" w:line="360" w:lineRule="auto"/>
+        <w:rPr>
+          <w:rFonts w:eastAsia="Times New Roman"/>
+          <w:szCs w:val="28"/>
+        </w:rPr>
+      </w:pPr>
+      <w:r>
+        <w:rPr>
+          <w:rFonts w:eastAsia="Times New Roman"/>
+          <w:szCs w:val="28"/>
+        </w:rPr>
+        <w:t>если организация создаёт новое решение исключительно для внутреннего использования, то специалист, ответственный за продукт сможет точно отслеживать все проблемы продукта и вносить функционал, нужный этой организации.</w:t>
+      </w:r>
+    </w:p>
+    <w:p>
+      <w:pPr>
+        <w:ind w:firstLine="709"/>
+        <w:jc w:val="both"/>
+        <w:rPr>
+          <w:rFonts w:eastAsia="Times New Roman"/>
+        </w:rPr>
+      </w:pPr>
+      <w:r>
+        <w:rPr>
+          <w:rFonts w:eastAsia="Times New Roman"/>
+        </w:rPr>
+        <w:t xml:space="preserve">На современном рынке </w:t>
+      </w:r>
+      <w:r>
+        <w:rPr>
+          <w:rFonts w:eastAsia="Times New Roman"/>
+          <w:lang w:val="en-US"/>
+        </w:rPr>
+        <w:t>CMS</w:t>
+      </w:r>
+      <w:r>
+        <w:rPr>
+          <w:rFonts w:eastAsia="Times New Roman"/>
+        </w:rPr>
+        <w:t xml:space="preserve"> решений наиболее популярными по праву являются</w:t>
+      </w:r>
+      <w:r>
+        <w:rPr>
+          <w:rFonts w:eastAsia="Times New Roman"/>
+        </w:rPr>
+        <w:t>:</w:t>
+      </w:r>
+      <w:r>
+        <w:rPr>
+          <w:rFonts w:eastAsia="Times New Roman"/>
+        </w:rPr>
+        <w:t xml:space="preserve"> </w:t>
+      </w:r>
+    </w:p>
+    <w:p>
+      <w:pPr>
+        <w:pStyle w:val="a8"/>
+        <w:numPr>
+          <w:ilvl w:val="0"/>
+          <w:numId w:val="16"/>
+        </w:numPr>
+        <w:rPr>
+          <w:rFonts w:eastAsia="Times New Roman"/>
+          <w:szCs w:val="28"/>
+        </w:rPr>
+      </w:pPr>
+      <w:r>
+        <w:rPr>
+          <w:rFonts w:eastAsia="Times New Roman"/>
+        </w:rPr>
+        <w:t>«</w:t>
+      </w:r>
+      <w:r>
+        <w:rPr>
+          <w:rFonts w:eastAsia="Times New Roman"/>
+          <w:lang w:val="en-US"/>
+        </w:rPr>
+        <w:t>WordPress</w:t>
+      </w:r>
+      <w:r>
+        <w:rPr>
+          <w:rFonts w:eastAsia="Times New Roman"/>
+        </w:rPr>
+        <w:t>»</w:t>
+      </w:r>
+      <w:r>
+        <w:rPr>
+          <w:rFonts w:eastAsia="Times New Roman"/>
+        </w:rPr>
+        <w:t xml:space="preserve"> </w:t>
+      </w:r>
+      <w:r>
+        <w:rPr>
+          <w:rFonts w:eastAsia="Times New Roman"/>
+        </w:rPr>
+        <w:t xml:space="preserve">– </w:t>
+      </w:r>
+      <w:r>
+        <w:rPr>
+          <w:rFonts w:eastAsia="Times New Roman"/>
+        </w:rPr>
+        <w:t>порядка</w:t>
+      </w:r>
+      <w:r>
+        <w:rPr>
+          <w:rFonts w:eastAsia="Times New Roman"/>
+        </w:rPr>
+        <w:t xml:space="preserve"> 32,5% </w:t>
+      </w:r>
+      <w:r>
+        <w:rPr>
+          <w:rFonts w:eastAsia="Times New Roman"/>
+        </w:rPr>
+        <w:t>всех сайтов в сети</w:t>
+      </w:r>
+      <w:r>
+        <w:rPr>
+          <w:rFonts w:eastAsia="Times New Roman"/>
+        </w:rPr>
+        <w:t>;</w:t>
+      </w:r>
+    </w:p>
+    <w:p>
+      <w:pPr>
+        <w:pStyle w:val="a8"/>
+        <w:numPr>
+          <w:ilvl w:val="0"/>
+          <w:numId w:val="16"/>
+        </w:numPr>
+        <w:rPr>
+          <w:rFonts w:eastAsia="Times New Roman"/>
+          <w:szCs w:val="28"/>
+        </w:rPr>
+      </w:pPr>
+      <w:r>
+        <w:rPr>
+          <w:rFonts w:eastAsia="Times New Roman"/>
+        </w:rPr>
+        <w:t>«</w:t>
+      </w:r>
+      <w:r>
+        <w:rPr>
+          <w:rFonts w:eastAsia="Times New Roman"/>
+          <w:lang w:val="en-US"/>
+        </w:rPr>
+        <w:t>Joom</w:t>
+      </w:r>
+      <w:r>
+        <w:rPr>
+          <w:rFonts w:eastAsia="Times New Roman"/>
+          <w:lang w:val="en-US"/>
+        </w:rPr>
+        <w:t>l</w:t>
+      </w:r>
+      <w:r>
+        <w:rPr>
+          <w:rFonts w:eastAsia="Times New Roman"/>
+          <w:lang w:val="en-US"/>
+        </w:rPr>
+        <w:t>a</w:t>
+      </w:r>
+      <w:r>
+        <w:rPr>
+          <w:rFonts w:eastAsia="Times New Roman"/>
+        </w:rPr>
+        <w:t xml:space="preserve">!» </w:t>
+      </w:r>
+      <w:r>
+        <w:rPr>
+          <w:rFonts w:eastAsia="Times New Roman"/>
+          <w:szCs w:val="28"/>
+        </w:rPr>
+        <w:t>–</w:t>
+      </w:r>
+      <w:r>
+        <w:rPr>
+          <w:rFonts w:eastAsia="Times New Roman"/>
+          <w:szCs w:val="28"/>
+        </w:rPr>
+        <w:t xml:space="preserve"> порядка 3% всех сайтов;</w:t>
+      </w:r>
+    </w:p>
+    <w:p>
+      <w:pPr>
+        <w:pStyle w:val="a8"/>
+        <w:numPr>
+          <w:ilvl w:val="0"/>
+          <w:numId w:val="16"/>
+        </w:numPr>
+        <w:rPr>
+          <w:rFonts w:eastAsia="Times New Roman"/>
+          <w:szCs w:val="28"/>
+        </w:rPr>
+      </w:pPr>
+      <w:r>
+        <w:rPr>
+          <w:rFonts w:eastAsia="Times New Roman"/>
+        </w:rPr>
+        <w:t>«</w:t>
+      </w:r>
+      <w:r>
+        <w:rPr>
+          <w:rFonts w:eastAsia="Times New Roman"/>
+          <w:lang w:val="en-US"/>
+        </w:rPr>
+        <w:t>Drupal</w:t>
+      </w:r>
+      <w:r>
+        <w:rPr>
+          <w:rFonts w:eastAsia="Times New Roman"/>
+        </w:rPr>
+        <w:t>»</w:t>
+      </w:r>
+      <w:r>
+        <w:rPr>
+          <w:rFonts w:eastAsia="Times New Roman"/>
+          <w:szCs w:val="28"/>
+        </w:rPr>
+        <w:t xml:space="preserve"> </w:t>
+      </w:r>
+      <w:r>
+        <w:rPr>
+          <w:rFonts w:eastAsia="Times New Roman"/>
+          <w:szCs w:val="28"/>
+        </w:rPr>
+        <w:t>–</w:t>
+      </w:r>
+      <w:r>
+        <w:rPr>
+          <w:rFonts w:eastAsia="Times New Roman"/>
+          <w:szCs w:val="28"/>
+        </w:rPr>
+        <w:t xml:space="preserve"> порядка 1,9% всех сайтов.</w:t>
+      </w:r>
+    </w:p>
+    <w:p>
+      <w:pPr>
+        <w:ind w:firstLine="709"/>
+        <w:rPr>
+          <w:rFonts w:eastAsia="Times New Roman"/>
+        </w:rPr>
+      </w:pPr>
+      <w:r>
+        <w:rPr>
+          <w:rFonts w:eastAsia="Times New Roman"/>
+        </w:rPr>
+        <w:t>Также, около 45,5% сети</w:t>
+      </w:r>
+      <w:r>
+        <w:rPr>
+          <w:rFonts w:eastAsia="Times New Roman"/>
+        </w:rPr>
+        <w:t xml:space="preserve"> либо</w:t>
+      </w:r>
+      <w:r>
+        <w:rPr>
+          <w:rFonts w:eastAsia="Times New Roman"/>
+        </w:rPr>
+        <w:t xml:space="preserve"> не используют </w:t>
+      </w:r>
+      <w:r>
+        <w:rPr>
+          <w:rFonts w:eastAsia="Times New Roman"/>
+          <w:lang w:val="en-US"/>
+        </w:rPr>
+        <w:t>CMS</w:t>
+      </w:r>
+      <w:r>
+        <w:rPr>
+          <w:rFonts w:eastAsia="Times New Roman"/>
+        </w:rPr>
+        <w:t xml:space="preserve">, либо используют собственные </w:t>
+      </w:r>
+      <w:proofErr w:type="gramStart"/>
+      <w:r>
+        <w:rPr>
+          <w:rFonts w:eastAsia="Times New Roman"/>
+        </w:rPr>
+        <w:t>решения.</w:t>
+      </w:r>
+      <w:r>
+        <w:rPr>
+          <w:rFonts w:eastAsia="Times New Roman"/>
+        </w:rPr>
+        <w:t>[</w:t>
+      </w:r>
+      <w:proofErr w:type="gramEnd"/>
+      <w:r>
+        <w:rPr>
+          <w:rFonts w:eastAsia="Times New Roman"/>
+        </w:rPr>
+        <w:t>2]</w:t>
+      </w:r>
+    </w:p>
+    <w:p>
+      <w:pPr>
+        <w:ind w:firstLine="709"/>
+        <w:rPr>
+          <w:rFonts w:eastAsia="Times New Roman"/>
+        </w:rPr>
+      </w:pPr>
+      <w:r>
+        <w:rPr>
+          <w:rFonts w:eastAsia="Times New Roman"/>
+        </w:rPr>
+        <w:t>Рассмотрим этих трёх лидеров и разберёмся, почему они лучшие и чему можно у них научиться.</w:t>
+      </w:r>
+    </w:p>
+    <w:p>
+      <w:pPr>
+        <w:pStyle w:val="32"/>
+      </w:pPr>
+      <w:bookmarkStart w:id="7" w:name="_Toc531728735"/>
+      <w:r>
         <w:lastRenderedPageBreak/>
+        <w:t>1.2.1 WordPress</w:t>
+      </w:r>
+      <w:bookmarkEnd w:id="7"/>
+    </w:p>
+    <w:p>
+      <w:pPr>
+        <w:ind w:firstLine="709"/>
+      </w:pPr>
+    </w:p>
+    <w:p>
+      <w:pPr>
+        <w:ind w:firstLine="709"/>
+      </w:pPr>
+      <w:bookmarkStart w:id="8" w:name="_GoBack"/>
+      <w:bookmarkEnd w:id="8"/>
+    </w:p>
+    <w:p>
+      <w:pPr>
+        <w:ind w:firstLine="709"/>
+      </w:pPr>
+    </w:p>
+    <w:p>
+      <w:pPr>
+        <w:pStyle w:val="32"/>
+      </w:pPr>
+      <w:bookmarkStart w:id="9" w:name="_Toc531728736"/>
+      <w:r>
+        <w:rPr>
+          <w:lang w:val="ru-RU"/>
+        </w:rPr>
+        <w:t xml:space="preserve">1.2.2 </w:t>
+      </w:r>
+      <w:r>
+        <w:t>Joomla!</w:t>
+      </w:r>
+      <w:bookmarkEnd w:id="9"/>
+    </w:p>
+    <w:p>
+      <w:pPr>
+        <w:ind w:firstLine="709"/>
+      </w:pPr>
+    </w:p>
+    <w:p>
+      <w:pPr>
+        <w:ind w:firstLine="709"/>
+      </w:pPr>
+    </w:p>
+    <w:p>
+      <w:pPr>
+        <w:ind w:firstLine="709"/>
+      </w:pPr>
+    </w:p>
+    <w:p>
+      <w:pPr>
+        <w:pStyle w:val="32"/>
+      </w:pPr>
+      <w:bookmarkStart w:id="10" w:name="_Toc531728737"/>
+      <w:r>
+        <w:t>1.2.3 Drupal</w:t>
+      </w:r>
+      <w:bookmarkEnd w:id="10"/>
+    </w:p>
+    <w:p>
+      <w:pPr>
+        <w:ind w:firstLine="709"/>
+      </w:pPr>
+    </w:p>
+    <w:p>
+      <w:pPr>
+        <w:pStyle w:val="a8"/>
+        <w:spacing w:before="0" w:after="0" w:line="360" w:lineRule="auto"/>
+        <w:ind w:left="0"/>
+        <w:rPr>
+          <w:rFonts w:eastAsia="Times New Roman"/>
+          <w:szCs w:val="28"/>
+        </w:rPr>
+      </w:pPr>
+      <w:r>
+        <w:rPr>
+          <w:rFonts w:eastAsia="Times New Roman"/>
+          <w:szCs w:val="28"/>
+        </w:rPr>
         <w:br w:type="page"/>
       </w:r>
     </w:p>
@@ -2997,7 +3983,7 @@
           <w:sz w:val="28"/>
         </w:rPr>
       </w:pPr>
-      <w:bookmarkStart w:id="8" w:name="_Toc531633409"/>
+      <w:bookmarkStart w:id="11" w:name="_Toc531728738"/>
       <w:r>
         <w:lastRenderedPageBreak/>
         <w:t xml:space="preserve">2 </w:t>
@@ -3040,18 +4026,18 @@
         </w:rPr>
         <w:t xml:space="preserve"> и макета</w:t>
       </w:r>
-      <w:bookmarkEnd w:id="8"/>
+      <w:bookmarkEnd w:id="11"/>
     </w:p>
     <w:p/>
     <w:p>
       <w:pPr>
         <w:pStyle w:val="23"/>
       </w:pPr>
-      <w:bookmarkStart w:id="9" w:name="_Toc531633410"/>
+      <w:bookmarkStart w:id="12" w:name="_Toc531728739"/>
       <w:r>
         <w:t>2.1 Техническое задание</w:t>
       </w:r>
-      <w:bookmarkEnd w:id="9"/>
+      <w:bookmarkEnd w:id="12"/>
     </w:p>
     <w:p>
       <w:pPr>
@@ -3066,7 +4052,7 @@
       <w:pPr>
         <w:pStyle w:val="23"/>
       </w:pPr>
-      <w:bookmarkStart w:id="10" w:name="_Toc531633411"/>
+      <w:bookmarkStart w:id="13" w:name="_Toc531728740"/>
       <w:r>
         <w:t>2</w:t>
       </w:r>
@@ -3085,7 +4071,7 @@
         </w:rPr>
         <w:t>CMS</w:t>
       </w:r>
-      <w:bookmarkEnd w:id="10"/>
+      <w:bookmarkEnd w:id="13"/>
     </w:p>
     <w:p>
       <w:pPr>
@@ -3100,7 +4086,7 @@
       <w:pPr>
         <w:pStyle w:val="23"/>
       </w:pPr>
-      <w:bookmarkStart w:id="11" w:name="_Toc531633412"/>
+      <w:bookmarkStart w:id="14" w:name="_Toc531728741"/>
       <w:r>
         <w:t>2.</w:t>
       </w:r>
@@ -3110,7 +4096,7 @@
       <w:r>
         <w:t xml:space="preserve"> Проектирование макета сайта</w:t>
       </w:r>
-      <w:bookmarkEnd w:id="11"/>
+      <w:bookmarkEnd w:id="14"/>
     </w:p>
     <w:p>
       <w:pPr>
@@ -3121,7 +4107,7 @@
       <w:pPr>
         <w:pStyle w:val="23"/>
       </w:pPr>
-      <w:bookmarkStart w:id="12" w:name="_Toc531633413"/>
+      <w:bookmarkStart w:id="15" w:name="_Toc531728742"/>
       <w:r>
         <w:t xml:space="preserve">2.4 Разработка </w:t>
       </w:r>
@@ -3131,7 +4117,7 @@
         </w:rPr>
         <w:t>CMS</w:t>
       </w:r>
-      <w:bookmarkEnd w:id="12"/>
+      <w:bookmarkEnd w:id="15"/>
     </w:p>
     <w:p>
       <w:pPr>
@@ -3142,11 +4128,11 @@
       <w:pPr>
         <w:pStyle w:val="23"/>
       </w:pPr>
-      <w:bookmarkStart w:id="13" w:name="_Toc531633414"/>
+      <w:bookmarkStart w:id="16" w:name="_Toc531728743"/>
       <w:r>
         <w:t>2.5 Разработка макета сайта</w:t>
       </w:r>
-      <w:bookmarkEnd w:id="13"/>
+      <w:bookmarkEnd w:id="16"/>
     </w:p>
     <w:p>
       <w:pPr>
@@ -3176,12 +4162,12 @@
         <w:pStyle w:val="13"/>
         <w:jc w:val="center"/>
       </w:pPr>
-      <w:bookmarkStart w:id="14" w:name="_Toc531633415"/>
+      <w:bookmarkStart w:id="17" w:name="_Toc531728744"/>
       <w:r>
         <w:lastRenderedPageBreak/>
         <w:t>ЗАКЛЮЧЕНИЕ</w:t>
       </w:r>
-      <w:bookmarkEnd w:id="14"/>
+      <w:bookmarkEnd w:id="17"/>
     </w:p>
     <w:p>
       <w:pPr>
@@ -3201,12 +4187,12 @@
         <w:pStyle w:val="13"/>
         <w:jc w:val="center"/>
       </w:pPr>
-      <w:bookmarkStart w:id="15" w:name="_Toc531633416"/>
+      <w:bookmarkStart w:id="18" w:name="_Toc531728745"/>
       <w:r>
         <w:lastRenderedPageBreak/>
         <w:t>СПИСОК ИСПОЛЬЗОВАНЫХ ИСТОЧНИКОВ</w:t>
       </w:r>
-      <w:bookmarkEnd w:id="15"/>
+      <w:bookmarkEnd w:id="18"/>
     </w:p>
     <w:p>
       <w:pPr>
@@ -3243,7 +4229,19 @@
         <w:rPr>
           <w:rFonts w:eastAsia="Times New Roman"/>
         </w:rPr>
-        <w:t>Электронный ресурс</w:t>
+        <w:t>Электрон</w:t>
+      </w:r>
+      <w:r>
+        <w:rPr>
+          <w:rFonts w:eastAsia="Times New Roman"/>
+        </w:rPr>
+        <w:t>.</w:t>
+      </w:r>
+      <w:r>
+        <w:rPr>
+          <w:rFonts w:eastAsia="Times New Roman"/>
+        </w:rPr>
+        <w:t xml:space="preserve"> ресурс</w:t>
       </w:r>
       <w:r>
         <w:rPr>
@@ -3255,13 +4253,146 @@
         <w:rPr>
           <w:rFonts w:eastAsia="Times New Roman"/>
         </w:rPr>
-        <w:t xml:space="preserve">– Электронные данные – Режим доступа: </w:t>
+        <w:t>– Электрон</w:t>
+      </w:r>
+      <w:r>
+        <w:rPr>
+          <w:rFonts w:eastAsia="Times New Roman"/>
+        </w:rPr>
+        <w:t>.</w:t>
+      </w:r>
+      <w:r>
+        <w:rPr>
+          <w:rFonts w:eastAsia="Times New Roman"/>
+        </w:rPr>
+        <w:t xml:space="preserve"> данные – Режим доступа: </w:t>
       </w:r>
       <w:r>
         <w:rPr>
           <w:rFonts w:eastAsia="Times New Roman"/>
         </w:rPr>
         <w:t>https://ru.wikipedia.org/wiki/Система_управления_содержимым</w:t>
+      </w:r>
+    </w:p>
+    <w:p>
+      <w:pPr>
+        <w:pStyle w:val="a8"/>
+        <w:numPr>
+          <w:ilvl w:val="0"/>
+          <w:numId w:val="13"/>
+        </w:numPr>
+        <w:spacing w:before="0" w:after="0" w:line="360" w:lineRule="auto"/>
+        <w:ind w:left="0" w:firstLine="709"/>
+        <w:rPr>
+          <w:rFonts w:eastAsia="Times New Roman"/>
+          <w:lang w:val="en-US"/>
+        </w:rPr>
+      </w:pPr>
+      <w:r>
+        <w:rPr>
+          <w:rFonts w:eastAsia="Times New Roman"/>
+          <w:lang w:val="en-US"/>
+        </w:rPr>
+        <w:t>Usage Statistics and Market Share of Content Management Systems for Websites, December 2018 [</w:t>
+      </w:r>
+      <w:r>
+        <w:rPr>
+          <w:rFonts w:eastAsia="Times New Roman"/>
+        </w:rPr>
+        <w:t>Электрон</w:t>
+      </w:r>
+      <w:r>
+        <w:rPr>
+          <w:rFonts w:eastAsia="Times New Roman"/>
+          <w:lang w:val="en-US"/>
+        </w:rPr>
+        <w:t xml:space="preserve">. </w:t>
+      </w:r>
+      <w:r>
+        <w:rPr>
+          <w:rFonts w:eastAsia="Times New Roman"/>
+        </w:rPr>
+        <w:t>ресурс</w:t>
+      </w:r>
+      <w:r>
+        <w:rPr>
+          <w:rFonts w:eastAsia="Times New Roman"/>
+          <w:lang w:val="en-US"/>
+        </w:rPr>
+        <w:t xml:space="preserve">] – </w:t>
+      </w:r>
+      <w:r>
+        <w:rPr>
+          <w:rFonts w:eastAsia="Times New Roman"/>
+        </w:rPr>
+        <w:t>Электрон</w:t>
+      </w:r>
+      <w:r>
+        <w:rPr>
+          <w:rFonts w:eastAsia="Times New Roman"/>
+          <w:lang w:val="en-US"/>
+        </w:rPr>
+        <w:t xml:space="preserve">. </w:t>
+      </w:r>
+      <w:r>
+        <w:rPr>
+          <w:rFonts w:eastAsia="Times New Roman"/>
+        </w:rPr>
+        <w:t>данные</w:t>
+      </w:r>
+      <w:r>
+        <w:rPr>
+          <w:rFonts w:eastAsia="Times New Roman"/>
+          <w:lang w:val="en-US"/>
+        </w:rPr>
+        <w:t xml:space="preserve"> </w:t>
+      </w:r>
+      <w:r>
+        <w:rPr>
+          <w:rFonts w:eastAsia="Times New Roman"/>
+          <w:lang w:val="en-US"/>
+        </w:rPr>
+        <w:t>–</w:t>
+      </w:r>
+      <w:r>
+        <w:rPr>
+          <w:rFonts w:eastAsia="Times New Roman"/>
+          <w:lang w:val="en-US"/>
+        </w:rPr>
+        <w:t xml:space="preserve"> </w:t>
+      </w:r>
+      <w:r>
+        <w:rPr>
+          <w:rFonts w:eastAsia="Times New Roman"/>
+        </w:rPr>
+        <w:t>Режим</w:t>
+      </w:r>
+      <w:r>
+        <w:rPr>
+          <w:rFonts w:eastAsia="Times New Roman"/>
+          <w:lang w:val="en-US"/>
+        </w:rPr>
+        <w:t xml:space="preserve"> </w:t>
+      </w:r>
+      <w:r>
+        <w:rPr>
+          <w:rFonts w:eastAsia="Times New Roman"/>
+        </w:rPr>
+        <w:t>доступа</w:t>
+      </w:r>
+      <w:r>
+        <w:rPr>
+          <w:rFonts w:eastAsia="Times New Roman"/>
+          <w:lang w:val="en-US"/>
+        </w:rPr>
+        <w:t xml:space="preserve">: </w:t>
+      </w:r>
+      <w:r>
+        <w:rPr>
+          <w:rFonts w:eastAsia="Times New Roman"/>
+          <w:lang w:val="en-US"/>
+        </w:rPr>
+        <w:t>https://w3techs.com/technologies/overview/content_management/all</w:t>
       </w:r>
     </w:p>
     <w:p>
@@ -3270,6 +4401,7 @@
         <w:jc w:val="center"/>
         <w:rPr>
           <w:rFonts w:eastAsia="Times New Roman"/>
+          <w:lang w:val="en-US"/>
         </w:rPr>
       </w:pPr>
     </w:p>
@@ -3278,11 +4410,13 @@
         <w:ind w:firstLine="709"/>
         <w:rPr>
           <w:rFonts w:eastAsia="Times New Roman"/>
-        </w:rPr>
-      </w:pPr>
-      <w:r>
-        <w:rPr>
-          <w:rFonts w:eastAsia="Times New Roman"/>
+          <w:lang w:val="en-US"/>
+        </w:rPr>
+      </w:pPr>
+      <w:r>
+        <w:rPr>
+          <w:rFonts w:eastAsia="Times New Roman"/>
+          <w:lang w:val="en-US"/>
         </w:rPr>
         <w:br w:type="page"/>
       </w:r>
@@ -3292,7 +4426,7 @@
         <w:pStyle w:val="13"/>
         <w:jc w:val="center"/>
       </w:pPr>
-      <w:bookmarkStart w:id="16" w:name="_Toc531633417"/>
+      <w:bookmarkStart w:id="19" w:name="_Toc531728746"/>
       <w:r>
         <w:rPr>
           <w:rStyle w:val="15"/>
@@ -3307,7 +4441,7 @@
       <w:r>
         <w:t xml:space="preserve"> А</w:t>
       </w:r>
-      <w:bookmarkEnd w:id="16"/>
+      <w:bookmarkEnd w:id="19"/>
     </w:p>
     <w:p>
       <w:pPr>
@@ -3357,12 +4491,12 @@
         <w:pStyle w:val="13"/>
         <w:jc w:val="center"/>
       </w:pPr>
-      <w:bookmarkStart w:id="17" w:name="_Toc531633418"/>
+      <w:bookmarkStart w:id="20" w:name="_Toc531728747"/>
       <w:r>
         <w:lastRenderedPageBreak/>
         <w:t>ПРИЛОЖЕНИЕ Б</w:t>
       </w:r>
-      <w:bookmarkEnd w:id="17"/>
+      <w:bookmarkEnd w:id="20"/>
     </w:p>
     <w:p>
       <w:pPr>
@@ -3410,12 +4544,12 @@
         <w:pStyle w:val="13"/>
         <w:jc w:val="center"/>
       </w:pPr>
-      <w:bookmarkStart w:id="18" w:name="_Toc531633419"/>
+      <w:bookmarkStart w:id="21" w:name="_Toc531728748"/>
       <w:r>
         <w:lastRenderedPageBreak/>
         <w:t>ПРИЛОЖЕНИЕ В</w:t>
       </w:r>
-      <w:bookmarkEnd w:id="18"/>
+      <w:bookmarkEnd w:id="21"/>
     </w:p>
     <w:p>
       <w:pPr>
@@ -3431,14 +4565,14 @@
         </w:rPr>
         <w:t>(</w:t>
       </w:r>
-      <w:bookmarkStart w:id="19" w:name="_Hlk531468072"/>
+      <w:bookmarkStart w:id="22" w:name="_Hlk531468072"/>
       <w:r>
         <w:rPr>
           <w:rFonts w:eastAsia="Times New Roman"/>
         </w:rPr>
         <w:t>рекомендуемое</w:t>
       </w:r>
-      <w:bookmarkEnd w:id="19"/>
+      <w:bookmarkEnd w:id="22"/>
       <w:r>
         <w:rPr>
           <w:rFonts w:eastAsia="Times New Roman"/>
@@ -3992,6 +5126,92 @@
     </w:lvl>
   </w:abstractNum>
   <w:abstractNum w:abstractNumId="4" w15:restartNumberingAfterBreak="0">
+    <w:nsid w:val="143E38B6"/>
+    <w:multiLevelType w:val="hybridMultilevel"/>
+    <w:tmpl w:val="C686A146"/>
+    <w:lvl w:ilvl="0" w:tplc="0419000F">
+      <w:start w:val="1"/>
+      <w:numFmt w:val="decimal"/>
+      <w:lvlText w:val="%1."/>
+      <w:lvlJc w:val="left"/>
+      <w:pPr>
+        <w:ind w:left="1429" w:hanging="360"/>
+      </w:pPr>
+    </w:lvl>
+    <w:lvl w:ilvl="1" w:tplc="04190019" w:tentative="1">
+      <w:start w:val="1"/>
+      <w:numFmt w:val="lowerLetter"/>
+      <w:lvlText w:val="%2."/>
+      <w:lvlJc w:val="left"/>
+      <w:pPr>
+        <w:ind w:left="2149" w:hanging="360"/>
+      </w:pPr>
+    </w:lvl>
+    <w:lvl w:ilvl="2" w:tplc="0419001B" w:tentative="1">
+      <w:start w:val="1"/>
+      <w:numFmt w:val="lowerRoman"/>
+      <w:lvlText w:val="%3."/>
+      <w:lvlJc w:val="right"/>
+      <w:pPr>
+        <w:ind w:left="2869" w:hanging="180"/>
+      </w:pPr>
+    </w:lvl>
+    <w:lvl w:ilvl="3" w:tplc="0419000F" w:tentative="1">
+      <w:start w:val="1"/>
+      <w:numFmt w:val="decimal"/>
+      <w:lvlText w:val="%4."/>
+      <w:lvlJc w:val="left"/>
+      <w:pPr>
+        <w:ind w:left="3589" w:hanging="360"/>
+      </w:pPr>
+    </w:lvl>
+    <w:lvl w:ilvl="4" w:tplc="04190019" w:tentative="1">
+      <w:start w:val="1"/>
+      <w:numFmt w:val="lowerLetter"/>
+      <w:lvlText w:val="%5."/>
+      <w:lvlJc w:val="left"/>
+      <w:pPr>
+        <w:ind w:left="4309" w:hanging="360"/>
+      </w:pPr>
+    </w:lvl>
+    <w:lvl w:ilvl="5" w:tplc="0419001B" w:tentative="1">
+      <w:start w:val="1"/>
+      <w:numFmt w:val="lowerRoman"/>
+      <w:lvlText w:val="%6."/>
+      <w:lvlJc w:val="right"/>
+      <w:pPr>
+        <w:ind w:left="5029" w:hanging="180"/>
+      </w:pPr>
+    </w:lvl>
+    <w:lvl w:ilvl="6" w:tplc="0419000F" w:tentative="1">
+      <w:start w:val="1"/>
+      <w:numFmt w:val="decimal"/>
+      <w:lvlText w:val="%7."/>
+      <w:lvlJc w:val="left"/>
+      <w:pPr>
+        <w:ind w:left="5749" w:hanging="360"/>
+      </w:pPr>
+    </w:lvl>
+    <w:lvl w:ilvl="7" w:tplc="04190019" w:tentative="1">
+      <w:start w:val="1"/>
+      <w:numFmt w:val="lowerLetter"/>
+      <w:lvlText w:val="%8."/>
+      <w:lvlJc w:val="left"/>
+      <w:pPr>
+        <w:ind w:left="6469" w:hanging="360"/>
+      </w:pPr>
+    </w:lvl>
+    <w:lvl w:ilvl="8" w:tplc="0419001B" w:tentative="1">
+      <w:start w:val="1"/>
+      <w:numFmt w:val="lowerRoman"/>
+      <w:lvlText w:val="%9."/>
+      <w:lvlJc w:val="right"/>
+      <w:pPr>
+        <w:ind w:left="7189" w:hanging="180"/>
+      </w:pPr>
+    </w:lvl>
+  </w:abstractNum>
+  <w:abstractNum w:abstractNumId="5" w15:restartNumberingAfterBreak="0">
     <w:nsid w:val="1FCB768D"/>
     <w:multiLevelType w:val="hybridMultilevel"/>
     <w:tmpl w:val="ADCCDD30"/>
@@ -4104,7 +5324,7 @@
       </w:rPr>
     </w:lvl>
   </w:abstractNum>
-  <w:abstractNum w:abstractNumId="5" w15:restartNumberingAfterBreak="0">
+  <w:abstractNum w:abstractNumId="6" w15:restartNumberingAfterBreak="0">
     <w:nsid w:val="348C2974"/>
     <w:multiLevelType w:val="hybridMultilevel"/>
     <w:tmpl w:val="413E6196"/>
@@ -4194,7 +5414,7 @@
       </w:pPr>
     </w:lvl>
   </w:abstractNum>
-  <w:abstractNum w:abstractNumId="6" w15:restartNumberingAfterBreak="0">
+  <w:abstractNum w:abstractNumId="7" w15:restartNumberingAfterBreak="0">
     <w:nsid w:val="38211B63"/>
     <w:multiLevelType w:val="hybridMultilevel"/>
     <w:tmpl w:val="CE4E3596"/>
@@ -4307,7 +5527,7 @@
       </w:rPr>
     </w:lvl>
   </w:abstractNum>
-  <w:abstractNum w:abstractNumId="7" w15:restartNumberingAfterBreak="0">
+  <w:abstractNum w:abstractNumId="8" w15:restartNumberingAfterBreak="0">
     <w:nsid w:val="47F41AFD"/>
     <w:multiLevelType w:val="multilevel"/>
     <w:tmpl w:val="4E7C4DEC"/>
@@ -4428,7 +5648,7 @@
       </w:rPr>
     </w:lvl>
   </w:abstractNum>
-  <w:abstractNum w:abstractNumId="8" w15:restartNumberingAfterBreak="0">
+  <w:abstractNum w:abstractNumId="9" w15:restartNumberingAfterBreak="0">
     <w:nsid w:val="525A0A90"/>
     <w:multiLevelType w:val="hybridMultilevel"/>
     <w:tmpl w:val="CBBC9F3A"/>
@@ -4541,7 +5761,7 @@
       </w:rPr>
     </w:lvl>
   </w:abstractNum>
-  <w:abstractNum w:abstractNumId="9" w15:restartNumberingAfterBreak="0">
+  <w:abstractNum w:abstractNumId="10" w15:restartNumberingAfterBreak="0">
     <w:nsid w:val="5967161E"/>
     <w:multiLevelType w:val="hybridMultilevel"/>
     <w:tmpl w:val="7F683D80"/>
@@ -4654,7 +5874,233 @@
       </w:rPr>
     </w:lvl>
   </w:abstractNum>
-  <w:abstractNum w:abstractNumId="10" w15:restartNumberingAfterBreak="0">
+  <w:abstractNum w:abstractNumId="11" w15:restartNumberingAfterBreak="0">
+    <w:nsid w:val="5DF84B0B"/>
+    <w:multiLevelType w:val="hybridMultilevel"/>
+    <w:tmpl w:val="A6045302"/>
+    <w:lvl w:ilvl="0" w:tplc="7D60402A">
+      <w:start w:val="1"/>
+      <w:numFmt w:val="bullet"/>
+      <w:lvlText w:val=""/>
+      <w:lvlJc w:val="left"/>
+      <w:pPr>
+        <w:ind w:left="1429" w:hanging="360"/>
+      </w:pPr>
+      <w:rPr>
+        <w:rFonts w:ascii="Symbol" w:hAnsi="Symbol" w:hint="default"/>
+      </w:rPr>
+    </w:lvl>
+    <w:lvl w:ilvl="1" w:tplc="04190003" w:tentative="1">
+      <w:start w:val="1"/>
+      <w:numFmt w:val="bullet"/>
+      <w:lvlText w:val="o"/>
+      <w:lvlJc w:val="left"/>
+      <w:pPr>
+        <w:ind w:left="2149" w:hanging="360"/>
+      </w:pPr>
+      <w:rPr>
+        <w:rFonts w:ascii="Courier New" w:hAnsi="Courier New" w:cs="Courier New" w:hint="default"/>
+      </w:rPr>
+    </w:lvl>
+    <w:lvl w:ilvl="2" w:tplc="04190005" w:tentative="1">
+      <w:start w:val="1"/>
+      <w:numFmt w:val="bullet"/>
+      <w:lvlText w:val=""/>
+      <w:lvlJc w:val="left"/>
+      <w:pPr>
+        <w:ind w:left="2869" w:hanging="360"/>
+      </w:pPr>
+      <w:rPr>
+        <w:rFonts w:ascii="Wingdings" w:hAnsi="Wingdings" w:hint="default"/>
+      </w:rPr>
+    </w:lvl>
+    <w:lvl w:ilvl="3" w:tplc="04190001" w:tentative="1">
+      <w:start w:val="1"/>
+      <w:numFmt w:val="bullet"/>
+      <w:lvlText w:val=""/>
+      <w:lvlJc w:val="left"/>
+      <w:pPr>
+        <w:ind w:left="3589" w:hanging="360"/>
+      </w:pPr>
+      <w:rPr>
+        <w:rFonts w:ascii="Symbol" w:hAnsi="Symbol" w:hint="default"/>
+      </w:rPr>
+    </w:lvl>
+    <w:lvl w:ilvl="4" w:tplc="04190003" w:tentative="1">
+      <w:start w:val="1"/>
+      <w:numFmt w:val="bullet"/>
+      <w:lvlText w:val="o"/>
+      <w:lvlJc w:val="left"/>
+      <w:pPr>
+        <w:ind w:left="4309" w:hanging="360"/>
+      </w:pPr>
+      <w:rPr>
+        <w:rFonts w:ascii="Courier New" w:hAnsi="Courier New" w:cs="Courier New" w:hint="default"/>
+      </w:rPr>
+    </w:lvl>
+    <w:lvl w:ilvl="5" w:tplc="04190005" w:tentative="1">
+      <w:start w:val="1"/>
+      <w:numFmt w:val="bullet"/>
+      <w:lvlText w:val=""/>
+      <w:lvlJc w:val="left"/>
+      <w:pPr>
+        <w:ind w:left="5029" w:hanging="360"/>
+      </w:pPr>
+      <w:rPr>
+        <w:rFonts w:ascii="Wingdings" w:hAnsi="Wingdings" w:hint="default"/>
+      </w:rPr>
+    </w:lvl>
+    <w:lvl w:ilvl="6" w:tplc="04190001" w:tentative="1">
+      <w:start w:val="1"/>
+      <w:numFmt w:val="bullet"/>
+      <w:lvlText w:val=""/>
+      <w:lvlJc w:val="left"/>
+      <w:pPr>
+        <w:ind w:left="5749" w:hanging="360"/>
+      </w:pPr>
+      <w:rPr>
+        <w:rFonts w:ascii="Symbol" w:hAnsi="Symbol" w:hint="default"/>
+      </w:rPr>
+    </w:lvl>
+    <w:lvl w:ilvl="7" w:tplc="04190003" w:tentative="1">
+      <w:start w:val="1"/>
+      <w:numFmt w:val="bullet"/>
+      <w:lvlText w:val="o"/>
+      <w:lvlJc w:val="left"/>
+      <w:pPr>
+        <w:ind w:left="6469" w:hanging="360"/>
+      </w:pPr>
+      <w:rPr>
+        <w:rFonts w:ascii="Courier New" w:hAnsi="Courier New" w:cs="Courier New" w:hint="default"/>
+      </w:rPr>
+    </w:lvl>
+    <w:lvl w:ilvl="8" w:tplc="04190005" w:tentative="1">
+      <w:start w:val="1"/>
+      <w:numFmt w:val="bullet"/>
+      <w:lvlText w:val=""/>
+      <w:lvlJc w:val="left"/>
+      <w:pPr>
+        <w:ind w:left="7189" w:hanging="360"/>
+      </w:pPr>
+      <w:rPr>
+        <w:rFonts w:ascii="Wingdings" w:hAnsi="Wingdings" w:hint="default"/>
+      </w:rPr>
+    </w:lvl>
+  </w:abstractNum>
+  <w:abstractNum w:abstractNumId="12" w15:restartNumberingAfterBreak="0">
+    <w:nsid w:val="69FD621C"/>
+    <w:multiLevelType w:val="hybridMultilevel"/>
+    <w:tmpl w:val="4D8E970A"/>
+    <w:lvl w:ilvl="0" w:tplc="7D60402A">
+      <w:start w:val="1"/>
+      <w:numFmt w:val="bullet"/>
+      <w:lvlText w:val=""/>
+      <w:lvlJc w:val="left"/>
+      <w:pPr>
+        <w:ind w:left="1429" w:hanging="360"/>
+      </w:pPr>
+      <w:rPr>
+        <w:rFonts w:ascii="Symbol" w:hAnsi="Symbol" w:hint="default"/>
+      </w:rPr>
+    </w:lvl>
+    <w:lvl w:ilvl="1" w:tplc="04190003" w:tentative="1">
+      <w:start w:val="1"/>
+      <w:numFmt w:val="bullet"/>
+      <w:lvlText w:val="o"/>
+      <w:lvlJc w:val="left"/>
+      <w:pPr>
+        <w:ind w:left="2149" w:hanging="360"/>
+      </w:pPr>
+      <w:rPr>
+        <w:rFonts w:ascii="Courier New" w:hAnsi="Courier New" w:cs="Courier New" w:hint="default"/>
+      </w:rPr>
+    </w:lvl>
+    <w:lvl w:ilvl="2" w:tplc="04190005" w:tentative="1">
+      <w:start w:val="1"/>
+      <w:numFmt w:val="bullet"/>
+      <w:lvlText w:val=""/>
+      <w:lvlJc w:val="left"/>
+      <w:pPr>
+        <w:ind w:left="2869" w:hanging="360"/>
+      </w:pPr>
+      <w:rPr>
+        <w:rFonts w:ascii="Wingdings" w:hAnsi="Wingdings" w:hint="default"/>
+      </w:rPr>
+    </w:lvl>
+    <w:lvl w:ilvl="3" w:tplc="04190001" w:tentative="1">
+      <w:start w:val="1"/>
+      <w:numFmt w:val="bullet"/>
+      <w:lvlText w:val=""/>
+      <w:lvlJc w:val="left"/>
+      <w:pPr>
+        <w:ind w:left="3589" w:hanging="360"/>
+      </w:pPr>
+      <w:rPr>
+        <w:rFonts w:ascii="Symbol" w:hAnsi="Symbol" w:hint="default"/>
+      </w:rPr>
+    </w:lvl>
+    <w:lvl w:ilvl="4" w:tplc="04190003" w:tentative="1">
+      <w:start w:val="1"/>
+      <w:numFmt w:val="bullet"/>
+      <w:lvlText w:val="o"/>
+      <w:lvlJc w:val="left"/>
+      <w:pPr>
+        <w:ind w:left="4309" w:hanging="360"/>
+      </w:pPr>
+      <w:rPr>
+        <w:rFonts w:ascii="Courier New" w:hAnsi="Courier New" w:cs="Courier New" w:hint="default"/>
+      </w:rPr>
+    </w:lvl>
+    <w:lvl w:ilvl="5" w:tplc="04190005" w:tentative="1">
+      <w:start w:val="1"/>
+      <w:numFmt w:val="bullet"/>
+      <w:lvlText w:val=""/>
+      <w:lvlJc w:val="left"/>
+      <w:pPr>
+        <w:ind w:left="5029" w:hanging="360"/>
+      </w:pPr>
+      <w:rPr>
+        <w:rFonts w:ascii="Wingdings" w:hAnsi="Wingdings" w:hint="default"/>
+      </w:rPr>
+    </w:lvl>
+    <w:lvl w:ilvl="6" w:tplc="04190001" w:tentative="1">
+      <w:start w:val="1"/>
+      <w:numFmt w:val="bullet"/>
+      <w:lvlText w:val=""/>
+      <w:lvlJc w:val="left"/>
+      <w:pPr>
+        <w:ind w:left="5749" w:hanging="360"/>
+      </w:pPr>
+      <w:rPr>
+        <w:rFonts w:ascii="Symbol" w:hAnsi="Symbol" w:hint="default"/>
+      </w:rPr>
+    </w:lvl>
+    <w:lvl w:ilvl="7" w:tplc="04190003" w:tentative="1">
+      <w:start w:val="1"/>
+      <w:numFmt w:val="bullet"/>
+      <w:lvlText w:val="o"/>
+      <w:lvlJc w:val="left"/>
+      <w:pPr>
+        <w:ind w:left="6469" w:hanging="360"/>
+      </w:pPr>
+      <w:rPr>
+        <w:rFonts w:ascii="Courier New" w:hAnsi="Courier New" w:cs="Courier New" w:hint="default"/>
+      </w:rPr>
+    </w:lvl>
+    <w:lvl w:ilvl="8" w:tplc="04190005" w:tentative="1">
+      <w:start w:val="1"/>
+      <w:numFmt w:val="bullet"/>
+      <w:lvlText w:val=""/>
+      <w:lvlJc w:val="left"/>
+      <w:pPr>
+        <w:ind w:left="7189" w:hanging="360"/>
+      </w:pPr>
+      <w:rPr>
+        <w:rFonts w:ascii="Wingdings" w:hAnsi="Wingdings" w:hint="default"/>
+      </w:rPr>
+    </w:lvl>
+  </w:abstractNum>
+  <w:abstractNum w:abstractNumId="13" w15:restartNumberingAfterBreak="0">
     <w:nsid w:val="6C4E4754"/>
     <w:multiLevelType w:val="hybridMultilevel"/>
     <w:tmpl w:val="5CC8D872"/>
@@ -4767,7 +6213,7 @@
       </w:rPr>
     </w:lvl>
   </w:abstractNum>
-  <w:abstractNum w:abstractNumId="11" w15:restartNumberingAfterBreak="0">
+  <w:abstractNum w:abstractNumId="14" w15:restartNumberingAfterBreak="0">
     <w:nsid w:val="72BC6562"/>
     <w:multiLevelType w:val="hybridMultilevel"/>
     <w:tmpl w:val="37181990"/>
@@ -4856,7 +6302,7 @@
       </w:pPr>
     </w:lvl>
   </w:abstractNum>
-  <w:abstractNum w:abstractNumId="12" w15:restartNumberingAfterBreak="0">
+  <w:abstractNum w:abstractNumId="15" w15:restartNumberingAfterBreak="0">
     <w:nsid w:val="7BF7D7B0"/>
     <w:multiLevelType w:val="hybridMultilevel"/>
     <w:tmpl w:val="EEAE0E30"/>
@@ -4946,40 +6392,49 @@
     <w:abstractNumId w:val="2"/>
   </w:num>
   <w:num w:numId="2">
-    <w:abstractNumId w:val="7"/>
+    <w:abstractNumId w:val="8"/>
   </w:num>
   <w:num w:numId="3">
-    <w:abstractNumId w:val="11"/>
+    <w:abstractNumId w:val="14"/>
   </w:num>
   <w:num w:numId="4">
-    <w:abstractNumId w:val="12"/>
+    <w:abstractNumId w:val="15"/>
   </w:num>
   <w:num w:numId="5">
     <w:abstractNumId w:val="0"/>
   </w:num>
   <w:num w:numId="6">
-    <w:abstractNumId w:val="4"/>
+    <w:abstractNumId w:val="5"/>
   </w:num>
   <w:num w:numId="7">
     <w:abstractNumId w:val="3"/>
   </w:num>
   <w:num w:numId="8">
-    <w:abstractNumId w:val="6"/>
+    <w:abstractNumId w:val="7"/>
   </w:num>
   <w:num w:numId="9">
-    <w:abstractNumId w:val="9"/>
+    <w:abstractNumId w:val="10"/>
   </w:num>
   <w:num w:numId="10">
     <w:abstractNumId w:val="1"/>
   </w:num>
   <w:num w:numId="11">
-    <w:abstractNumId w:val="10"/>
+    <w:abstractNumId w:val="13"/>
   </w:num>
   <w:num w:numId="12">
-    <w:abstractNumId w:val="8"/>
+    <w:abstractNumId w:val="9"/>
   </w:num>
   <w:num w:numId="13">
-    <w:abstractNumId w:val="5"/>
+    <w:abstractNumId w:val="6"/>
+  </w:num>
+  <w:num w:numId="14">
+    <w:abstractNumId w:val="4"/>
+  </w:num>
+  <w:num w:numId="15">
+    <w:abstractNumId w:val="11"/>
+  </w:num>
+  <w:num w:numId="16">
+    <w:abstractNumId w:val="12"/>
   </w:num>
 </w:numbering>
 </file>
@@ -5381,6 +6836,7 @@
   <w:style w:type="paragraph" w:default="1" w:styleId="a">
     <w:name w:val="Normal"/>
     <w:qFormat/>
+    <w:rsid w:val="00474FFA"/>
   </w:style>
   <w:style w:type="paragraph" w:styleId="1">
     <w:name w:val="heading 1"/>
@@ -5425,6 +6881,28 @@
       <w:color w:val="2E75B5"/>
       <w:sz w:val="26"/>
       <w:szCs w:val="26"/>
+    </w:rPr>
+  </w:style>
+  <w:style w:type="paragraph" w:styleId="3">
+    <w:name w:val="heading 3"/>
+    <w:basedOn w:val="a"/>
+    <w:next w:val="a"/>
+    <w:link w:val="30"/>
+    <w:uiPriority w:val="9"/>
+    <w:unhideWhenUsed/>
+    <w:qFormat/>
+    <w:rsid w:val="00F045ED"/>
+    <w:pPr>
+      <w:keepNext/>
+      <w:keepLines/>
+      <w:spacing w:before="40"/>
+      <w:outlineLvl w:val="2"/>
+    </w:pPr>
+    <w:rPr>
+      <w:rFonts w:asciiTheme="majorHAnsi" w:eastAsiaTheme="majorEastAsia" w:hAnsiTheme="majorHAnsi" w:cstheme="majorBidi"/>
+      <w:color w:val="1F3763" w:themeColor="accent1" w:themeShade="7F"/>
+      <w:sz w:val="24"/>
+      <w:szCs w:val="24"/>
     </w:rPr>
   </w:style>
   <w:style w:type="character" w:default="1" w:styleId="a0">
@@ -5620,7 +7098,7 @@
       <w:lang w:eastAsia="ru-RU"/>
     </w:rPr>
   </w:style>
-  <w:style w:type="paragraph" w:styleId="3">
+  <w:style w:type="paragraph" w:styleId="31">
     <w:name w:val="toc 3"/>
     <w:basedOn w:val="a"/>
     <w:next w:val="a"/>
@@ -5797,6 +7275,60 @@
       <w:sz w:val="26"/>
       <w:szCs w:val="26"/>
       <w:lang w:eastAsia="ru-RU"/>
+    </w:rPr>
+  </w:style>
+  <w:style w:type="character" w:styleId="ae">
+    <w:name w:val="Unresolved Mention"/>
+    <w:basedOn w:val="a0"/>
+    <w:uiPriority w:val="99"/>
+    <w:semiHidden/>
+    <w:unhideWhenUsed/>
+    <w:rsid w:val="00D645CD"/>
+    <w:rPr>
+      <w:color w:val="605E5C"/>
+      <w:shd w:val="clear" w:color="auto" w:fill="E1DFDD"/>
+    </w:rPr>
+  </w:style>
+  <w:style w:type="character" w:customStyle="1" w:styleId="30">
+    <w:name w:val="Заголовок 3 Знак"/>
+    <w:basedOn w:val="a0"/>
+    <w:link w:val="3"/>
+    <w:uiPriority w:val="9"/>
+    <w:rsid w:val="00F045ED"/>
+    <w:rPr>
+      <w:rFonts w:asciiTheme="majorHAnsi" w:eastAsiaTheme="majorEastAsia" w:hAnsiTheme="majorHAnsi" w:cstheme="majorBidi"/>
+      <w:color w:val="1F3763" w:themeColor="accent1" w:themeShade="7F"/>
+      <w:sz w:val="24"/>
+      <w:szCs w:val="24"/>
+    </w:rPr>
+  </w:style>
+  <w:style w:type="paragraph" w:customStyle="1" w:styleId="32">
+    <w:name w:val="Заголовок 3 свой"/>
+    <w:basedOn w:val="3"/>
+    <w:link w:val="33"/>
+    <w:qFormat/>
+    <w:rsid w:val="00F045ED"/>
+    <w:pPr>
+      <w:ind w:firstLine="709"/>
+    </w:pPr>
+    <w:rPr>
+      <w:rFonts w:ascii="Times New Roman" w:eastAsia="Times New Roman" w:hAnsi="Times New Roman" w:cs="Times New Roman"/>
+      <w:color w:val="auto"/>
+      <w:sz w:val="28"/>
+      <w:lang w:val="en-US"/>
+    </w:rPr>
+  </w:style>
+  <w:style w:type="character" w:customStyle="1" w:styleId="33">
+    <w:name w:val="Заголовок 3 свой Знак"/>
+    <w:basedOn w:val="30"/>
+    <w:link w:val="32"/>
+    <w:rsid w:val="00F045ED"/>
+    <w:rPr>
+      <w:rFonts w:asciiTheme="majorHAnsi" w:eastAsia="Times New Roman" w:hAnsiTheme="majorHAnsi" w:cstheme="majorBidi"/>
+      <w:color w:val="1F3763" w:themeColor="accent1" w:themeShade="7F"/>
+      <w:sz w:val="24"/>
+      <w:szCs w:val="24"/>
+      <w:lang w:val="en-US"/>
     </w:rPr>
   </w:style>
 </w:styles>
@@ -6068,7 +7600,7 @@
 </file>
 
 <file path=customXml/itemProps1.xml><?xml version="1.0" encoding="utf-8"?>
-<ds:datastoreItem xmlns:ds="http://schemas.openxmlformats.org/officeDocument/2006/customXml" ds:itemID="{932117E3-E731-46FA-9971-B40C51180961}">
+<ds:datastoreItem xmlns:ds="http://schemas.openxmlformats.org/officeDocument/2006/customXml" ds:itemID="{FF062B3D-A330-4C0C-9351-EEF600AC8248}">
   <ds:schemaRefs>
     <ds:schemaRef ds:uri="http://schemas.openxmlformats.org/officeDocument/2006/bibliography"/>
   </ds:schemaRefs>

</xml_diff>

<commit_message>
College project update #1.1b
</commit_message>
<xml_diff>
--- a/doc/Пояснительная записка.docx
+++ b/doc/Пояснительная записка.docx
@@ -6,6 +6,7 @@
       <w:pPr>
         <w:rPr>
           <w:rFonts w:eastAsia="Times New Roman"/>
+          <w:lang w:val="en-US"/>
         </w:rPr>
       </w:pPr>
     </w:p>
@@ -76,7 +77,6 @@
     </w:p>
     <w:p>
       <w:pPr>
-        <w:ind w:firstLine="709"/>
         <w:jc w:val="center"/>
         <w:rPr>
           <w:rFonts w:eastAsia="Times New Roman"/>
@@ -630,7 +630,6 @@
     </w:p>
     <w:p>
       <w:pPr>
-        <w:ind w:firstLine="709"/>
         <w:jc w:val="center"/>
         <w:rPr>
           <w:lang w:val="en-US"/>
@@ -711,7 +710,7 @@
             </w:rPr>
             <w:fldChar w:fldCharType="separate"/>
           </w:r>
-          <w:hyperlink w:anchor="_Toc531728731" w:history="1">
+          <w:hyperlink w:anchor="_Toc531779393" w:history="1">
             <w:r>
               <w:rPr>
                 <w:rStyle w:val="ab"/>
@@ -738,7 +737,7 @@
                 <w:noProof/>
                 <w:webHidden/>
               </w:rPr>
-              <w:instrText xml:space="preserve"> PAGEREF _Toc531728731 \h </w:instrText>
+              <w:instrText xml:space="preserve"> PAGEREF _Toc531779393 \h </w:instrText>
             </w:r>
             <w:r>
               <w:rPr>
@@ -780,7 +779,7 @@
               <w:lang w:eastAsia="ru-RU"/>
             </w:rPr>
           </w:pPr>
-          <w:hyperlink w:anchor="_Toc531728732" w:history="1">
+          <w:hyperlink w:anchor="_Toc531779394" w:history="1">
             <w:r>
               <w:rPr>
                 <w:rStyle w:val="ab"/>
@@ -808,7 +807,7 @@
                 <w:noProof/>
                 <w:webHidden/>
               </w:rPr>
-              <w:instrText xml:space="preserve"> PAGEREF _Toc531728732 \h </w:instrText>
+              <w:instrText xml:space="preserve"> PAGEREF _Toc531779394 \h </w:instrText>
             </w:r>
             <w:r>
               <w:rPr>
@@ -850,7 +849,7 @@
               <w:lang w:eastAsia="ru-RU"/>
             </w:rPr>
           </w:pPr>
-          <w:hyperlink w:anchor="_Toc531728733" w:history="1">
+          <w:hyperlink w:anchor="_Toc531779395" w:history="1">
             <w:r>
               <w:rPr>
                 <w:rStyle w:val="ab"/>
@@ -877,7 +876,7 @@
                 <w:noProof/>
                 <w:webHidden/>
               </w:rPr>
-              <w:instrText xml:space="preserve"> PAGEREF _Toc531728733 \h </w:instrText>
+              <w:instrText xml:space="preserve"> PAGEREF _Toc531779395 \h </w:instrText>
             </w:r>
             <w:r>
               <w:rPr>
@@ -919,7 +918,7 @@
               <w:lang w:eastAsia="ru-RU"/>
             </w:rPr>
           </w:pPr>
-          <w:hyperlink w:anchor="_Toc531728734" w:history="1">
+          <w:hyperlink w:anchor="_Toc531779396" w:history="1">
             <w:r>
               <w:rPr>
                 <w:rStyle w:val="ab"/>
@@ -946,7 +945,7 @@
                 <w:noProof/>
                 <w:webHidden/>
               </w:rPr>
-              <w:instrText xml:space="preserve"> PAGEREF _Toc531728734 \h </w:instrText>
+              <w:instrText xml:space="preserve"> PAGEREF _Toc531779396 \h </w:instrText>
             </w:r>
             <w:r>
               <w:rPr>
@@ -967,76 +966,6 @@
                 <w:webHidden/>
               </w:rPr>
               <w:t>7</w:t>
-            </w:r>
-            <w:r>
-              <w:rPr>
-                <w:noProof/>
-                <w:webHidden/>
-              </w:rPr>
-              <w:fldChar w:fldCharType="end"/>
-            </w:r>
-          </w:hyperlink>
-        </w:p>
-        <w:p>
-          <w:pPr>
-            <w:pStyle w:val="31"/>
-            <w:ind w:left="567"/>
-            <w:rPr>
-              <w:rFonts w:asciiTheme="minorHAnsi" w:eastAsiaTheme="minorEastAsia" w:hAnsiTheme="minorHAnsi" w:cstheme="minorBidi"/>
-              <w:noProof/>
-              <w:sz w:val="22"/>
-              <w:szCs w:val="22"/>
-              <w:lang w:val="en-US" w:eastAsia="ru-RU"/>
-            </w:rPr>
-          </w:pPr>
-          <w:hyperlink w:anchor="_Toc531728735" w:history="1">
-            <w:r>
-              <w:rPr>
-                <w:rStyle w:val="ab"/>
-                <w:noProof/>
-              </w:rPr>
-              <w:t>1.2.1 WordPress</w:t>
-            </w:r>
-            <w:r>
-              <w:rPr>
-                <w:noProof/>
-                <w:webHidden/>
-              </w:rPr>
-              <w:tab/>
-            </w:r>
-            <w:r>
-              <w:rPr>
-                <w:noProof/>
-                <w:webHidden/>
-              </w:rPr>
-              <w:fldChar w:fldCharType="begin"/>
-            </w:r>
-            <w:r>
-              <w:rPr>
-                <w:noProof/>
-                <w:webHidden/>
-              </w:rPr>
-              <w:instrText xml:space="preserve"> PAGEREF _Toc531728735 \h </w:instrText>
-            </w:r>
-            <w:r>
-              <w:rPr>
-                <w:noProof/>
-                <w:webHidden/>
-              </w:rPr>
-            </w:r>
-            <w:r>
-              <w:rPr>
-                <w:noProof/>
-                <w:webHidden/>
-              </w:rPr>
-              <w:fldChar w:fldCharType="separate"/>
-            </w:r>
-            <w:r>
-              <w:rPr>
-                <w:noProof/>
-                <w:webHidden/>
-              </w:rPr>
-              <w:t>9</w:t>
             </w:r>
             <w:r>
               <w:rPr>
@@ -1059,13 +988,13 @@
               <w:lang w:eastAsia="ru-RU"/>
             </w:rPr>
           </w:pPr>
-          <w:hyperlink w:anchor="_Toc531728736" w:history="1">
+          <w:hyperlink w:anchor="_Toc531779397" w:history="1">
             <w:r>
               <w:rPr>
                 <w:rStyle w:val="ab"/>
                 <w:noProof/>
               </w:rPr>
-              <w:t>1.2.2 Joomla!</w:t>
+              <w:t>1.2.1 WordPress</w:t>
             </w:r>
             <w:r>
               <w:rPr>
@@ -1086,7 +1015,7 @@
                 <w:noProof/>
                 <w:webHidden/>
               </w:rPr>
-              <w:instrText xml:space="preserve"> PAGEREF _Toc531728736 \h </w:instrText>
+              <w:instrText xml:space="preserve"> PAGEREF _Toc531779397 \h </w:instrText>
             </w:r>
             <w:r>
               <w:rPr>
@@ -1129,12 +1058,82 @@
               <w:lang w:eastAsia="ru-RU"/>
             </w:rPr>
           </w:pPr>
-          <w:hyperlink w:anchor="_Toc531728737" w:history="1">
+          <w:hyperlink w:anchor="_Toc531779398" w:history="1">
             <w:r>
               <w:rPr>
                 <w:rStyle w:val="ab"/>
                 <w:noProof/>
               </w:rPr>
+              <w:t>1.2.2 Joomla!</w:t>
+            </w:r>
+            <w:r>
+              <w:rPr>
+                <w:noProof/>
+                <w:webHidden/>
+              </w:rPr>
+              <w:tab/>
+            </w:r>
+            <w:r>
+              <w:rPr>
+                <w:noProof/>
+                <w:webHidden/>
+              </w:rPr>
+              <w:fldChar w:fldCharType="begin"/>
+            </w:r>
+            <w:r>
+              <w:rPr>
+                <w:noProof/>
+                <w:webHidden/>
+              </w:rPr>
+              <w:instrText xml:space="preserve"> PAGEREF _Toc531779398 \h </w:instrText>
+            </w:r>
+            <w:r>
+              <w:rPr>
+                <w:noProof/>
+                <w:webHidden/>
+              </w:rPr>
+            </w:r>
+            <w:r>
+              <w:rPr>
+                <w:noProof/>
+                <w:webHidden/>
+              </w:rPr>
+              <w:fldChar w:fldCharType="separate"/>
+            </w:r>
+            <w:r>
+              <w:rPr>
+                <w:noProof/>
+                <w:webHidden/>
+              </w:rPr>
+              <w:t>9</w:t>
+            </w:r>
+            <w:r>
+              <w:rPr>
+                <w:noProof/>
+                <w:webHidden/>
+              </w:rPr>
+              <w:fldChar w:fldCharType="end"/>
+            </w:r>
+          </w:hyperlink>
+        </w:p>
+        <w:p>
+          <w:pPr>
+            <w:pStyle w:val="31"/>
+            <w:ind w:left="567"/>
+            <w:rPr>
+              <w:rFonts w:asciiTheme="minorHAnsi" w:eastAsiaTheme="minorEastAsia" w:hAnsiTheme="minorHAnsi" w:cstheme="minorBidi"/>
+              <w:noProof/>
+              <w:sz w:val="22"/>
+              <w:szCs w:val="22"/>
+              <w:lang w:eastAsia="ru-RU"/>
+            </w:rPr>
+          </w:pPr>
+          <w:hyperlink w:anchor="_Toc531779399" w:history="1">
+            <w:r>
+              <w:rPr>
+                <w:rStyle w:val="ab"/>
+                <w:noProof/>
+              </w:rPr>
               <w:t>1.2.3 Drupal</w:t>
             </w:r>
             <w:r>
@@ -1156,7 +1155,7 @@
                 <w:noProof/>
                 <w:webHidden/>
               </w:rPr>
-              <w:instrText xml:space="preserve"> PAGEREF _Toc531728737 \h </w:instrText>
+              <w:instrText xml:space="preserve"> PAGEREF _Toc531779399 \h </w:instrText>
             </w:r>
             <w:r>
               <w:rPr>
@@ -1198,7 +1197,7 @@
               <w:lang w:eastAsia="ru-RU"/>
             </w:rPr>
           </w:pPr>
-          <w:hyperlink w:anchor="_Toc531728738" w:history="1">
+          <w:hyperlink w:anchor="_Toc531779400" w:history="1">
             <w:r>
               <w:rPr>
                 <w:rStyle w:val="ab"/>
@@ -1240,7 +1239,7 @@
                 <w:noProof/>
                 <w:webHidden/>
               </w:rPr>
-              <w:instrText xml:space="preserve"> PAGEREF _Toc531728738 \h </w:instrText>
+              <w:instrText xml:space="preserve"> PAGEREF _Toc531779400 \h </w:instrText>
             </w:r>
             <w:r>
               <w:rPr>
@@ -1282,7 +1281,7 @@
               <w:lang w:eastAsia="ru-RU"/>
             </w:rPr>
           </w:pPr>
-          <w:hyperlink w:anchor="_Toc531728739" w:history="1">
+          <w:hyperlink w:anchor="_Toc531779401" w:history="1">
             <w:r>
               <w:rPr>
                 <w:rStyle w:val="ab"/>
@@ -1309,7 +1308,7 @@
                 <w:noProof/>
                 <w:webHidden/>
               </w:rPr>
-              <w:instrText xml:space="preserve"> PAGEREF _Toc531728739 \h </w:instrText>
+              <w:instrText xml:space="preserve"> PAGEREF _Toc531779401 \h </w:instrText>
             </w:r>
             <w:r>
               <w:rPr>
@@ -1351,7 +1350,7 @@
               <w:lang w:eastAsia="ru-RU"/>
             </w:rPr>
           </w:pPr>
-          <w:hyperlink w:anchor="_Toc531728740" w:history="1">
+          <w:hyperlink w:anchor="_Toc531779402" w:history="1">
             <w:r>
               <w:rPr>
                 <w:rStyle w:val="ab"/>
@@ -1386,7 +1385,7 @@
                 <w:noProof/>
                 <w:webHidden/>
               </w:rPr>
-              <w:instrText xml:space="preserve"> PAGEREF _Toc531728740 \h </w:instrText>
+              <w:instrText xml:space="preserve"> PAGEREF _Toc531779402 \h </w:instrText>
             </w:r>
             <w:r>
               <w:rPr>
@@ -1428,7 +1427,7 @@
               <w:lang w:eastAsia="ru-RU"/>
             </w:rPr>
           </w:pPr>
-          <w:hyperlink w:anchor="_Toc531728741" w:history="1">
+          <w:hyperlink w:anchor="_Toc531779403" w:history="1">
             <w:r>
               <w:rPr>
                 <w:rStyle w:val="ab"/>
@@ -1455,7 +1454,7 @@
                 <w:noProof/>
                 <w:webHidden/>
               </w:rPr>
-              <w:instrText xml:space="preserve"> PAGEREF _Toc531728741 \h </w:instrText>
+              <w:instrText xml:space="preserve"> PAGEREF _Toc531779403 \h </w:instrText>
             </w:r>
             <w:r>
               <w:rPr>
@@ -1497,7 +1496,7 @@
               <w:lang w:eastAsia="ru-RU"/>
             </w:rPr>
           </w:pPr>
-          <w:hyperlink w:anchor="_Toc531728742" w:history="1">
+          <w:hyperlink w:anchor="_Toc531779404" w:history="1">
             <w:r>
               <w:rPr>
                 <w:rStyle w:val="ab"/>
@@ -1532,7 +1531,7 @@
                 <w:noProof/>
                 <w:webHidden/>
               </w:rPr>
-              <w:instrText xml:space="preserve"> PAGEREF _Toc531728742 \h </w:instrText>
+              <w:instrText xml:space="preserve"> PAGEREF _Toc531779404 \h </w:instrText>
             </w:r>
             <w:r>
               <w:rPr>
@@ -1574,7 +1573,7 @@
               <w:lang w:eastAsia="ru-RU"/>
             </w:rPr>
           </w:pPr>
-          <w:hyperlink w:anchor="_Toc531728743" w:history="1">
+          <w:hyperlink w:anchor="_Toc531779405" w:history="1">
             <w:r>
               <w:rPr>
                 <w:rStyle w:val="ab"/>
@@ -1601,7 +1600,7 @@
                 <w:noProof/>
                 <w:webHidden/>
               </w:rPr>
-              <w:instrText xml:space="preserve"> PAGEREF _Toc531728743 \h </w:instrText>
+              <w:instrText xml:space="preserve"> PAGEREF _Toc531779405 \h </w:instrText>
             </w:r>
             <w:r>
               <w:rPr>
@@ -1643,7 +1642,7 @@
               <w:lang w:eastAsia="ru-RU"/>
             </w:rPr>
           </w:pPr>
-          <w:hyperlink w:anchor="_Toc531728744" w:history="1">
+          <w:hyperlink w:anchor="_Toc531779406" w:history="1">
             <w:r>
               <w:rPr>
                 <w:rStyle w:val="ab"/>
@@ -1670,7 +1669,7 @@
                 <w:noProof/>
                 <w:webHidden/>
               </w:rPr>
-              <w:instrText xml:space="preserve"> PAGEREF _Toc531728744 \h </w:instrText>
+              <w:instrText xml:space="preserve"> PAGEREF _Toc531779406 \h </w:instrText>
             </w:r>
             <w:r>
               <w:rPr>
@@ -1712,7 +1711,7 @@
               <w:lang w:eastAsia="ru-RU"/>
             </w:rPr>
           </w:pPr>
-          <w:hyperlink w:anchor="_Toc531728745" w:history="1">
+          <w:hyperlink w:anchor="_Toc531779407" w:history="1">
             <w:r>
               <w:rPr>
                 <w:rStyle w:val="ab"/>
@@ -1739,7 +1738,7 @@
                 <w:noProof/>
                 <w:webHidden/>
               </w:rPr>
-              <w:instrText xml:space="preserve"> PAGEREF _Toc531728745 \h </w:instrText>
+              <w:instrText xml:space="preserve"> PAGEREF _Toc531779407 \h </w:instrText>
             </w:r>
             <w:r>
               <w:rPr>
@@ -1781,7 +1780,7 @@
               <w:lang w:eastAsia="ru-RU"/>
             </w:rPr>
           </w:pPr>
-          <w:hyperlink w:anchor="_Toc531728746" w:history="1">
+          <w:hyperlink w:anchor="_Toc531779408" w:history="1">
             <w:r>
               <w:rPr>
                 <w:rStyle w:val="ab"/>
@@ -1808,7 +1807,7 @@
                 <w:noProof/>
                 <w:webHidden/>
               </w:rPr>
-              <w:instrText xml:space="preserve"> PAGEREF _Toc531728746 \h </w:instrText>
+              <w:instrText xml:space="preserve"> PAGEREF _Toc531779408 \h </w:instrText>
             </w:r>
             <w:r>
               <w:rPr>
@@ -1850,7 +1849,7 @@
               <w:lang w:eastAsia="ru-RU"/>
             </w:rPr>
           </w:pPr>
-          <w:hyperlink w:anchor="_Toc531728747" w:history="1">
+          <w:hyperlink w:anchor="_Toc531779409" w:history="1">
             <w:r>
               <w:rPr>
                 <w:rStyle w:val="ab"/>
@@ -1877,7 +1876,7 @@
                 <w:noProof/>
                 <w:webHidden/>
               </w:rPr>
-              <w:instrText xml:space="preserve"> PAGEREF _Toc531728747 \h </w:instrText>
+              <w:instrText xml:space="preserve"> PAGEREF _Toc531779409 \h </w:instrText>
             </w:r>
             <w:r>
               <w:rPr>
@@ -1919,7 +1918,7 @@
               <w:lang w:eastAsia="ru-RU"/>
             </w:rPr>
           </w:pPr>
-          <w:hyperlink w:anchor="_Toc531728748" w:history="1">
+          <w:hyperlink w:anchor="_Toc531779410" w:history="1">
             <w:r>
               <w:rPr>
                 <w:rStyle w:val="ab"/>
@@ -1946,7 +1945,7 @@
                 <w:noProof/>
                 <w:webHidden/>
               </w:rPr>
-              <w:instrText xml:space="preserve"> PAGEREF _Toc531728748 \h </w:instrText>
+              <w:instrText xml:space="preserve"> PAGEREF _Toc531779410 \h </w:instrText>
             </w:r>
             <w:r>
               <w:rPr>
@@ -2012,9 +2011,10 @@
     <w:p>
       <w:pPr>
         <w:pStyle w:val="13"/>
+        <w:ind w:firstLine="0"/>
         <w:jc w:val="center"/>
       </w:pPr>
-      <w:bookmarkStart w:id="0" w:name="_Toc531728731"/>
+      <w:bookmarkStart w:id="0" w:name="_Toc531779393"/>
       <w:r>
         <w:lastRenderedPageBreak/>
         <w:t>ВВЕДЕНИЕ</w:t>
@@ -2641,7 +2641,7 @@
         </w:rPr>
       </w:pPr>
       <w:bookmarkStart w:id="1" w:name="_Toc531448516"/>
-      <w:bookmarkStart w:id="2" w:name="_Toc531728732"/>
+      <w:bookmarkStart w:id="2" w:name="_Toc531779394"/>
       <w:r>
         <w:rPr>
           <w:lang w:eastAsia="ru-RU"/>
@@ -2675,7 +2675,7 @@
         <w:spacing w:before="0"/>
       </w:pPr>
       <w:bookmarkStart w:id="3" w:name="_Toc531448517"/>
-      <w:bookmarkStart w:id="4" w:name="_Toc531728733"/>
+      <w:bookmarkStart w:id="4" w:name="_Toc531779395"/>
       <w:r>
         <w:t>1.1 Характеристика и структура организации</w:t>
       </w:r>
@@ -2901,6 +2901,7 @@
         <w:jc w:val="both"/>
         <w:rPr>
           <w:rFonts w:eastAsia="Times New Roman"/>
+          <w:highlight w:val="yellow"/>
           <w:lang w:eastAsia="ru-RU"/>
         </w:rPr>
       </w:pPr>
@@ -2909,7 +2910,39 @@
           <w:rFonts w:eastAsia="Times New Roman"/>
           <w:lang w:eastAsia="ru-RU"/>
         </w:rPr>
-        <w:t>Необходимо заметить, что любой из этих сотрудников может управляться вышестоящими (например, директор может напрямую отдать распоряжение конкретному студенту или педагогу), но не наоборот, иными словами, управление идёт строго сверху вниз. Данная иерархия представлена на рисунке 1.1.</w:t>
+        <w:t xml:space="preserve">Необходимо заметить, что любой из этих сотрудников может управляться вышестоящими (например, директор может напрямую отдать распоряжение конкретному студенту или педагогу), но не наоборот, иными словами, управление идёт строго сверху вниз. </w:t>
+      </w:r>
+    </w:p>
+    <w:p>
+      <w:pPr>
+        <w:shd w:val="clear" w:color="auto" w:fill="FFFFFF"/>
+        <w:ind w:firstLine="709"/>
+        <w:jc w:val="both"/>
+        <w:rPr>
+          <w:rFonts w:eastAsia="Times New Roman"/>
+          <w:lang w:eastAsia="ru-RU"/>
+        </w:rPr>
+      </w:pPr>
+      <w:r>
+        <w:rPr>
+          <w:rFonts w:eastAsia="Times New Roman"/>
+          <w:lang w:eastAsia="ru-RU"/>
+        </w:rPr>
+        <w:t xml:space="preserve">Данная иерархия представлена </w:t>
+      </w:r>
+      <w:r>
+        <w:rPr>
+          <w:rFonts w:eastAsia="Times New Roman"/>
+          <w:lang w:eastAsia="ru-RU"/>
+        </w:rPr>
+        <w:t>в соответствии с рисунком</w:t>
+      </w:r>
+      <w:r>
+        <w:rPr>
+          <w:rFonts w:eastAsia="Times New Roman"/>
+          <w:lang w:eastAsia="ru-RU"/>
+        </w:rPr>
+        <w:t xml:space="preserve"> 1.1.</w:t>
       </w:r>
     </w:p>
     <w:p>
@@ -2929,7 +2962,6 @@
         <w:tabs>
           <w:tab w:val="left" w:pos="709"/>
         </w:tabs>
-        <w:ind w:firstLine="709"/>
         <w:jc w:val="center"/>
         <w:rPr>
           <w:rFonts w:eastAsia="Times New Roman"/>
@@ -2943,6 +2975,14 @@
           <w:lang w:eastAsia="ru-RU"/>
         </w:rPr>
         <w:lastRenderedPageBreak/>
+        <w:t>ц</w:t>
+      </w:r>
+      <w:r>
+        <w:rPr>
+          <w:rFonts w:eastAsia="Times New Roman"/>
+          <w:noProof/>
+          <w:lang w:eastAsia="ru-RU"/>
+        </w:rPr>
         <w:drawing>
           <wp:inline distT="0" distB="0" distL="0" distR="0" wp14:anchorId="6594F5AB" wp14:editId="03262079">
             <wp:extent cx="5221198" cy="6073638"/>
@@ -2989,6 +3029,20 @@
     <w:p>
       <w:pPr>
         <w:shd w:val="clear" w:color="auto" w:fill="FFFFFF"/>
+        <w:tabs>
+          <w:tab w:val="left" w:pos="709"/>
+        </w:tabs>
+        <w:ind w:firstLine="709"/>
+        <w:jc w:val="center"/>
+        <w:rPr>
+          <w:rFonts w:eastAsia="Times New Roman"/>
+          <w:lang w:eastAsia="ru-RU"/>
+        </w:rPr>
+      </w:pPr>
+    </w:p>
+    <w:p>
+      <w:pPr>
+        <w:shd w:val="clear" w:color="auto" w:fill="FFFFFF"/>
         <w:ind w:firstLine="709"/>
         <w:jc w:val="center"/>
         <w:rPr>
@@ -3021,7 +3075,7 @@
         <w:spacing w:before="0"/>
       </w:pPr>
       <w:bookmarkStart w:id="5" w:name="_Toc531448518"/>
-      <w:bookmarkStart w:id="6" w:name="_Toc531728734"/>
+      <w:bookmarkStart w:id="6" w:name="_Toc531779396"/>
       <w:r>
         <w:t xml:space="preserve">1.2 Анализ предметной области и </w:t>
       </w:r>
@@ -3383,7 +3437,6 @@
         </w:rPr>
         <w:t xml:space="preserve">, всего известно свыше 1200 </w:t>
       </w:r>
-      <w:proofErr w:type="gramStart"/>
       <w:r>
         <w:rPr>
           <w:rFonts w:eastAsia="Times New Roman"/>
@@ -3397,22 +3450,21 @@
           <w:rFonts w:eastAsia="Times New Roman"/>
           <w:szCs w:val="28"/>
         </w:rPr>
+        <w:t xml:space="preserve"> </w:t>
+      </w:r>
+      <w:r>
+        <w:rPr>
+          <w:rFonts w:eastAsia="Times New Roman"/>
+          <w:szCs w:val="28"/>
+        </w:rPr>
+        <w:t>[1]</w:t>
+      </w:r>
+      <w:r>
+        <w:rPr>
+          <w:rFonts w:eastAsia="Times New Roman"/>
+          <w:szCs w:val="28"/>
+        </w:rPr>
         <w:t>.</w:t>
-      </w:r>
-      <w:r>
-        <w:rPr>
-          <w:rFonts w:eastAsia="Times New Roman"/>
-          <w:szCs w:val="28"/>
-        </w:rPr>
-        <w:t>[</w:t>
-      </w:r>
-      <w:proofErr w:type="gramEnd"/>
-      <w:r>
-        <w:rPr>
-          <w:rFonts w:eastAsia="Times New Roman"/>
-          <w:szCs w:val="28"/>
-        </w:rPr>
-        <w:t>1]</w:t>
       </w:r>
     </w:p>
     <w:p>
@@ -3441,6 +3493,7 @@
           <w:numId w:val="15"/>
         </w:numPr>
         <w:spacing w:before="0" w:after="0" w:line="360" w:lineRule="auto"/>
+        <w:ind w:left="0" w:firstLine="709"/>
         <w:rPr>
           <w:rFonts w:eastAsia="Times New Roman"/>
           <w:szCs w:val="28"/>
@@ -3490,6 +3543,7 @@
           <w:numId w:val="15"/>
         </w:numPr>
         <w:spacing w:before="0" w:after="0" w:line="360" w:lineRule="auto"/>
+        <w:ind w:left="0" w:firstLine="709"/>
         <w:rPr>
           <w:rFonts w:eastAsia="Times New Roman"/>
           <w:szCs w:val="28"/>
@@ -3553,6 +3607,7 @@
           <w:numId w:val="15"/>
         </w:numPr>
         <w:spacing w:before="0" w:after="0" w:line="360" w:lineRule="auto"/>
+        <w:ind w:left="0" w:firstLine="709"/>
         <w:rPr>
           <w:rFonts w:eastAsia="Times New Roman"/>
           <w:szCs w:val="28"/>
@@ -3574,6 +3629,7 @@
           <w:numId w:val="15"/>
         </w:numPr>
         <w:spacing w:before="0" w:after="0" w:line="360" w:lineRule="auto"/>
+        <w:ind w:left="0" w:firstLine="709"/>
         <w:rPr>
           <w:rFonts w:eastAsia="Times New Roman"/>
           <w:szCs w:val="28"/>
@@ -3634,6 +3690,8 @@
           <w:ilvl w:val="0"/>
           <w:numId w:val="16"/>
         </w:numPr>
+        <w:spacing w:before="0" w:after="0" w:line="360" w:lineRule="auto"/>
+        <w:ind w:left="0" w:firstLine="709"/>
         <w:rPr>
           <w:rFonts w:eastAsia="Times New Roman"/>
           <w:szCs w:val="28"/>
@@ -3702,6 +3760,8 @@
           <w:ilvl w:val="0"/>
           <w:numId w:val="16"/>
         </w:numPr>
+        <w:spacing w:before="0" w:after="0" w:line="360" w:lineRule="auto"/>
+        <w:ind w:left="0" w:firstLine="709"/>
         <w:rPr>
           <w:rFonts w:eastAsia="Times New Roman"/>
           <w:szCs w:val="28"/>
@@ -3745,14 +3805,7 @@
           <w:rFonts w:eastAsia="Times New Roman"/>
           <w:szCs w:val="28"/>
         </w:rPr>
-        <w:t>–</w:t>
-      </w:r>
-      <w:r>
-        <w:rPr>
-          <w:rFonts w:eastAsia="Times New Roman"/>
-          <w:szCs w:val="28"/>
-        </w:rPr>
-        <w:t xml:space="preserve"> порядка 3% всех сайтов;</w:t>
+        <w:t>– порядка 3% всех сайтов;</w:t>
       </w:r>
     </w:p>
     <w:p>
@@ -3762,6 +3815,8 @@
           <w:ilvl w:val="0"/>
           <w:numId w:val="16"/>
         </w:numPr>
+        <w:spacing w:before="0" w:after="0" w:line="360" w:lineRule="auto"/>
+        <w:ind w:left="0" w:firstLine="709"/>
         <w:rPr>
           <w:rFonts w:eastAsia="Times New Roman"/>
           <w:szCs w:val="28"/>
@@ -3798,14 +3853,7 @@
           <w:rFonts w:eastAsia="Times New Roman"/>
           <w:szCs w:val="28"/>
         </w:rPr>
-        <w:t>–</w:t>
-      </w:r>
-      <w:r>
-        <w:rPr>
-          <w:rFonts w:eastAsia="Times New Roman"/>
-          <w:szCs w:val="28"/>
-        </w:rPr>
-        <w:t xml:space="preserve"> порядка 1,9% всех сайтов.</w:t>
+        <w:t>– порядка 1,9% всех сайтов.</w:t>
       </w:r>
     </w:p>
     <w:p>
@@ -3844,27 +3892,25 @@
         <w:rPr>
           <w:rFonts w:eastAsia="Times New Roman"/>
         </w:rPr>
-        <w:t xml:space="preserve">, либо используют собственные </w:t>
-      </w:r>
-      <w:proofErr w:type="gramStart"/>
-      <w:r>
-        <w:rPr>
-          <w:rFonts w:eastAsia="Times New Roman"/>
-        </w:rPr>
-        <w:t>решения.</w:t>
-      </w:r>
-      <w:r>
-        <w:rPr>
-          <w:rFonts w:eastAsia="Times New Roman"/>
-        </w:rPr>
-        <w:t>[</w:t>
-      </w:r>
-      <w:proofErr w:type="gramEnd"/>
-      <w:r>
-        <w:rPr>
-          <w:rFonts w:eastAsia="Times New Roman"/>
-        </w:rPr>
-        <w:t>2]</w:t>
+        <w:t>, либо используют собственные решения</w:t>
+      </w:r>
+      <w:r>
+        <w:rPr>
+          <w:rFonts w:eastAsia="Times New Roman"/>
+        </w:rPr>
+        <w:t xml:space="preserve"> </w:t>
+      </w:r>
+      <w:r>
+        <w:rPr>
+          <w:rFonts w:eastAsia="Times New Roman"/>
+        </w:rPr>
+        <w:t>[2]</w:t>
+      </w:r>
+      <w:r>
+        <w:rPr>
+          <w:rFonts w:eastAsia="Times New Roman"/>
+        </w:rPr>
+        <w:t>.</w:t>
       </w:r>
     </w:p>
     <w:p>
@@ -3884,11 +3930,21 @@
     <w:p>
       <w:pPr>
         <w:pStyle w:val="32"/>
-      </w:pPr>
-      <w:bookmarkStart w:id="7" w:name="_Toc531728735"/>
-      <w:r>
+        <w:spacing w:before="0"/>
+        <w:rPr>
+          <w:lang w:val="ru-RU"/>
+        </w:rPr>
+      </w:pPr>
+      <w:bookmarkStart w:id="7" w:name="_Toc531779397"/>
+      <w:r>
+        <w:rPr>
+          <w:lang w:val="ru-RU"/>
+        </w:rPr>
         <w:lastRenderedPageBreak/>
-        <w:t>1.2.1 WordPress</w:t>
+        <w:t xml:space="preserve">1.2.1 </w:t>
+      </w:r>
+      <w:r>
+        <w:t>WordPress</w:t>
       </w:r>
       <w:bookmarkEnd w:id="7"/>
     </w:p>
@@ -3900,8 +3956,334 @@
     <w:p>
       <w:pPr>
         <w:ind w:firstLine="709"/>
-      </w:pPr>
-      <w:bookmarkStart w:id="8" w:name="_GoBack"/>
+        <w:jc w:val="both"/>
+      </w:pPr>
+      <w:r>
+        <w:t xml:space="preserve">Выпущенный в мае 2003 года, </w:t>
+      </w:r>
+      <w:r>
+        <w:rPr>
+          <w:lang w:val="en-US"/>
+        </w:rPr>
+        <w:t>WordPress</w:t>
+      </w:r>
+      <w:r>
+        <w:t xml:space="preserve"> </w:t>
+      </w:r>
+      <w:r>
+        <w:t xml:space="preserve">является наиболее распространённой </w:t>
+      </w:r>
+      <w:r>
+        <w:rPr>
+          <w:lang w:val="en-US"/>
+        </w:rPr>
+        <w:t>CMS</w:t>
+      </w:r>
+      <w:r>
+        <w:t xml:space="preserve"> </w:t>
+      </w:r>
+      <w:r>
+        <w:t>в сети – более трети сайтов работают на нем. Причинами всенародной любви у этой системы можно назвать:</w:t>
+      </w:r>
+    </w:p>
+    <w:p>
+      <w:pPr>
+        <w:pStyle w:val="a8"/>
+        <w:numPr>
+          <w:ilvl w:val="0"/>
+          <w:numId w:val="17"/>
+        </w:numPr>
+        <w:spacing w:before="0" w:after="0" w:line="360" w:lineRule="auto"/>
+        <w:ind w:left="0" w:firstLine="709"/>
+      </w:pPr>
+      <w:r>
+        <w:t>система тем: благодаря ей системный администратор может легко сменить оформление своего сайта, не вмешиваясь в работу движка каким-либо образом;</w:t>
+      </w:r>
+    </w:p>
+    <w:p>
+      <w:pPr>
+        <w:pStyle w:val="a8"/>
+        <w:numPr>
+          <w:ilvl w:val="0"/>
+          <w:numId w:val="17"/>
+        </w:numPr>
+        <w:spacing w:before="0" w:after="0" w:line="360" w:lineRule="auto"/>
+        <w:ind w:left="0" w:firstLine="709"/>
+      </w:pPr>
+      <w:r>
+        <w:t xml:space="preserve">система плагинов: если сайту недостаточно функционала </w:t>
+      </w:r>
+      <w:r>
+        <w:rPr>
+          <w:lang w:val="en-US"/>
+        </w:rPr>
+        <w:t>CMS</w:t>
+      </w:r>
+      <w:r>
+        <w:t>, администратор может выбрать готовое расширение из крайне большого списка, или же написать свое;</w:t>
+      </w:r>
+    </w:p>
+    <w:p>
+      <w:pPr>
+        <w:pStyle w:val="a8"/>
+        <w:numPr>
+          <w:ilvl w:val="0"/>
+          <w:numId w:val="17"/>
+        </w:numPr>
+        <w:spacing w:before="0" w:after="0" w:line="360" w:lineRule="auto"/>
+        <w:ind w:left="0" w:firstLine="709"/>
+      </w:pPr>
+      <w:r>
+        <w:t xml:space="preserve">удачная архитектура: </w:t>
+      </w:r>
+      <w:r>
+        <w:t>движок стабилен, быстр, не требователен к ресурсам, благодаря чему может работать без проблем даже на серверах десятилетней давности;</w:t>
+      </w:r>
+    </w:p>
+    <w:p>
+      <w:pPr>
+        <w:pStyle w:val="a8"/>
+        <w:numPr>
+          <w:ilvl w:val="0"/>
+          <w:numId w:val="17"/>
+        </w:numPr>
+        <w:spacing w:before="0" w:after="0" w:line="360" w:lineRule="auto"/>
+        <w:ind w:left="0" w:firstLine="709"/>
+      </w:pPr>
+      <w:r>
+        <w:rPr>
+          <w:lang w:val="en-US"/>
+        </w:rPr>
+        <w:t>open</w:t>
+      </w:r>
+      <w:r>
+        <w:t>-</w:t>
+      </w:r>
+      <w:r>
+        <w:rPr>
+          <w:lang w:val="en-US"/>
+        </w:rPr>
+        <w:t>source</w:t>
+      </w:r>
+      <w:r>
+        <w:t xml:space="preserve">: движок распространяется по лицензии </w:t>
+      </w:r>
+      <w:r>
+        <w:rPr>
+          <w:lang w:val="en-US"/>
+        </w:rPr>
+        <w:t>GPL</w:t>
+      </w:r>
+      <w:r>
+        <w:t xml:space="preserve"> 2, </w:t>
+      </w:r>
+      <w:r>
+        <w:t xml:space="preserve">что позволяет разработчикам создавать свои версии этой </w:t>
+      </w:r>
+      <w:r>
+        <w:rPr>
+          <w:lang w:val="en-US"/>
+        </w:rPr>
+        <w:t>CMS</w:t>
+      </w:r>
+      <w:r>
+        <w:t xml:space="preserve"> </w:t>
+      </w:r>
+      <w:r>
+        <w:t>и выпускать их как собственное решение.</w:t>
+      </w:r>
+    </w:p>
+    <w:p>
+      <w:pPr>
+        <w:ind w:firstLine="709"/>
+        <w:jc w:val="both"/>
+      </w:pPr>
+      <w:r>
+        <w:t xml:space="preserve">Как можно видеть, </w:t>
+      </w:r>
+      <w:r>
+        <w:rPr>
+          <w:lang w:val="en-US"/>
+        </w:rPr>
+        <w:t>WordPress</w:t>
+      </w:r>
+      <w:r>
+        <w:t xml:space="preserve"> </w:t>
+      </w:r>
+      <w:r>
+        <w:t xml:space="preserve">не использует каких-либо ноу-хау: все элементы архитектуры этой </w:t>
+      </w:r>
+      <w:r>
+        <w:rPr>
+          <w:lang w:val="en-US"/>
+        </w:rPr>
+        <w:t>CMS</w:t>
+      </w:r>
+      <w:r>
+        <w:t xml:space="preserve"> </w:t>
+      </w:r>
+      <w:r>
+        <w:t xml:space="preserve">присутствуют и практически во всех альтернативах – Панель управления, Обработчики баз данных, файлов настроек, Система логгирования, Парсер шаблонов, </w:t>
+      </w:r>
+      <w:r>
+        <w:rPr>
+          <w:lang w:val="en-US"/>
+        </w:rPr>
+        <w:t>Plugin</w:t>
+      </w:r>
+      <w:r>
+        <w:t xml:space="preserve"> </w:t>
+      </w:r>
+      <w:r>
+        <w:rPr>
+          <w:lang w:val="en-US"/>
+        </w:rPr>
+        <w:t>API</w:t>
+      </w:r>
+      <w:r>
+        <w:t>.</w:t>
+      </w:r>
+    </w:p>
+    <w:p>
+      <w:pPr>
+        <w:ind w:firstLine="709"/>
+        <w:jc w:val="both"/>
+      </w:pPr>
+      <w:r>
+        <w:t xml:space="preserve">Также, </w:t>
+      </w:r>
+      <w:r>
+        <w:rPr>
+          <w:lang w:val="en-US"/>
+        </w:rPr>
+        <w:t>WordPress</w:t>
+      </w:r>
+      <w:r>
+        <w:t xml:space="preserve"> </w:t>
+      </w:r>
+      <w:r>
+        <w:t xml:space="preserve">располагает интуитивно понятным, простым интерфейсом: все настройки и функции распределены по </w:t>
+      </w:r>
+      <w:r>
+        <w:t xml:space="preserve">категориям, все названия сопровождаются говорящими иконками. В дополнение к этому, для управления сайтом не требуются знания английского: все названия переведены на русский, что серьезно облегчает жизнь. Интерфейс панели управления </w:t>
+      </w:r>
+      <w:r>
+        <w:rPr>
+          <w:lang w:val="en-US"/>
+        </w:rPr>
+        <w:t xml:space="preserve">WordPress </w:t>
+      </w:r>
+      <w:r>
+        <w:t>представлен на рисунке 1.2.</w:t>
+      </w:r>
+    </w:p>
+    <w:p>
+      <w:pPr>
+        <w:jc w:val="center"/>
+      </w:pPr>
+      <w:r>
+        <w:rPr>
+          <w:noProof/>
+        </w:rPr>
+        <w:lastRenderedPageBreak/>
+        <w:drawing>
+          <wp:inline distT="0" distB="0" distL="0" distR="0" wp14:anchorId="7A138B79" wp14:editId="7B2EB925">
+            <wp:extent cx="5940425" cy="3944620"/>
+            <wp:effectExtent l="0" t="0" r="3175" b="0"/>
+            <wp:docPr id="2" name="Рисунок 2" descr="https://studfiles.net/html/2706/1112/html_EI868hh3yY.zn_z/img-52QSHs.png"/>
+            <wp:cNvGraphicFramePr>
+              <a:graphicFrameLocks xmlns:a="http://schemas.openxmlformats.org/drawingml/2006/main" noChangeAspect="1"/>
+            </wp:cNvGraphicFramePr>
+            <a:graphic xmlns:a="http://schemas.openxmlformats.org/drawingml/2006/main">
+              <a:graphicData uri="http://schemas.openxmlformats.org/drawingml/2006/picture">
+                <pic:pic xmlns:pic="http://schemas.openxmlformats.org/drawingml/2006/picture">
+                  <pic:nvPicPr>
+                    <pic:cNvPr id="0" name="Picture 1" descr="https://studfiles.net/html/2706/1112/html_EI868hh3yY.zn_z/img-52QSHs.png"/>
+                    <pic:cNvPicPr>
+                      <a:picLocks noChangeAspect="1" noChangeArrowheads="1"/>
+                    </pic:cNvPicPr>
+                  </pic:nvPicPr>
+                  <pic:blipFill>
+                    <a:blip r:embed="rId9">
+                      <a:extLst>
+                        <a:ext uri="{28A0092B-C50C-407E-A947-70E740481C1C}">
+                          <a14:useLocalDpi xmlns:a14="http://schemas.microsoft.com/office/drawing/2010/main" val="0"/>
+                        </a:ext>
+                      </a:extLst>
+                    </a:blip>
+                    <a:srcRect/>
+                    <a:stretch>
+                      <a:fillRect/>
+                    </a:stretch>
+                  </pic:blipFill>
+                  <pic:spPr bwMode="auto">
+                    <a:xfrm>
+                      <a:off x="0" y="0"/>
+                      <a:ext cx="5940425" cy="3944620"/>
+                    </a:xfrm>
+                    <a:prstGeom prst="rect">
+                      <a:avLst/>
+                    </a:prstGeom>
+                    <a:noFill/>
+                    <a:ln>
+                      <a:noFill/>
+                    </a:ln>
+                  </pic:spPr>
+                </pic:pic>
+              </a:graphicData>
+            </a:graphic>
+          </wp:inline>
+        </w:drawing>
+      </w:r>
+    </w:p>
+    <w:p>
+      <w:pPr>
+        <w:jc w:val="center"/>
+      </w:pPr>
+    </w:p>
+    <w:p>
+      <w:pPr>
+        <w:jc w:val="center"/>
+      </w:pPr>
+      <w:r>
+        <w:t xml:space="preserve">Рисунок 1.2 – Панель управления </w:t>
+      </w:r>
+      <w:r>
+        <w:rPr>
+          <w:lang w:val="en-US"/>
+        </w:rPr>
+        <w:t>WordPress</w:t>
+      </w:r>
+    </w:p>
+    <w:p>
+      <w:pPr>
+        <w:ind w:firstLine="709"/>
+      </w:pPr>
+    </w:p>
+    <w:p>
+      <w:pPr>
+        <w:pStyle w:val="32"/>
+        <w:spacing w:before="0"/>
+        <w:rPr>
+          <w:lang w:val="ru-RU"/>
+        </w:rPr>
+      </w:pPr>
+      <w:bookmarkStart w:id="8" w:name="_Toc531779398"/>
+      <w:r>
+        <w:rPr>
+          <w:lang w:val="ru-RU"/>
+        </w:rPr>
+        <w:t xml:space="preserve">1.2.2 </w:t>
+      </w:r>
+      <w:r>
+        <w:t>Joomla</w:t>
+      </w:r>
+      <w:r>
+        <w:rPr>
+          <w:lang w:val="ru-RU"/>
+        </w:rPr>
+        <w:t>!</w:t>
+      </w:r>
       <w:bookmarkEnd w:id="8"/>
     </w:p>
     <w:p>
@@ -3911,43 +4293,350 @@
     </w:p>
     <w:p>
       <w:pPr>
+        <w:ind w:firstLine="567"/>
+      </w:pPr>
+      <w:r>
+        <w:t>Вышла в</w:t>
+      </w:r>
+      <w:r>
+        <w:t xml:space="preserve"> сентябре 2005 как ответвление </w:t>
+      </w:r>
+      <w:r>
+        <w:rPr>
+          <w:lang w:val="en-US"/>
+        </w:rPr>
+        <w:t>CMS</w:t>
+      </w:r>
+      <w:r>
+        <w:t xml:space="preserve"> </w:t>
+      </w:r>
+      <w:r>
+        <w:rPr>
+          <w:lang w:val="en-US"/>
+        </w:rPr>
+        <w:t>Mambo</w:t>
+      </w:r>
+      <w:r>
+        <w:t xml:space="preserve"> </w:t>
+      </w:r>
+      <w:r>
+        <w:t xml:space="preserve">с исправлениями известных ошибок родительской </w:t>
+      </w:r>
+      <w:r>
+        <w:rPr>
+          <w:lang w:val="en-US"/>
+        </w:rPr>
+        <w:t>CMS</w:t>
+      </w:r>
+      <w:r>
+        <w:t xml:space="preserve">. Движок прочно обосновался на 2м месте по популярности, но отрыв от первого места настолько велик, что шансы на выход на первое место минимальны. Основные «фишки» движка такие же, как и у </w:t>
+      </w:r>
+      <w:r>
+        <w:rPr>
+          <w:lang w:val="en-US"/>
+        </w:rPr>
+        <w:t>WordPress</w:t>
+      </w:r>
+      <w:r>
+        <w:t xml:space="preserve">. Основными отличиями от </w:t>
+      </w:r>
+      <w:r>
+        <w:rPr>
+          <w:lang w:val="en-US"/>
+        </w:rPr>
+        <w:t xml:space="preserve">WordPress </w:t>
+      </w:r>
+      <w:r>
+        <w:t>являются:</w:t>
+      </w:r>
+    </w:p>
+    <w:p>
+      <w:pPr>
+        <w:pStyle w:val="a8"/>
+        <w:numPr>
+          <w:ilvl w:val="0"/>
+          <w:numId w:val="17"/>
+        </w:numPr>
+        <w:spacing w:before="0" w:after="0" w:line="360" w:lineRule="auto"/>
+        <w:ind w:left="0" w:firstLine="567"/>
+      </w:pPr>
+      <w:r>
+        <w:t xml:space="preserve">возможность редактировать </w:t>
+      </w:r>
+      <w:r>
+        <w:rPr>
+          <w:lang w:val="en-US"/>
+        </w:rPr>
+        <w:t>front</w:t>
+      </w:r>
+      <w:r>
+        <w:t xml:space="preserve">- </w:t>
+      </w:r>
+      <w:r>
+        <w:t xml:space="preserve">и </w:t>
+      </w:r>
+      <w:r>
+        <w:rPr>
+          <w:lang w:val="en-US"/>
+        </w:rPr>
+        <w:t>back</w:t>
+      </w:r>
+      <w:r>
+        <w:t>-</w:t>
+      </w:r>
+      <w:r>
+        <w:rPr>
+          <w:lang w:val="en-US"/>
+        </w:rPr>
+        <w:t>end</w:t>
+      </w:r>
+      <w:r>
+        <w:t xml:space="preserve"> </w:t>
+      </w:r>
+      <w:r>
+        <w:t>прямо в панели управления;</w:t>
+      </w:r>
+    </w:p>
+    <w:p>
+      <w:pPr>
+        <w:pStyle w:val="a8"/>
+        <w:numPr>
+          <w:ilvl w:val="0"/>
+          <w:numId w:val="17"/>
+        </w:numPr>
+        <w:spacing w:before="0" w:after="0" w:line="360" w:lineRule="auto"/>
+        <w:ind w:left="0" w:firstLine="567"/>
+      </w:pPr>
+      <w:r>
+        <w:t xml:space="preserve">модульный </w:t>
+      </w:r>
+      <w:r>
+        <w:t>шаблон: можно настроить структуру страницы и сохранить ее.</w:t>
+      </w:r>
+    </w:p>
+    <w:p>
+      <w:pPr>
+        <w:ind w:firstLine="567"/>
+        <w:jc w:val="both"/>
+      </w:pPr>
+      <w:r>
+        <w:t xml:space="preserve">Система </w:t>
+      </w:r>
+      <w:r>
+        <w:rPr>
+          <w:lang w:val="en-US"/>
+        </w:rPr>
+        <w:t>Joomla</w:t>
+      </w:r>
+      <w:r>
+        <w:t>, не смотря на функциональное преимущество, имеет и перечень недостатков:</w:t>
+      </w:r>
+    </w:p>
+    <w:p>
+      <w:pPr>
+        <w:pStyle w:val="a8"/>
+        <w:numPr>
+          <w:ilvl w:val="0"/>
+          <w:numId w:val="18"/>
+        </w:numPr>
+        <w:spacing w:before="0" w:after="0" w:line="360" w:lineRule="auto"/>
+        <w:ind w:left="0" w:firstLine="567"/>
+      </w:pPr>
+      <w:r>
+        <w:lastRenderedPageBreak/>
+        <w:t xml:space="preserve">меньшее, по сравнению с </w:t>
+      </w:r>
+      <w:r>
+        <w:rPr>
+          <w:lang w:val="en-US"/>
+        </w:rPr>
+        <w:t>WordPress</w:t>
+      </w:r>
+      <w:r>
+        <w:t xml:space="preserve"> сообщество, что приводит к меньшему количеству помощи в случае проблем;</w:t>
+      </w:r>
+    </w:p>
+    <w:p>
+      <w:pPr>
+        <w:pStyle w:val="a8"/>
+        <w:numPr>
+          <w:ilvl w:val="0"/>
+          <w:numId w:val="18"/>
+        </w:numPr>
+        <w:spacing w:before="0" w:after="0" w:line="360" w:lineRule="auto"/>
+        <w:ind w:left="0" w:firstLine="567"/>
+      </w:pPr>
+      <w:r>
+        <w:t xml:space="preserve">стоимость разработки проекта на </w:t>
+      </w:r>
+      <w:r>
+        <w:rPr>
+          <w:lang w:val="en-US"/>
+        </w:rPr>
+        <w:t>Joomla</w:t>
+      </w:r>
+      <w:r>
+        <w:t xml:space="preserve"> </w:t>
+      </w:r>
+      <w:r>
+        <w:t xml:space="preserve">будет выше, чем на </w:t>
+      </w:r>
+      <w:r>
+        <w:rPr>
+          <w:lang w:val="en-US"/>
+        </w:rPr>
+        <w:t>WordPress</w:t>
+      </w:r>
+      <w:r>
+        <w:t>;</w:t>
+      </w:r>
+    </w:p>
+    <w:p>
+      <w:pPr>
+        <w:pStyle w:val="a8"/>
+        <w:numPr>
+          <w:ilvl w:val="0"/>
+          <w:numId w:val="18"/>
+        </w:numPr>
+        <w:spacing w:before="0" w:after="0" w:line="360" w:lineRule="auto"/>
+        <w:ind w:left="0" w:firstLine="567"/>
+      </w:pPr>
+      <w:r>
+        <w:t xml:space="preserve">интуитивность интерфейса панели управления </w:t>
+      </w:r>
+      <w:r>
+        <w:rPr>
+          <w:lang w:val="en-US"/>
+        </w:rPr>
+        <w:t>Joomla</w:t>
+      </w:r>
+      <w:r>
+        <w:t xml:space="preserve"> </w:t>
+      </w:r>
+      <w:r>
+        <w:t xml:space="preserve">меньше, чем у </w:t>
+      </w:r>
+      <w:r>
+        <w:rPr>
+          <w:lang w:val="en-US"/>
+        </w:rPr>
+        <w:t>WordPress</w:t>
+      </w:r>
+      <w:r>
+        <w:t xml:space="preserve"> (Панель управления представлена на рисунке 1.3).</w:t>
+      </w:r>
+    </w:p>
+    <w:p>
+      <w:pPr>
+        <w:jc w:val="center"/>
+      </w:pPr>
+      <w:r>
+        <w:rPr>
+          <w:noProof/>
+        </w:rPr>
+        <w:drawing>
+          <wp:inline distT="0" distB="0" distL="0" distR="0" wp14:anchorId="59FF2ECB" wp14:editId="7C74E0AB">
+            <wp:extent cx="5940425" cy="2867025"/>
+            <wp:effectExtent l="0" t="0" r="3175" b="9525"/>
+            <wp:docPr id="3" name="Рисунок 3" descr="https://joomlaportal.ru/images/blogs/b2ap3_large_Screenshot-19-1.png"/>
+            <wp:cNvGraphicFramePr>
+              <a:graphicFrameLocks xmlns:a="http://schemas.openxmlformats.org/drawingml/2006/main" noChangeAspect="1"/>
+            </wp:cNvGraphicFramePr>
+            <a:graphic xmlns:a="http://schemas.openxmlformats.org/drawingml/2006/main">
+              <a:graphicData uri="http://schemas.openxmlformats.org/drawingml/2006/picture">
+                <pic:pic xmlns:pic="http://schemas.openxmlformats.org/drawingml/2006/picture">
+                  <pic:nvPicPr>
+                    <pic:cNvPr id="0" name="Picture 3" descr="https://joomlaportal.ru/images/blogs/b2ap3_large_Screenshot-19-1.png"/>
+                    <pic:cNvPicPr>
+                      <a:picLocks noChangeAspect="1" noChangeArrowheads="1"/>
+                    </pic:cNvPicPr>
+                  </pic:nvPicPr>
+                  <pic:blipFill>
+                    <a:blip r:embed="rId10">
+                      <a:extLst>
+                        <a:ext uri="{28A0092B-C50C-407E-A947-70E740481C1C}">
+                          <a14:useLocalDpi xmlns:a14="http://schemas.microsoft.com/office/drawing/2010/main" val="0"/>
+                        </a:ext>
+                      </a:extLst>
+                    </a:blip>
+                    <a:srcRect/>
+                    <a:stretch>
+                      <a:fillRect/>
+                    </a:stretch>
+                  </pic:blipFill>
+                  <pic:spPr bwMode="auto">
+                    <a:xfrm>
+                      <a:off x="0" y="0"/>
+                      <a:ext cx="5940425" cy="2867025"/>
+                    </a:xfrm>
+                    <a:prstGeom prst="rect">
+                      <a:avLst/>
+                    </a:prstGeom>
+                    <a:noFill/>
+                    <a:ln>
+                      <a:noFill/>
+                    </a:ln>
+                  </pic:spPr>
+                </pic:pic>
+              </a:graphicData>
+            </a:graphic>
+          </wp:inline>
+        </w:drawing>
+      </w:r>
+    </w:p>
+    <w:p>
+      <w:pPr>
+        <w:jc w:val="center"/>
+      </w:pPr>
+    </w:p>
+    <w:p>
+      <w:pPr>
+        <w:jc w:val="center"/>
+      </w:pPr>
+      <w:r>
+        <w:t xml:space="preserve">Рисунок 1.3 – Панель управления </w:t>
+      </w:r>
+      <w:r>
+        <w:rPr>
+          <w:lang w:val="en-US"/>
+        </w:rPr>
+        <w:t>Joomla</w:t>
+      </w:r>
+    </w:p>
+    <w:p>
+      <w:pPr>
+        <w:ind w:firstLine="709"/>
+      </w:pPr>
+    </w:p>
+    <w:p>
+      <w:pPr>
         <w:pStyle w:val="32"/>
       </w:pPr>
-      <w:bookmarkStart w:id="9" w:name="_Toc531728736"/>
+      <w:bookmarkStart w:id="9" w:name="_Toc531779399"/>
       <w:r>
         <w:rPr>
           <w:lang w:val="ru-RU"/>
         </w:rPr>
-        <w:t xml:space="preserve">1.2.2 </w:t>
-      </w:r>
-      <w:r>
-        <w:t>Joomla!</w:t>
+        <w:t xml:space="preserve">1.2.3 </w:t>
+      </w:r>
+      <w:r>
+        <w:t>Drupal</w:t>
       </w:r>
       <w:bookmarkEnd w:id="9"/>
     </w:p>
     <w:p>
       <w:pPr>
-        <w:ind w:firstLine="709"/>
-      </w:pPr>
-    </w:p>
-    <w:p>
-      <w:pPr>
-        <w:ind w:firstLine="709"/>
-      </w:pPr>
-    </w:p>
-    <w:p>
-      <w:pPr>
-        <w:ind w:firstLine="709"/>
-      </w:pPr>
-    </w:p>
-    <w:p>
-      <w:pPr>
         <w:pStyle w:val="32"/>
-      </w:pPr>
-      <w:bookmarkStart w:id="10" w:name="_Toc531728737"/>
-      <w:r>
-        <w:t>1.2.3 Drupal</w:t>
-      </w:r>
+        <w:rPr>
+          <w:lang w:val="ru-RU"/>
+        </w:rPr>
+      </w:pPr>
+    </w:p>
+    <w:p>
+      <w:pPr>
+        <w:pStyle w:val="32"/>
+      </w:pPr>
+      <w:bookmarkStart w:id="10" w:name="_GoBack"/>
       <w:bookmarkEnd w:id="10"/>
     </w:p>
     <w:p>
@@ -3983,7 +4672,7 @@
           <w:sz w:val="28"/>
         </w:rPr>
       </w:pPr>
-      <w:bookmarkStart w:id="11" w:name="_Toc531728738"/>
+      <w:bookmarkStart w:id="11" w:name="_Toc531779400"/>
       <w:r>
         <w:lastRenderedPageBreak/>
         <w:t xml:space="preserve">2 </w:t>
@@ -4033,7 +4722,7 @@
       <w:pPr>
         <w:pStyle w:val="23"/>
       </w:pPr>
-      <w:bookmarkStart w:id="12" w:name="_Toc531728739"/>
+      <w:bookmarkStart w:id="12" w:name="_Toc531779401"/>
       <w:r>
         <w:t>2.1 Техническое задание</w:t>
       </w:r>
@@ -4052,7 +4741,7 @@
       <w:pPr>
         <w:pStyle w:val="23"/>
       </w:pPr>
-      <w:bookmarkStart w:id="13" w:name="_Toc531728740"/>
+      <w:bookmarkStart w:id="13" w:name="_Toc531779402"/>
       <w:r>
         <w:t>2</w:t>
       </w:r>
@@ -4086,7 +4775,7 @@
       <w:pPr>
         <w:pStyle w:val="23"/>
       </w:pPr>
-      <w:bookmarkStart w:id="14" w:name="_Toc531728741"/>
+      <w:bookmarkStart w:id="14" w:name="_Toc531779403"/>
       <w:r>
         <w:t>2.</w:t>
       </w:r>
@@ -4107,7 +4796,7 @@
       <w:pPr>
         <w:pStyle w:val="23"/>
       </w:pPr>
-      <w:bookmarkStart w:id="15" w:name="_Toc531728742"/>
+      <w:bookmarkStart w:id="15" w:name="_Toc531779404"/>
       <w:r>
         <w:t xml:space="preserve">2.4 Разработка </w:t>
       </w:r>
@@ -4128,7 +4817,7 @@
       <w:pPr>
         <w:pStyle w:val="23"/>
       </w:pPr>
-      <w:bookmarkStart w:id="16" w:name="_Toc531728743"/>
+      <w:bookmarkStart w:id="16" w:name="_Toc531779405"/>
       <w:r>
         <w:t>2.5 Разработка макета сайта</w:t>
       </w:r>
@@ -4160,9 +4849,10 @@
     <w:p>
       <w:pPr>
         <w:pStyle w:val="13"/>
+        <w:ind w:firstLine="0"/>
         <w:jc w:val="center"/>
       </w:pPr>
-      <w:bookmarkStart w:id="17" w:name="_Toc531728744"/>
+      <w:bookmarkStart w:id="17" w:name="_Toc531779406"/>
       <w:r>
         <w:lastRenderedPageBreak/>
         <w:t>ЗАКЛЮЧЕНИЕ</w:t>
@@ -4185,9 +4875,10 @@
     <w:p>
       <w:pPr>
         <w:pStyle w:val="13"/>
+        <w:ind w:firstLine="0"/>
         <w:jc w:val="center"/>
       </w:pPr>
-      <w:bookmarkStart w:id="18" w:name="_Toc531728745"/>
+      <w:bookmarkStart w:id="18" w:name="_Toc531779407"/>
       <w:r>
         <w:lastRenderedPageBreak/>
         <w:t>СПИСОК ИСПОЛЬЗОВАНЫХ ИСТОЧНИКОВ</w:t>
@@ -4385,14 +5076,7 @@
           <w:rFonts w:eastAsia="Times New Roman"/>
           <w:lang w:val="en-US"/>
         </w:rPr>
-        <w:t xml:space="preserve">: </w:t>
-      </w:r>
-      <w:r>
-        <w:rPr>
-          <w:rFonts w:eastAsia="Times New Roman"/>
-          <w:lang w:val="en-US"/>
-        </w:rPr>
-        <w:t>https://w3techs.com/technologies/overview/content_management/all</w:t>
+        <w:t>: https://w3techs.com/technologies/overview/content_management/all</w:t>
       </w:r>
     </w:p>
     <w:p>
@@ -4424,9 +5108,10 @@
     <w:p>
       <w:pPr>
         <w:pStyle w:val="13"/>
+        <w:ind w:firstLine="0"/>
         <w:jc w:val="center"/>
       </w:pPr>
-      <w:bookmarkStart w:id="19" w:name="_Toc531728746"/>
+      <w:bookmarkStart w:id="19" w:name="_Toc531779408"/>
       <w:r>
         <w:rPr>
           <w:rStyle w:val="15"/>
@@ -4445,18 +5130,26 @@
     </w:p>
     <w:p>
       <w:pPr>
+        <w:jc w:val="center"/>
+        <w:rPr>
+          <w:rFonts w:eastAsia="Times New Roman"/>
+        </w:rPr>
+      </w:pPr>
+      <w:r>
+        <w:rPr>
+          <w:rFonts w:eastAsia="Times New Roman"/>
+        </w:rPr>
+        <w:t>(обязательное)</w:t>
+      </w:r>
+    </w:p>
+    <w:p>
+      <w:pPr>
         <w:ind w:firstLine="709"/>
         <w:jc w:val="center"/>
         <w:rPr>
           <w:rFonts w:eastAsia="Times New Roman"/>
         </w:rPr>
       </w:pPr>
-      <w:r>
-        <w:rPr>
-          <w:rFonts w:eastAsia="Times New Roman"/>
-        </w:rPr>
-        <w:t>(обязательное)</w:t>
-      </w:r>
     </w:p>
     <w:p>
       <w:pPr>
@@ -4489,9 +5182,10 @@
     <w:p>
       <w:pPr>
         <w:pStyle w:val="13"/>
+        <w:ind w:firstLine="0"/>
         <w:jc w:val="center"/>
       </w:pPr>
-      <w:bookmarkStart w:id="20" w:name="_Toc531728747"/>
+      <w:bookmarkStart w:id="20" w:name="_Toc531779409"/>
       <w:r>
         <w:lastRenderedPageBreak/>
         <w:t>ПРИЛОЖЕНИЕ Б</w:t>
@@ -4500,106 +5194,106 @@
     </w:p>
     <w:p>
       <w:pPr>
+        <w:jc w:val="center"/>
+        <w:rPr>
+          <w:rFonts w:eastAsia="Times New Roman"/>
+        </w:rPr>
+      </w:pPr>
+      <w:r>
+        <w:rPr>
+          <w:rFonts w:eastAsia="Times New Roman"/>
+        </w:rPr>
+        <w:t>(</w:t>
+      </w:r>
+      <w:r>
+        <w:rPr>
+          <w:rFonts w:eastAsia="Times New Roman"/>
+        </w:rPr>
+        <w:t>рекомендуемое</w:t>
+      </w:r>
+      <w:r>
+        <w:rPr>
+          <w:rFonts w:eastAsia="Times New Roman"/>
+        </w:rPr>
+        <w:t>)</w:t>
+      </w:r>
+    </w:p>
+    <w:p>
+      <w:pPr>
+        <w:ind w:firstLine="709"/>
+        <w:rPr>
+          <w:rFonts w:eastAsia="Times New Roman"/>
+        </w:rPr>
+      </w:pPr>
+      <w:r>
+        <w:rPr>
+          <w:rFonts w:eastAsia="Times New Roman"/>
+        </w:rPr>
+        <w:br w:type="page"/>
+      </w:r>
+    </w:p>
+    <w:p>
+      <w:pPr>
+        <w:pStyle w:val="13"/>
+        <w:ind w:firstLine="0"/>
+        <w:jc w:val="center"/>
+      </w:pPr>
+      <w:bookmarkStart w:id="21" w:name="_Toc531779410"/>
+      <w:r>
+        <w:lastRenderedPageBreak/>
+        <w:t>ПРИЛОЖЕНИЕ В</w:t>
+      </w:r>
+      <w:bookmarkEnd w:id="21"/>
+    </w:p>
+    <w:p>
+      <w:pPr>
+        <w:jc w:val="center"/>
+        <w:rPr>
+          <w:rFonts w:eastAsia="Times New Roman"/>
+        </w:rPr>
+      </w:pPr>
+      <w:r>
+        <w:rPr>
+          <w:rFonts w:eastAsia="Times New Roman"/>
+        </w:rPr>
+        <w:t>(</w:t>
+      </w:r>
+      <w:bookmarkStart w:id="22" w:name="_Hlk531468072"/>
+      <w:r>
+        <w:rPr>
+          <w:rFonts w:eastAsia="Times New Roman"/>
+        </w:rPr>
+        <w:t>рекомендуемое</w:t>
+      </w:r>
+      <w:bookmarkEnd w:id="22"/>
+      <w:r>
+        <w:rPr>
+          <w:rFonts w:eastAsia="Times New Roman"/>
+        </w:rPr>
+        <w:t>)</w:t>
+      </w:r>
+    </w:p>
+    <w:p>
+      <w:pPr>
         <w:ind w:firstLine="709"/>
         <w:jc w:val="center"/>
         <w:rPr>
           <w:rFonts w:eastAsia="Times New Roman"/>
         </w:rPr>
       </w:pPr>
-      <w:r>
-        <w:rPr>
-          <w:rFonts w:eastAsia="Times New Roman"/>
-        </w:rPr>
-        <w:t>(</w:t>
-      </w:r>
-      <w:r>
-        <w:rPr>
-          <w:rFonts w:eastAsia="Times New Roman"/>
-        </w:rPr>
-        <w:t>рекомендуемое</w:t>
-      </w:r>
-      <w:r>
-        <w:rPr>
-          <w:rFonts w:eastAsia="Times New Roman"/>
-        </w:rPr>
-        <w:t>)</w:t>
-      </w:r>
     </w:p>
     <w:p>
       <w:pPr>
         <w:ind w:firstLine="709"/>
-        <w:rPr>
-          <w:rFonts w:eastAsia="Times New Roman"/>
-        </w:rPr>
-      </w:pPr>
-      <w:r>
-        <w:rPr>
-          <w:rFonts w:eastAsia="Times New Roman"/>
-        </w:rPr>
-        <w:br w:type="page"/>
-      </w:r>
-    </w:p>
-    <w:p>
-      <w:pPr>
-        <w:pStyle w:val="13"/>
-        <w:jc w:val="center"/>
-      </w:pPr>
-      <w:bookmarkStart w:id="21" w:name="_Toc531728748"/>
-      <w:r>
-        <w:lastRenderedPageBreak/>
-        <w:t>ПРИЛОЖЕНИЕ В</w:t>
-      </w:r>
-      <w:bookmarkEnd w:id="21"/>
-    </w:p>
-    <w:p>
-      <w:pPr>
-        <w:ind w:firstLine="709"/>
-        <w:jc w:val="center"/>
-        <w:rPr>
-          <w:rFonts w:eastAsia="Times New Roman"/>
-        </w:rPr>
-      </w:pPr>
-      <w:r>
-        <w:rPr>
-          <w:rFonts w:eastAsia="Times New Roman"/>
-        </w:rPr>
-        <w:t>(</w:t>
-      </w:r>
-      <w:bookmarkStart w:id="22" w:name="_Hlk531468072"/>
-      <w:r>
-        <w:rPr>
-          <w:rFonts w:eastAsia="Times New Roman"/>
-        </w:rPr>
-        <w:t>рекомендуемое</w:t>
-      </w:r>
-      <w:bookmarkEnd w:id="22"/>
-      <w:r>
-        <w:rPr>
-          <w:rFonts w:eastAsia="Times New Roman"/>
-        </w:rPr>
-        <w:t>)</w:t>
-      </w:r>
-    </w:p>
-    <w:p>
-      <w:pPr>
-        <w:ind w:firstLine="709"/>
-        <w:jc w:val="center"/>
-        <w:rPr>
-          <w:rFonts w:eastAsia="Times New Roman"/>
-        </w:rPr>
-      </w:pPr>
-    </w:p>
-    <w:p>
-      <w:pPr>
-        <w:ind w:firstLine="709"/>
       </w:pPr>
     </w:p>
     <w:sectPr>
-      <w:footerReference w:type="default" r:id="rId9"/>
+      <w:footerReference w:type="default" r:id="rId11"/>
       <w:pgSz w:w="11906" w:h="16838"/>
       <w:pgMar w:top="1134" w:right="850" w:bottom="1134" w:left="1701" w:header="708" w:footer="708" w:gutter="0"/>
       <w:cols w:space="708"/>
-      <w:docGrid w:linePitch="360"/>
+      <w:titlePg/>
+      <w:docGrid w:linePitch="381"/>
     </w:sectPr>
   </w:body>
 </w:document>
@@ -4640,7 +5334,6 @@
         <w:docPartUnique/>
       </w:docPartObj>
     </w:sdtPr>
-    <w:sdtEndPr/>
     <w:sdtContent>
       <w:p>
         <w:pPr>
@@ -5212,6 +5905,119 @@
     </w:lvl>
   </w:abstractNum>
   <w:abstractNum w:abstractNumId="5" w15:restartNumberingAfterBreak="0">
+    <w:nsid w:val="16E17B04"/>
+    <w:multiLevelType w:val="hybridMultilevel"/>
+    <w:tmpl w:val="1338BC0E"/>
+    <w:lvl w:ilvl="0" w:tplc="7D60402A">
+      <w:start w:val="1"/>
+      <w:numFmt w:val="bullet"/>
+      <w:lvlText w:val=""/>
+      <w:lvlJc w:val="left"/>
+      <w:pPr>
+        <w:ind w:left="1429" w:hanging="360"/>
+      </w:pPr>
+      <w:rPr>
+        <w:rFonts w:ascii="Symbol" w:hAnsi="Symbol" w:hint="default"/>
+      </w:rPr>
+    </w:lvl>
+    <w:lvl w:ilvl="1" w:tplc="04190003" w:tentative="1">
+      <w:start w:val="1"/>
+      <w:numFmt w:val="bullet"/>
+      <w:lvlText w:val="o"/>
+      <w:lvlJc w:val="left"/>
+      <w:pPr>
+        <w:ind w:left="2149" w:hanging="360"/>
+      </w:pPr>
+      <w:rPr>
+        <w:rFonts w:ascii="Courier New" w:hAnsi="Courier New" w:cs="Courier New" w:hint="default"/>
+      </w:rPr>
+    </w:lvl>
+    <w:lvl w:ilvl="2" w:tplc="04190005" w:tentative="1">
+      <w:start w:val="1"/>
+      <w:numFmt w:val="bullet"/>
+      <w:lvlText w:val=""/>
+      <w:lvlJc w:val="left"/>
+      <w:pPr>
+        <w:ind w:left="2869" w:hanging="360"/>
+      </w:pPr>
+      <w:rPr>
+        <w:rFonts w:ascii="Wingdings" w:hAnsi="Wingdings" w:hint="default"/>
+      </w:rPr>
+    </w:lvl>
+    <w:lvl w:ilvl="3" w:tplc="04190001" w:tentative="1">
+      <w:start w:val="1"/>
+      <w:numFmt w:val="bullet"/>
+      <w:lvlText w:val=""/>
+      <w:lvlJc w:val="left"/>
+      <w:pPr>
+        <w:ind w:left="3589" w:hanging="360"/>
+      </w:pPr>
+      <w:rPr>
+        <w:rFonts w:ascii="Symbol" w:hAnsi="Symbol" w:hint="default"/>
+      </w:rPr>
+    </w:lvl>
+    <w:lvl w:ilvl="4" w:tplc="04190003" w:tentative="1">
+      <w:start w:val="1"/>
+      <w:numFmt w:val="bullet"/>
+      <w:lvlText w:val="o"/>
+      <w:lvlJc w:val="left"/>
+      <w:pPr>
+        <w:ind w:left="4309" w:hanging="360"/>
+      </w:pPr>
+      <w:rPr>
+        <w:rFonts w:ascii="Courier New" w:hAnsi="Courier New" w:cs="Courier New" w:hint="default"/>
+      </w:rPr>
+    </w:lvl>
+    <w:lvl w:ilvl="5" w:tplc="04190005" w:tentative="1">
+      <w:start w:val="1"/>
+      <w:numFmt w:val="bullet"/>
+      <w:lvlText w:val=""/>
+      <w:lvlJc w:val="left"/>
+      <w:pPr>
+        <w:ind w:left="5029" w:hanging="360"/>
+      </w:pPr>
+      <w:rPr>
+        <w:rFonts w:ascii="Wingdings" w:hAnsi="Wingdings" w:hint="default"/>
+      </w:rPr>
+    </w:lvl>
+    <w:lvl w:ilvl="6" w:tplc="04190001" w:tentative="1">
+      <w:start w:val="1"/>
+      <w:numFmt w:val="bullet"/>
+      <w:lvlText w:val=""/>
+      <w:lvlJc w:val="left"/>
+      <w:pPr>
+        <w:ind w:left="5749" w:hanging="360"/>
+      </w:pPr>
+      <w:rPr>
+        <w:rFonts w:ascii="Symbol" w:hAnsi="Symbol" w:hint="default"/>
+      </w:rPr>
+    </w:lvl>
+    <w:lvl w:ilvl="7" w:tplc="04190003" w:tentative="1">
+      <w:start w:val="1"/>
+      <w:numFmt w:val="bullet"/>
+      <w:lvlText w:val="o"/>
+      <w:lvlJc w:val="left"/>
+      <w:pPr>
+        <w:ind w:left="6469" w:hanging="360"/>
+      </w:pPr>
+      <w:rPr>
+        <w:rFonts w:ascii="Courier New" w:hAnsi="Courier New" w:cs="Courier New" w:hint="default"/>
+      </w:rPr>
+    </w:lvl>
+    <w:lvl w:ilvl="8" w:tplc="04190005" w:tentative="1">
+      <w:start w:val="1"/>
+      <w:numFmt w:val="bullet"/>
+      <w:lvlText w:val=""/>
+      <w:lvlJc w:val="left"/>
+      <w:pPr>
+        <w:ind w:left="7189" w:hanging="360"/>
+      </w:pPr>
+      <w:rPr>
+        <w:rFonts w:ascii="Wingdings" w:hAnsi="Wingdings" w:hint="default"/>
+      </w:rPr>
+    </w:lvl>
+  </w:abstractNum>
+  <w:abstractNum w:abstractNumId="6" w15:restartNumberingAfterBreak="0">
     <w:nsid w:val="1FCB768D"/>
     <w:multiLevelType w:val="hybridMultilevel"/>
     <w:tmpl w:val="ADCCDD30"/>
@@ -5324,7 +6130,7 @@
       </w:rPr>
     </w:lvl>
   </w:abstractNum>
-  <w:abstractNum w:abstractNumId="6" w15:restartNumberingAfterBreak="0">
+  <w:abstractNum w:abstractNumId="7" w15:restartNumberingAfterBreak="0">
     <w:nsid w:val="348C2974"/>
     <w:multiLevelType w:val="hybridMultilevel"/>
     <w:tmpl w:val="413E6196"/>
@@ -5414,7 +6220,7 @@
       </w:pPr>
     </w:lvl>
   </w:abstractNum>
-  <w:abstractNum w:abstractNumId="7" w15:restartNumberingAfterBreak="0">
+  <w:abstractNum w:abstractNumId="8" w15:restartNumberingAfterBreak="0">
     <w:nsid w:val="38211B63"/>
     <w:multiLevelType w:val="hybridMultilevel"/>
     <w:tmpl w:val="CE4E3596"/>
@@ -5527,7 +6333,7 @@
       </w:rPr>
     </w:lvl>
   </w:abstractNum>
-  <w:abstractNum w:abstractNumId="8" w15:restartNumberingAfterBreak="0">
+  <w:abstractNum w:abstractNumId="9" w15:restartNumberingAfterBreak="0">
     <w:nsid w:val="47F41AFD"/>
     <w:multiLevelType w:val="multilevel"/>
     <w:tmpl w:val="4E7C4DEC"/>
@@ -5648,7 +6454,7 @@
       </w:rPr>
     </w:lvl>
   </w:abstractNum>
-  <w:abstractNum w:abstractNumId="9" w15:restartNumberingAfterBreak="0">
+  <w:abstractNum w:abstractNumId="10" w15:restartNumberingAfterBreak="0">
     <w:nsid w:val="525A0A90"/>
     <w:multiLevelType w:val="hybridMultilevel"/>
     <w:tmpl w:val="CBBC9F3A"/>
@@ -5761,7 +6567,120 @@
       </w:rPr>
     </w:lvl>
   </w:abstractNum>
-  <w:abstractNum w:abstractNumId="10" w15:restartNumberingAfterBreak="0">
+  <w:abstractNum w:abstractNumId="11" w15:restartNumberingAfterBreak="0">
+    <w:nsid w:val="56944271"/>
+    <w:multiLevelType w:val="hybridMultilevel"/>
+    <w:tmpl w:val="933025B2"/>
+    <w:lvl w:ilvl="0" w:tplc="7D60402A">
+      <w:start w:val="1"/>
+      <w:numFmt w:val="bullet"/>
+      <w:lvlText w:val=""/>
+      <w:lvlJc w:val="left"/>
+      <w:pPr>
+        <w:ind w:left="1429" w:hanging="360"/>
+      </w:pPr>
+      <w:rPr>
+        <w:rFonts w:ascii="Symbol" w:hAnsi="Symbol" w:hint="default"/>
+      </w:rPr>
+    </w:lvl>
+    <w:lvl w:ilvl="1" w:tplc="04190003" w:tentative="1">
+      <w:start w:val="1"/>
+      <w:numFmt w:val="bullet"/>
+      <w:lvlText w:val="o"/>
+      <w:lvlJc w:val="left"/>
+      <w:pPr>
+        <w:ind w:left="2149" w:hanging="360"/>
+      </w:pPr>
+      <w:rPr>
+        <w:rFonts w:ascii="Courier New" w:hAnsi="Courier New" w:cs="Courier New" w:hint="default"/>
+      </w:rPr>
+    </w:lvl>
+    <w:lvl w:ilvl="2" w:tplc="04190005" w:tentative="1">
+      <w:start w:val="1"/>
+      <w:numFmt w:val="bullet"/>
+      <w:lvlText w:val=""/>
+      <w:lvlJc w:val="left"/>
+      <w:pPr>
+        <w:ind w:left="2869" w:hanging="360"/>
+      </w:pPr>
+      <w:rPr>
+        <w:rFonts w:ascii="Wingdings" w:hAnsi="Wingdings" w:hint="default"/>
+      </w:rPr>
+    </w:lvl>
+    <w:lvl w:ilvl="3" w:tplc="04190001" w:tentative="1">
+      <w:start w:val="1"/>
+      <w:numFmt w:val="bullet"/>
+      <w:lvlText w:val=""/>
+      <w:lvlJc w:val="left"/>
+      <w:pPr>
+        <w:ind w:left="3589" w:hanging="360"/>
+      </w:pPr>
+      <w:rPr>
+        <w:rFonts w:ascii="Symbol" w:hAnsi="Symbol" w:hint="default"/>
+      </w:rPr>
+    </w:lvl>
+    <w:lvl w:ilvl="4" w:tplc="04190003" w:tentative="1">
+      <w:start w:val="1"/>
+      <w:numFmt w:val="bullet"/>
+      <w:lvlText w:val="o"/>
+      <w:lvlJc w:val="left"/>
+      <w:pPr>
+        <w:ind w:left="4309" w:hanging="360"/>
+      </w:pPr>
+      <w:rPr>
+        <w:rFonts w:ascii="Courier New" w:hAnsi="Courier New" w:cs="Courier New" w:hint="default"/>
+      </w:rPr>
+    </w:lvl>
+    <w:lvl w:ilvl="5" w:tplc="04190005" w:tentative="1">
+      <w:start w:val="1"/>
+      <w:numFmt w:val="bullet"/>
+      <w:lvlText w:val=""/>
+      <w:lvlJc w:val="left"/>
+      <w:pPr>
+        <w:ind w:left="5029" w:hanging="360"/>
+      </w:pPr>
+      <w:rPr>
+        <w:rFonts w:ascii="Wingdings" w:hAnsi="Wingdings" w:hint="default"/>
+      </w:rPr>
+    </w:lvl>
+    <w:lvl w:ilvl="6" w:tplc="04190001" w:tentative="1">
+      <w:start w:val="1"/>
+      <w:numFmt w:val="bullet"/>
+      <w:lvlText w:val=""/>
+      <w:lvlJc w:val="left"/>
+      <w:pPr>
+        <w:ind w:left="5749" w:hanging="360"/>
+      </w:pPr>
+      <w:rPr>
+        <w:rFonts w:ascii="Symbol" w:hAnsi="Symbol" w:hint="default"/>
+      </w:rPr>
+    </w:lvl>
+    <w:lvl w:ilvl="7" w:tplc="04190003" w:tentative="1">
+      <w:start w:val="1"/>
+      <w:numFmt w:val="bullet"/>
+      <w:lvlText w:val="o"/>
+      <w:lvlJc w:val="left"/>
+      <w:pPr>
+        <w:ind w:left="6469" w:hanging="360"/>
+      </w:pPr>
+      <w:rPr>
+        <w:rFonts w:ascii="Courier New" w:hAnsi="Courier New" w:cs="Courier New" w:hint="default"/>
+      </w:rPr>
+    </w:lvl>
+    <w:lvl w:ilvl="8" w:tplc="04190005" w:tentative="1">
+      <w:start w:val="1"/>
+      <w:numFmt w:val="bullet"/>
+      <w:lvlText w:val=""/>
+      <w:lvlJc w:val="left"/>
+      <w:pPr>
+        <w:ind w:left="7189" w:hanging="360"/>
+      </w:pPr>
+      <w:rPr>
+        <w:rFonts w:ascii="Wingdings" w:hAnsi="Wingdings" w:hint="default"/>
+      </w:rPr>
+    </w:lvl>
+  </w:abstractNum>
+  <w:abstractNum w:abstractNumId="12" w15:restartNumberingAfterBreak="0">
     <w:nsid w:val="5967161E"/>
     <w:multiLevelType w:val="hybridMultilevel"/>
     <w:tmpl w:val="7F683D80"/>
@@ -5874,7 +6793,7 @@
       </w:rPr>
     </w:lvl>
   </w:abstractNum>
-  <w:abstractNum w:abstractNumId="11" w15:restartNumberingAfterBreak="0">
+  <w:abstractNum w:abstractNumId="13" w15:restartNumberingAfterBreak="0">
     <w:nsid w:val="5DF84B0B"/>
     <w:multiLevelType w:val="hybridMultilevel"/>
     <w:tmpl w:val="A6045302"/>
@@ -5987,7 +6906,7 @@
       </w:rPr>
     </w:lvl>
   </w:abstractNum>
-  <w:abstractNum w:abstractNumId="12" w15:restartNumberingAfterBreak="0">
+  <w:abstractNum w:abstractNumId="14" w15:restartNumberingAfterBreak="0">
     <w:nsid w:val="69FD621C"/>
     <w:multiLevelType w:val="hybridMultilevel"/>
     <w:tmpl w:val="4D8E970A"/>
@@ -6100,7 +7019,7 @@
       </w:rPr>
     </w:lvl>
   </w:abstractNum>
-  <w:abstractNum w:abstractNumId="13" w15:restartNumberingAfterBreak="0">
+  <w:abstractNum w:abstractNumId="15" w15:restartNumberingAfterBreak="0">
     <w:nsid w:val="6C4E4754"/>
     <w:multiLevelType w:val="hybridMultilevel"/>
     <w:tmpl w:val="5CC8D872"/>
@@ -6213,7 +7132,7 @@
       </w:rPr>
     </w:lvl>
   </w:abstractNum>
-  <w:abstractNum w:abstractNumId="14" w15:restartNumberingAfterBreak="0">
+  <w:abstractNum w:abstractNumId="16" w15:restartNumberingAfterBreak="0">
     <w:nsid w:val="72BC6562"/>
     <w:multiLevelType w:val="hybridMultilevel"/>
     <w:tmpl w:val="37181990"/>
@@ -6302,7 +7221,7 @@
       </w:pPr>
     </w:lvl>
   </w:abstractNum>
-  <w:abstractNum w:abstractNumId="15" w15:restartNumberingAfterBreak="0">
+  <w:abstractNum w:abstractNumId="17" w15:restartNumberingAfterBreak="0">
     <w:nsid w:val="7BF7D7B0"/>
     <w:multiLevelType w:val="hybridMultilevel"/>
     <w:tmpl w:val="EEAE0E30"/>
@@ -6392,49 +7311,55 @@
     <w:abstractNumId w:val="2"/>
   </w:num>
   <w:num w:numId="2">
-    <w:abstractNumId w:val="8"/>
+    <w:abstractNumId w:val="9"/>
   </w:num>
   <w:num w:numId="3">
-    <w:abstractNumId w:val="14"/>
+    <w:abstractNumId w:val="16"/>
   </w:num>
   <w:num w:numId="4">
-    <w:abstractNumId w:val="15"/>
+    <w:abstractNumId w:val="17"/>
   </w:num>
   <w:num w:numId="5">
     <w:abstractNumId w:val="0"/>
   </w:num>
   <w:num w:numId="6">
-    <w:abstractNumId w:val="5"/>
+    <w:abstractNumId w:val="6"/>
   </w:num>
   <w:num w:numId="7">
     <w:abstractNumId w:val="3"/>
   </w:num>
   <w:num w:numId="8">
-    <w:abstractNumId w:val="7"/>
+    <w:abstractNumId w:val="8"/>
   </w:num>
   <w:num w:numId="9">
-    <w:abstractNumId w:val="10"/>
+    <w:abstractNumId w:val="12"/>
   </w:num>
   <w:num w:numId="10">
     <w:abstractNumId w:val="1"/>
   </w:num>
   <w:num w:numId="11">
-    <w:abstractNumId w:val="13"/>
+    <w:abstractNumId w:val="15"/>
   </w:num>
   <w:num w:numId="12">
-    <w:abstractNumId w:val="9"/>
+    <w:abstractNumId w:val="10"/>
   </w:num>
   <w:num w:numId="13">
-    <w:abstractNumId w:val="6"/>
+    <w:abstractNumId w:val="7"/>
   </w:num>
   <w:num w:numId="14">
     <w:abstractNumId w:val="4"/>
   </w:num>
   <w:num w:numId="15">
+    <w:abstractNumId w:val="13"/>
+  </w:num>
+  <w:num w:numId="16">
+    <w:abstractNumId w:val="14"/>
+  </w:num>
+  <w:num w:numId="17">
     <w:abstractNumId w:val="11"/>
   </w:num>
-  <w:num w:numId="16">
-    <w:abstractNumId w:val="12"/>
+  <w:num w:numId="18">
+    <w:abstractNumId w:val="5"/>
   </w:num>
 </w:numbering>
 </file>
@@ -7600,7 +8525,7 @@
 </file>
 
 <file path=customXml/itemProps1.xml><?xml version="1.0" encoding="utf-8"?>
-<ds:datastoreItem xmlns:ds="http://schemas.openxmlformats.org/officeDocument/2006/customXml" ds:itemID="{FF062B3D-A330-4C0C-9351-EEF600AC8248}">
+<ds:datastoreItem xmlns:ds="http://schemas.openxmlformats.org/officeDocument/2006/customXml" ds:itemID="{CE7D98E3-E6D7-4DEF-B438-E574EC6C251C}">
   <ds:schemaRefs>
     <ds:schemaRef ds:uri="http://schemas.openxmlformats.org/officeDocument/2006/bibliography"/>
   </ds:schemaRefs>

</xml_diff>